<commit_message>
New semi-major edits to the manuscript
</commit_message>
<xml_diff>
--- a/notebook/ms.docx
+++ b/notebook/ms.docx
@@ -69,7 +69,13 @@
         <w:pStyle w:val="Author"/>
       </w:pPr>
       <w:r>
-        <w:t xml:space="preserve">Brad</w:t>
+        <w:t xml:space="preserve">A.</w:t>
+      </w:r>
+      <w:r>
+        <w:t xml:space="preserve"> </w:t>
+      </w:r>
+      <w:r>
+        <w:t xml:space="preserve">Bradley</w:t>
       </w:r>
       <w:r>
         <w:t xml:space="preserve"> </w:t>
@@ -77,6 +83,85 @@
       <w:r>
         <w:t xml:space="preserve">Duthie</w:t>
       </w:r>
+    </w:p>
+    <w:p>
+      <w:pPr>
+        <w:pStyle w:val="Date"/>
+      </w:pPr>
+      <w:r>
+        <w:t xml:space="preserve">Biological</w:t>
+      </w:r>
+      <w:r>
+        <w:t xml:space="preserve"> </w:t>
+      </w:r>
+      <w:r>
+        <w:t xml:space="preserve">and</w:t>
+      </w:r>
+      <w:r>
+        <w:t xml:space="preserve"> </w:t>
+      </w:r>
+      <w:r>
+        <w:t xml:space="preserve">Environmental</w:t>
+      </w:r>
+      <w:r>
+        <w:t xml:space="preserve"> </w:t>
+      </w:r>
+      <w:r>
+        <w:t xml:space="preserve">Sciences,</w:t>
+      </w:r>
+      <w:r>
+        <w:t xml:space="preserve"> </w:t>
+      </w:r>
+      <w:r>
+        <w:t xml:space="preserve">University</w:t>
+      </w:r>
+      <w:r>
+        <w:t xml:space="preserve"> </w:t>
+      </w:r>
+      <w:r>
+        <w:t xml:space="preserve">of</w:t>
+      </w:r>
+      <w:r>
+        <w:t xml:space="preserve"> </w:t>
+      </w:r>
+      <w:r>
+        <w:t xml:space="preserve">Stirling,</w:t>
+      </w:r>
+      <w:r>
+        <w:t xml:space="preserve"> </w:t>
+      </w:r>
+      <w:r>
+        <w:t xml:space="preserve">Stirling,</w:t>
+      </w:r>
+      <w:r>
+        <w:t xml:space="preserve"> </w:t>
+      </w:r>
+      <w:r>
+        <w:t xml:space="preserve">UK,</w:t>
+      </w:r>
+      <w:r>
+        <w:t xml:space="preserve"> </w:t>
+      </w:r>
+      <w:r>
+        <w:t xml:space="preserve">FK9</w:t>
+      </w:r>
+      <w:r>
+        <w:t xml:space="preserve"> </w:t>
+      </w:r>
+      <w:r>
+        <w:t xml:space="preserve">4LA</w:t>
+      </w:r>
+      <w:r>
+        <w:t xml:space="preserve"> </w:t>
+      </w:r>
+      <w:hyperlink r:id="rId21">
+        <w:r>
+          <w:rPr>
+            <w:rStyle w:val="Hyperlink"/>
+          </w:rPr>
+          <w:t xml:space="preserve">alexander.duthie@stir.ac.uk</w:t>
+        </w:r>
+      </w:hyperlink>
     </w:p>
     <w:p>
       <w:r>
@@ -798,7 +883,7 @@
         <w:t xml:space="preserve"> </w:t>
       </w:r>
       <w:r>
-        <w:t xml:space="preserve">first demonstrated that randomly assembled systems of sufficient complexity are almost inevitably unstable given infinitesimally small perturbations. Complexity in this case is defined by the size of the system (i.e., the number of interacting components;</w:t>
+        <w:t xml:space="preserve">first demonstrated that randomly assembled systems of sufficient complexity are almost inevitably unstable given infinitesimally small perturbations. Complexity in this case is defined by the size of the system (i.e., the number of potentially interacting components;</w:t>
       </w:r>
       <w:r>
         <w:t xml:space="preserve"> </w:t>
@@ -809,7 +894,7 @@
         </m:r>
       </m:oMath>
       <w:r>
-        <w:t xml:space="preserve">), its inter-connectivity (i.e., the probability that one component will affect another;</w:t>
+        <w:t xml:space="preserve">), its connectance (i.e., the probability that one component will interact with another;</w:t>
       </w:r>
       <w:r>
         <w:t xml:space="preserve"> </w:t>
@@ -1077,7 +1162,7 @@
         <w:t xml:space="preserve">)</w:t>
       </w:r>
       <w:r>
-        <w:t xml:space="preserve">). One element of such a matrix</w:t>
+        <w:t xml:space="preserve">). One element of such a matrix,</w:t>
       </w:r>
       <w:r>
         <w:t xml:space="preserve"> </w:t>
@@ -1100,10 +1185,7 @@
         </m:sSub>
       </m:oMath>
       <w:r>
-        <w:t xml:space="preserve"> </w:t>
-      </w:r>
-      <w:r>
-        <w:t xml:space="preserve">defines how component</w:t>
+        <w:t xml:space="preserve">, defines how component</w:t>
       </w:r>
       <w:r>
         <w:t xml:space="preserve"> </w:t>
@@ -2024,7 +2106,7 @@
         </m:r>
       </m:oMath>
       <w:r>
-        <w:t xml:space="preserve">. In a, the maximum real eigenvalaue</w:t>
+        <w:t xml:space="preserve">. In a, the maximum real eigenvalue</w:t>
       </w:r>
       <w:r>
         <w:t xml:space="preserve"> </w:t>
@@ -2214,1032 +2296,6 @@
                 <pic:pic>
                   <pic:nvPicPr>
                     <pic:cNvPr descr="ms_files/figure-docx/unnamed-chunk-4-1.png" id="0" name="Picture"/>
-                    <pic:cNvPicPr>
-                      <a:picLocks noChangeArrowheads="1" noChangeAspect="1"/>
-                    </pic:cNvPicPr>
-                  </pic:nvPicPr>
-                  <pic:blipFill>
-                    <a:blip r:embed="rId21"/>
-                    <a:stretch>
-                      <a:fillRect/>
-                    </a:stretch>
-                  </pic:blipFill>
-                  <pic:spPr bwMode="auto">
-                    <a:xfrm>
-                      <a:off x="0" y="0"/>
-                      <a:ext cx="5029200" cy="3352799"/>
-                    </a:xfrm>
-                    <a:prstGeom prst="rect">
-                      <a:avLst/>
-                    </a:prstGeom>
-                    <a:noFill/>
-                    <a:ln w="9525">
-                      <a:noFill/>
-                      <a:headEnd/>
-                      <a:tailEnd/>
-                    </a:ln>
-                  </pic:spPr>
-                </pic:pic>
-              </a:graphicData>
-            </a:graphic>
-          </wp:inline>
-        </w:drawing>
-      </w:r>
-    </w:p>
-    <w:p>
-      <w:r>
-        <w:pict>
-          <v:rect style="width:0;height:1.5pt" o:hralign="center" o:hrstd="t" o:hr="t"/>
-        </w:pict>
-      </w:r>
-    </w:p>
-    <w:p>
-      <w:pPr>
-        <w:pStyle w:val="FirstParagraph"/>
-      </w:pPr>
-      <w:r>
-        <w:t xml:space="preserve">Rows in</w:t>
-      </w:r>
-      <w:r>
-        <w:t xml:space="preserve"> </w:t>
-      </w:r>
-      <m:oMath>
-        <m:r>
-          <m:t>M</m:t>
-        </m:r>
-      </m:oMath>
-      <w:r>
-        <w:t xml:space="preserve"> </w:t>
-      </w:r>
-      <w:r>
-        <w:t xml:space="preserve">define how a given component</w:t>
-      </w:r>
-      <w:r>
-        <w:t xml:space="preserve"> </w:t>
-      </w:r>
-      <m:oMath>
-        <m:r>
-          <m:t>i</m:t>
-        </m:r>
-      </m:oMath>
-      <w:r>
-        <w:t xml:space="preserve"> </w:t>
-      </w:r>
-      <w:r>
-        <w:t xml:space="preserve">is affected by other components of the system, meaning that the rate of component response time can be modelled by multiplying all row elements by a real scalar value</w:t>
-      </w:r>
-      <w:r>
-        <w:t xml:space="preserve"> </w:t>
-      </w:r>
-      <m:oMath>
-        <m:sSub>
-          <m:e>
-            <m:r>
-              <m:t>γ</m:t>
-            </m:r>
-          </m:e>
-          <m:sub>
-            <m:r>
-              <m:t>i</m:t>
-            </m:r>
-          </m:sub>
-        </m:sSub>
-      </m:oMath>
-      <w:r>
-        <w:t xml:space="preserve">(Patel et al.</w:t>
-      </w:r>
-      <w:r>
-        <w:t xml:space="preserve"> </w:t>
-      </w:r>
-      <w:hyperlink w:anchor="ref-Patel2018">
-        <w:r>
-          <w:rPr>
-            <w:rStyle w:val="Hyperlink"/>
-          </w:rPr>
-          <w:t xml:space="preserve">2018</w:t>
-        </w:r>
-      </w:hyperlink>
-      <w:r>
-        <w:t xml:space="preserve">)</w:t>
-      </w:r>
-      <w:r>
-        <w:t xml:space="preserve">. The distribution of</w:t>
-      </w:r>
-      <w:r>
-        <w:t xml:space="preserve"> </w:t>
-      </w:r>
-      <m:oMath>
-        <m:r>
-          <m:t>γ</m:t>
-        </m:r>
-      </m:oMath>
-      <w:r>
-        <w:t xml:space="preserve"> </w:t>
-      </w:r>
-      <w:r>
-        <w:t xml:space="preserve">over</w:t>
-      </w:r>
-      <w:r>
-        <w:t xml:space="preserve"> </w:t>
-      </w:r>
-      <m:oMath>
-        <m:r>
-          <m:t>S</m:t>
-        </m:r>
-      </m:oMath>
-      <w:r>
-        <w:t xml:space="preserve"> </w:t>
-      </w:r>
-      <w:r>
-        <w:t xml:space="preserve">components thereby models the distribution of component response rates. An instructive example compares one</w:t>
-      </w:r>
-      <w:r>
-        <w:t xml:space="preserve"> </w:t>
-      </w:r>
-      <m:oMath>
-        <m:r>
-          <m:t>M</m:t>
-        </m:r>
-      </m:oMath>
-      <w:r>
-        <w:t xml:space="preserve"> </w:t>
-      </w:r>
-      <w:r>
-        <w:t xml:space="preserve">where</w:t>
-      </w:r>
-      <w:r>
-        <w:t xml:space="preserve"> </w:t>
-      </w:r>
-      <m:oMath>
-        <m:sSub>
-          <m:e>
-            <m:r>
-              <m:t>γ</m:t>
-            </m:r>
-          </m:e>
-          <m:sub>
-            <m:r>
-              <m:t>i</m:t>
-            </m:r>
-          </m:sub>
-        </m:sSub>
-        <m:r>
-          <m:t>=</m:t>
-        </m:r>
-        <m:r>
-          <m:t>1</m:t>
-        </m:r>
-      </m:oMath>
-      <w:r>
-        <w:t xml:space="preserve"> </w:t>
-      </w:r>
-      <w:r>
-        <w:t xml:space="preserve">for all</w:t>
-      </w:r>
-      <w:r>
-        <w:t xml:space="preserve"> </w:t>
-      </w:r>
-      <m:oMath>
-        <m:r>
-          <m:t>i</m:t>
-        </m:r>
-      </m:oMath>
-      <w:r>
-        <w:t xml:space="preserve"> </w:t>
-      </w:r>
-      <w:r>
-        <w:t xml:space="preserve">in</w:t>
-      </w:r>
-      <w:r>
-        <w:t xml:space="preserve"> </w:t>
-      </w:r>
-      <m:oMath>
-        <m:r>
-          <m:t>S</m:t>
-        </m:r>
-      </m:oMath>
-      <w:r>
-        <w:t xml:space="preserve"> </w:t>
-      </w:r>
-      <w:r>
-        <w:t xml:space="preserve">to the same</w:t>
-      </w:r>
-      <w:r>
-        <w:t xml:space="preserve"> </w:t>
-      </w:r>
-      <m:oMath>
-        <m:r>
-          <m:t>M</m:t>
-        </m:r>
-      </m:oMath>
-      <w:r>
-        <w:t xml:space="preserve"> </w:t>
-      </w:r>
-      <w:r>
-        <w:t xml:space="preserve">when half of</w:t>
-      </w:r>
-      <w:r>
-        <w:t xml:space="preserve"> </w:t>
-      </w:r>
-      <m:oMath>
-        <m:sSub>
-          <m:e>
-            <m:r>
-              <m:t>γ</m:t>
-            </m:r>
-          </m:e>
-          <m:sub>
-            <m:r>
-              <m:t>i</m:t>
-            </m:r>
-          </m:sub>
-        </m:sSub>
-        <m:r>
-          <m:t>=</m:t>
-        </m:r>
-        <m:r>
-          <m:t>1.95</m:t>
-        </m:r>
-      </m:oMath>
-      <w:r>
-        <w:t xml:space="preserve"> </w:t>
-      </w:r>
-      <w:r>
-        <w:t xml:space="preserve">and half of</w:t>
-      </w:r>
-      <w:r>
-        <w:t xml:space="preserve"> </w:t>
-      </w:r>
-      <m:oMath>
-        <m:sSub>
-          <m:e>
-            <m:r>
-              <m:t>γ</m:t>
-            </m:r>
-          </m:e>
-          <m:sub>
-            <m:r>
-              <m:t>i</m:t>
-            </m:r>
-          </m:sub>
-        </m:sSub>
-        <m:r>
-          <m:t>=</m:t>
-        </m:r>
-        <m:r>
-          <m:t>0.05</m:t>
-        </m:r>
-      </m:oMath>
-      <w:r>
-        <w:t xml:space="preserve">. This models one system in which</w:t>
-      </w:r>
-      <w:r>
-        <w:t xml:space="preserve"> </w:t>
-      </w:r>
-      <m:oMath>
-        <m:r>
-          <m:t>γ</m:t>
-        </m:r>
-      </m:oMath>
-      <w:r>
-        <w:t xml:space="preserve"> </w:t>
-      </w:r>
-      <w:r>
-        <w:t xml:space="preserve">is invariant and one in which</w:t>
-      </w:r>
-      <w:r>
-        <w:t xml:space="preserve"> </w:t>
-      </w:r>
-      <m:oMath>
-        <m:r>
-          <m:t>γ</m:t>
-        </m:r>
-      </m:oMath>
-      <w:r>
-        <w:t xml:space="preserve"> </w:t>
-      </w:r>
-      <w:r>
-        <w:t xml:space="preserve">varies, but systems are otherwise identical (note</w:t>
-      </w:r>
-      <w:r>
-        <w:t xml:space="preserve"> </w:t>
-      </w:r>
-      <m:oMath>
-        <m:r>
-          <m:t>E</m:t>
-        </m:r>
-        <m:r>
-          <m:t>[</m:t>
-        </m:r>
-        <m:sSub>
-          <m:e>
-            <m:r>
-              <m:t>γ</m:t>
-            </m:r>
-          </m:e>
-          <m:sub>
-            <m:r>
-              <m:t>i</m:t>
-            </m:r>
-          </m:sub>
-        </m:sSub>
-        <m:r>
-          <m:t>]</m:t>
-        </m:r>
-        <m:r>
-          <m:t>=</m:t>
-        </m:r>
-        <m:r>
-          <m:t>1</m:t>
-        </m:r>
-      </m:oMath>
-      <w:r>
-        <w:t xml:space="preserve"> </w:t>
-      </w:r>
-      <w:r>
-        <w:t xml:space="preserve">in both cases). I assume</w:t>
-      </w:r>
-      <w:r>
-        <w:t xml:space="preserve"> </w:t>
-      </w:r>
-      <m:oMath>
-        <m:r>
-          <m:t>S</m:t>
-        </m:r>
-        <m:r>
-          <m:t>=</m:t>
-        </m:r>
-        <m:r>
-          <m:t>200</m:t>
-        </m:r>
-      </m:oMath>
-      <w:r>
-        <w:t xml:space="preserve">,</w:t>
-      </w:r>
-      <w:r>
-        <w:t xml:space="preserve"> </w:t>
-      </w:r>
-      <m:oMath>
-        <m:r>
-          <m:t>C</m:t>
-        </m:r>
-        <m:r>
-          <m:t>=</m:t>
-        </m:r>
-        <m:r>
-          <m:t>0.05</m:t>
-        </m:r>
-      </m:oMath>
-      <w:r>
-        <w:t xml:space="preserve">, and</w:t>
-      </w:r>
-      <w:r>
-        <w:t xml:space="preserve"> </w:t>
-      </w:r>
-      <m:oMath>
-        <m:r>
-          <m:t>σ</m:t>
-        </m:r>
-        <m:r>
-          <m:t>=</m:t>
-        </m:r>
-        <m:r>
-          <m:t>0.4</m:t>
-        </m:r>
-      </m:oMath>
-      <w:r>
-        <w:t xml:space="preserve">; diagonal elements are set to</w:t>
-      </w:r>
-      <w:r>
-        <w:t xml:space="preserve"> </w:t>
-      </w:r>
-      <m:oMath>
-        <m:r>
-          <m:t>−</m:t>
-        </m:r>
-        <m:r>
-          <m:t>1</m:t>
-        </m:r>
-      </m:oMath>
-      <w:r>
-        <w:t xml:space="preserve"> </w:t>
-      </w:r>
-      <w:r>
-        <w:t xml:space="preserve">and non-zero off-diagonal elements are drawn from</w:t>
-      </w:r>
-      <w:r>
-        <w:t xml:space="preserve"> </w:t>
-      </w:r>
-      <m:oMath>
-        <m:r>
-          <m:rPr>
-            <m:sty m:val="p"/>
-            <m:scr m:val="script"/>
-          </m:rPr>
-          <m:t>N</m:t>
-        </m:r>
-        <m:r>
-          <m:t>(</m:t>
-        </m:r>
-        <m:r>
-          <m:t>0</m:t>
-        </m:r>
-        <m:r>
-          <m:t>,</m:t>
-        </m:r>
-        <m:sSup>
-          <m:e>
-            <m:r>
-              <m:t>σ</m:t>
-            </m:r>
-          </m:e>
-          <m:sup>
-            <m:r>
-              <m:t>2</m:t>
-            </m:r>
-          </m:sup>
-        </m:sSup>
-        <m:r>
-          <m:t>)</m:t>
-        </m:r>
-      </m:oMath>
-      <w:r>
-        <w:t xml:space="preserve">. Rows are then multiplied by</w:t>
-      </w:r>
-      <w:r>
-        <w:t xml:space="preserve"> </w:t>
-      </w:r>
-      <m:oMath>
-        <m:sSub>
-          <m:e>
-            <m:r>
-              <m:t>γ</m:t>
-            </m:r>
-          </m:e>
-          <m:sub>
-            <m:r>
-              <m:t>i</m:t>
-            </m:r>
-          </m:sub>
-        </m:sSub>
-      </m:oMath>
-      <w:r>
-        <w:t xml:space="preserve"> </w:t>
-      </w:r>
-      <w:r>
-        <w:t xml:space="preserve">to generate</w:t>
-      </w:r>
-      <w:r>
-        <w:t xml:space="preserve"> </w:t>
-      </w:r>
-      <m:oMath>
-        <m:r>
-          <m:t>M</m:t>
-        </m:r>
-      </m:oMath>
-      <w:r>
-        <w:t xml:space="preserve">. When</w:t>
-      </w:r>
-      <w:r>
-        <w:t xml:space="preserve"> </w:t>
-      </w:r>
-      <m:oMath>
-        <m:sSub>
-          <m:e>
-            <m:r>
-              <m:t>γ</m:t>
-            </m:r>
-          </m:e>
-          <m:sub>
-            <m:r>
-              <m:t>i</m:t>
-            </m:r>
-          </m:sub>
-        </m:sSub>
-        <m:r>
-          <m:t>=</m:t>
-        </m:r>
-        <m:r>
-          <m:t>1</m:t>
-        </m:r>
-      </m:oMath>
-      <w:r>
-        <w:t xml:space="preserve">, eigenvalues of</w:t>
-      </w:r>
-      <w:r>
-        <w:t xml:space="preserve"> </w:t>
-      </w:r>
-      <m:oMath>
-        <m:r>
-          <m:t>M</m:t>
-        </m:r>
-      </m:oMath>
-      <w:r>
-        <w:t xml:space="preserve"> </w:t>
-      </w:r>
-      <w:r>
-        <w:t xml:space="preserve">are distributed uniformly within a circle centred at (</w:t>
-      </w:r>
-      <m:oMath>
-        <m:r>
-          <m:t>−</m:t>
-        </m:r>
-        <m:r>
-          <m:t>1</m:t>
-        </m:r>
-        <m:r>
-          <m:t>,</m:t>
-        </m:r>
-        <m:r>
-          <m:t>0</m:t>
-        </m:r>
-      </m:oMath>
-      <w:r>
-        <w:t xml:space="preserve">) with a radius of 1.265 (Fig. 1a). Hence, the real components of eigenvalues are highly unlikely to all be negative when all</w:t>
-      </w:r>
-      <w:r>
-        <w:t xml:space="preserve"> </w:t>
-      </w:r>
-      <m:oMath>
-        <m:sSub>
-          <m:e>
-            <m:r>
-              <m:t>γ</m:t>
-            </m:r>
-          </m:e>
-          <m:sub>
-            <m:r>
-              <m:t>i</m:t>
-            </m:r>
-          </m:sub>
-        </m:sSub>
-        <m:r>
-          <m:t>=</m:t>
-        </m:r>
-        <m:r>
-          <m:t>1</m:t>
-        </m:r>
-      </m:oMath>
-      <w:r>
-        <w:t xml:space="preserve">. But when</w:t>
-      </w:r>
-      <w:r>
-        <w:t xml:space="preserve"> </w:t>
-      </w:r>
-      <m:oMath>
-        <m:sSub>
-          <m:e>
-            <m:r>
-              <m:t>γ</m:t>
-            </m:r>
-          </m:e>
-          <m:sub>
-            <m:r>
-              <m:t>i</m:t>
-            </m:r>
-          </m:sub>
-        </m:sSub>
-      </m:oMath>
-      <w:r>
-        <w:t xml:space="preserve"> </w:t>
-      </w:r>
-      <w:r>
-        <w:t xml:space="preserve">values are separated into two groups, eigenvalues are no longer uniformly distributed (Fig. 1b). Instead, two distinct clusters of eigenvalues appear (grey circles in Fig. 1b), one centred at (</w:t>
-      </w:r>
-      <m:oMath>
-        <m:r>
-          <m:t>−</m:t>
-        </m:r>
-        <m:r>
-          <m:t>1.95</m:t>
-        </m:r>
-        <m:r>
-          <m:t>,</m:t>
-        </m:r>
-        <m:r>
-          <m:t>0</m:t>
-        </m:r>
-      </m:oMath>
-      <w:r>
-        <w:t xml:space="preserve">) and the other centred at (</w:t>
-      </w:r>
-      <m:oMath>
-        <m:r>
-          <m:t>−</m:t>
-        </m:r>
-        <m:r>
-          <m:t>0.05</m:t>
-        </m:r>
-        <m:r>
-          <m:t>,</m:t>
-        </m:r>
-        <m:r>
-          <m:t>0</m:t>
-        </m:r>
-      </m:oMath>
-      <w:r>
-        <w:t xml:space="preserve">). The former has a large radius, but the real components have shifted to the left (in comparison to when</w:t>
-      </w:r>
-      <w:r>
-        <w:t xml:space="preserve"> </w:t>
-      </w:r>
-      <m:oMath>
-        <m:r>
-          <m:t>γ</m:t>
-        </m:r>
-        <m:r>
-          <m:t>=</m:t>
-        </m:r>
-        <m:r>
-          <m:t>1</m:t>
-        </m:r>
-      </m:oMath>
-      <w:r>
-        <w:t xml:space="preserve">) and all</w:t>
-      </w:r>
-      <w:r>
-        <w:t xml:space="preserve"> </w:t>
-      </w:r>
-      <m:oMath>
-        <m:r>
-          <m:t>ℜ</m:t>
-        </m:r>
-        <m:r>
-          <m:t>(</m:t>
-        </m:r>
-        <m:r>
-          <m:t>λ</m:t>
-        </m:r>
-        <m:r>
-          <m:t>)</m:t>
-        </m:r>
-        <m:r>
-          <m:t>&lt;</m:t>
-        </m:r>
-        <m:r>
-          <m:t>0</m:t>
-        </m:r>
-      </m:oMath>
-      <w:r>
-        <w:t xml:space="preserve">. The latter cluster has real components that have shifted to the right, but has a smaller radius. Overall, for 1 million randomly assembled</w:t>
-      </w:r>
-      <w:r>
-        <w:t xml:space="preserve"> </w:t>
-      </w:r>
-      <m:oMath>
-        <m:r>
-          <m:t>M</m:t>
-        </m:r>
-      </m:oMath>
-      <w:r>
-        <w:t xml:space="preserve">, this division between slow and fast component response rates results in more stable systems: 1 stable given</w:t>
-      </w:r>
-      <w:r>
-        <w:t xml:space="preserve"> </w:t>
-      </w:r>
-      <m:oMath>
-        <m:r>
-          <m:t>γ</m:t>
-        </m:r>
-        <m:r>
-          <m:t>=</m:t>
-        </m:r>
-        <m:r>
-          <m:t>1</m:t>
-        </m:r>
-      </m:oMath>
-      <w:r>
-        <w:t xml:space="preserve"> </w:t>
-      </w:r>
-      <w:r>
-        <w:t xml:space="preserve">versus 32 stable given</w:t>
-      </w:r>
-      <w:r>
-        <w:t xml:space="preserve"> </w:t>
-      </w:r>
-      <m:oMath>
-        <m:r>
-          <m:t>γ</m:t>
-        </m:r>
-        <m:r>
-          <m:t>=</m:t>
-        </m:r>
-        <m:r>
-          <m:t>{</m:t>
-        </m:r>
-        <m:r>
-          <m:t>1.95</m:t>
-        </m:r>
-        <m:r>
-          <m:t>,</m:t>
-        </m:r>
-        <m:r>
-          <m:t>0.5</m:t>
-        </m:r>
-        <m:r>
-          <m:t>}</m:t>
-        </m:r>
-      </m:oMath>
-      <w:r>
-        <w:t xml:space="preserve">.</w:t>
-      </w:r>
-    </w:p>
-    <w:p>
-      <w:r>
-        <w:pict>
-          <v:rect style="width:0;height:1.5pt" o:hralign="center" o:hrstd="t" o:hr="t"/>
-        </w:pict>
-      </w:r>
-    </w:p>
-    <w:p>
-      <w:pPr>
-        <w:pStyle w:val="FirstParagraph"/>
-      </w:pPr>
-      <w:r>
-        <w:rPr>
-          <w:b/>
-        </w:rPr>
-        <w:t xml:space="preserve">Figure 2: Distributions of eigenvalues before (a) and after (b) introducing variation in component response rate (</w:t>
-      </w:r>
-      <m:oMath>
-        <m:r>
-          <m:rPr>
-            <m:sty m:val="b"/>
-          </m:rPr>
-          <m:t>γ</m:t>
-        </m:r>
-      </m:oMath>
-      <w:r>
-        <w:rPr>
-          <w:b/>
-        </w:rPr>
-        <w:t xml:space="preserve">) in complex systems.</w:t>
-      </w:r>
-      <w:r>
-        <w:t xml:space="preserve"> </w:t>
-      </w:r>
-      <w:r>
-        <w:t xml:space="preserve">Each panel show the same system where</w:t>
-      </w:r>
-      <w:r>
-        <w:t xml:space="preserve"> </w:t>
-      </w:r>
-      <m:oMath>
-        <m:r>
-          <m:t>S</m:t>
-        </m:r>
-        <m:r>
-          <m:t>=</m:t>
-        </m:r>
-        <m:r>
-          <m:t>1000</m:t>
-        </m:r>
-      </m:oMath>
-      <w:r>
-        <w:t xml:space="preserve">,</w:t>
-      </w:r>
-      <w:r>
-        <w:t xml:space="preserve"> </w:t>
-      </w:r>
-      <m:oMath>
-        <m:r>
-          <m:t>C</m:t>
-        </m:r>
-        <m:r>
-          <m:t>=</m:t>
-        </m:r>
-        <m:r>
-          <m:t>1</m:t>
-        </m:r>
-      </m:oMath>
-      <w:r>
-        <w:t xml:space="preserve">, and</w:t>
-      </w:r>
-      <w:r>
-        <w:t xml:space="preserve"> </w:t>
-      </w:r>
-      <m:oMath>
-        <m:r>
-          <m:t>σ</m:t>
-        </m:r>
-        <m:r>
-          <m:t>=</m:t>
-        </m:r>
-        <m:r>
-          <m:t>0.4</m:t>
-        </m:r>
-      </m:oMath>
-      <w:r>
-        <w:t xml:space="preserve">.</w:t>
-      </w:r>
-      <w:r>
-        <w:t xml:space="preserve"> </w:t>
-      </w:r>
-      <w:r>
-        <w:rPr>
-          <w:b/>
-        </w:rPr>
-        <w:t xml:space="preserve">a.</w:t>
-      </w:r>
-      <w:r>
-        <w:t xml:space="preserve"> </w:t>
-      </w:r>
-      <w:r>
-        <w:t xml:space="preserve">Eigenvalues plotted in the absence of</w:t>
-      </w:r>
-      <w:r>
-        <w:t xml:space="preserve"> </w:t>
-      </w:r>
-      <m:oMath>
-        <m:r>
-          <m:t>V</m:t>
-        </m:r>
-        <m:r>
-          <m:t>a</m:t>
-        </m:r>
-        <m:r>
-          <m:t>r</m:t>
-        </m:r>
-        <m:r>
-          <m:t>(</m:t>
-        </m:r>
-        <m:r>
-          <m:t>γ</m:t>
-        </m:r>
-        <m:r>
-          <m:t>)</m:t>
-        </m:r>
-      </m:oMath>
-      <w:r>
-        <w:t xml:space="preserve"> </w:t>
-      </w:r>
-      <w:r>
-        <w:t xml:space="preserve">where</w:t>
-      </w:r>
-      <w:r>
-        <w:t xml:space="preserve"> </w:t>
-      </w:r>
-      <m:oMath>
-        <m:r>
-          <m:t>E</m:t>
-        </m:r>
-        <m:r>
-          <m:t>[</m:t>
-        </m:r>
-        <m:r>
-          <m:t>γ</m:t>
-        </m:r>
-        <m:r>
-          <m:t>]</m:t>
-        </m:r>
-        <m:r>
-          <m:t>=</m:t>
-        </m:r>
-        <m:r>
-          <m:t>1</m:t>
-        </m:r>
-      </m:oMath>
-      <w:r>
-        <w:t xml:space="preserve">, versus</w:t>
-      </w:r>
-      <w:r>
-        <w:t xml:space="preserve"> </w:t>
-      </w:r>
-      <w:r>
-        <w:rPr>
-          <w:b/>
-        </w:rPr>
-        <w:t xml:space="preserve">b.</w:t>
-      </w:r>
-      <w:r>
-        <w:t xml:space="preserve"> </w:t>
-      </w:r>
-      <w:r>
-        <w:t xml:space="preserve">eigenvalues plotted given</w:t>
-      </w:r>
-      <w:r>
-        <w:t xml:space="preserve"> </w:t>
-      </w:r>
-      <m:oMath>
-        <m:r>
-          <m:t>γ</m:t>
-        </m:r>
-        <m:r>
-          <m:t>∼</m:t>
-        </m:r>
-        <m:r>
-          <m:rPr>
-            <m:sty m:val="p"/>
-            <m:scr m:val="script"/>
-          </m:rPr>
-          <m:t>U</m:t>
-        </m:r>
-        <m:r>
-          <m:t>(</m:t>
-        </m:r>
-        <m:r>
-          <m:t>0</m:t>
-        </m:r>
-        <m:r>
-          <m:t>,</m:t>
-        </m:r>
-        <m:r>
-          <m:t>2</m:t>
-        </m:r>
-        <m:r>
-          <m:t>)</m:t>
-        </m:r>
-      </m:oMath>
-      <w:r>
-        <w:t xml:space="preserve">, which increases the variance of interaction strengths (</w:t>
-      </w:r>
-      <m:oMath>
-        <m:sSup>
-          <m:e>
-            <m:r>
-              <m:t>σ</m:t>
-            </m:r>
-          </m:e>
-          <m:sup>
-            <m:r>
-              <m:t>2</m:t>
-            </m:r>
-          </m:sup>
-        </m:sSup>
-      </m:oMath>
-      <w:r>
-        <w:t xml:space="preserve">) but clusters eigenvalues toward the distribution’s centre (-1, 0). Black and red elipses in both panels show the circle centred on the distribution in panels a and b, respectively, which have a radius of</w:t>
-      </w:r>
-      <w:r>
-        <w:t xml:space="preserve"> </w:t>
-      </w:r>
-      <m:oMath>
-        <m:r>
-          <m:t>σ</m:t>
-        </m:r>
-        <m:rad>
-          <m:radPr>
-            <m:degHide m:val="1"/>
-          </m:radPr>
-          <m:deg/>
-          <m:e>
-            <m:r>
-              <m:t>S</m:t>
-            </m:r>
-            <m:r>
-              <m:t>C</m:t>
-            </m:r>
-          </m:e>
-        </m:rad>
-      </m:oMath>
-      <w:r>
-        <w:t xml:space="preserve">. Proportions of</w:t>
-      </w:r>
-      <w:r>
-        <w:t xml:space="preserve"> </w:t>
-      </w:r>
-      <m:oMath>
-        <m:r>
-          <m:t>ℜ</m:t>
-        </m:r>
-        <m:r>
-          <m:t>(</m:t>
-        </m:r>
-        <m:r>
-          <m:t>λ</m:t>
-        </m:r>
-        <m:r>
-          <m:t>)</m:t>
-        </m:r>
-        <m:r>
-          <m:t>&lt;</m:t>
-        </m:r>
-        <m:r>
-          <m:t>0</m:t>
-        </m:r>
-      </m:oMath>
-      <w:r>
-        <w:t xml:space="preserve"> </w:t>
-      </w:r>
-      <w:r>
-        <w:t xml:space="preserve">are 0.546 and 0.546 for a and b, respectively.</w:t>
-      </w:r>
-    </w:p>
-    <w:p>
-      <w:pPr>
-        <w:pStyle w:val="BodyText"/>
-      </w:pPr>
-      <w:r>
-        <w:drawing>
-          <wp:inline>
-            <wp:extent cx="5029200" cy="3352799"/>
-            <wp:effectExtent b="0" l="0" r="0" t="0"/>
-            <wp:docPr descr="" id="1" name="Picture"/>
-            <a:graphic>
-              <a:graphicData uri="http://schemas.openxmlformats.org/drawingml/2006/picture">
-                <pic:pic>
-                  <pic:nvPicPr>
-                    <pic:cNvPr descr="ms_files/figure-docx/unnamed-chunk-7-1.png" id="0" name="Picture"/>
                     <pic:cNvPicPr>
                       <a:picLocks noChangeArrowheads="1" noChangeAspect="1"/>
                     </pic:cNvPicPr>
@@ -3284,6 +2340,1032 @@
         <w:pStyle w:val="FirstParagraph"/>
       </w:pPr>
       <w:r>
+        <w:t xml:space="preserve">Rows in</w:t>
+      </w:r>
+      <w:r>
+        <w:t xml:space="preserve"> </w:t>
+      </w:r>
+      <m:oMath>
+        <m:r>
+          <m:t>M</m:t>
+        </m:r>
+      </m:oMath>
+      <w:r>
+        <w:t xml:space="preserve"> </w:t>
+      </w:r>
+      <w:r>
+        <w:t xml:space="preserve">define how a given component</w:t>
+      </w:r>
+      <w:r>
+        <w:t xml:space="preserve"> </w:t>
+      </w:r>
+      <m:oMath>
+        <m:r>
+          <m:t>i</m:t>
+        </m:r>
+      </m:oMath>
+      <w:r>
+        <w:t xml:space="preserve"> </w:t>
+      </w:r>
+      <w:r>
+        <w:t xml:space="preserve">is affected by other components of the system, meaning that the rate of component response time can be modelled by multiplying all row elements by a real scalar value</w:t>
+      </w:r>
+      <w:r>
+        <w:t xml:space="preserve"> </w:t>
+      </w:r>
+      <m:oMath>
+        <m:sSub>
+          <m:e>
+            <m:r>
+              <m:t>γ</m:t>
+            </m:r>
+          </m:e>
+          <m:sub>
+            <m:r>
+              <m:t>i</m:t>
+            </m:r>
+          </m:sub>
+        </m:sSub>
+      </m:oMath>
+      <w:r>
+        <w:t xml:space="preserve">(Patel et al.</w:t>
+      </w:r>
+      <w:r>
+        <w:t xml:space="preserve"> </w:t>
+      </w:r>
+      <w:hyperlink w:anchor="ref-Patel2018">
+        <w:r>
+          <w:rPr>
+            <w:rStyle w:val="Hyperlink"/>
+          </w:rPr>
+          <w:t xml:space="preserve">2018</w:t>
+        </w:r>
+      </w:hyperlink>
+      <w:r>
+        <w:t xml:space="preserve">)</w:t>
+      </w:r>
+      <w:r>
+        <w:t xml:space="preserve">. The distribution of</w:t>
+      </w:r>
+      <w:r>
+        <w:t xml:space="preserve"> </w:t>
+      </w:r>
+      <m:oMath>
+        <m:r>
+          <m:t>γ</m:t>
+        </m:r>
+      </m:oMath>
+      <w:r>
+        <w:t xml:space="preserve"> </w:t>
+      </w:r>
+      <w:r>
+        <w:t xml:space="preserve">over</w:t>
+      </w:r>
+      <w:r>
+        <w:t xml:space="preserve"> </w:t>
+      </w:r>
+      <m:oMath>
+        <m:r>
+          <m:t>S</m:t>
+        </m:r>
+      </m:oMath>
+      <w:r>
+        <w:t xml:space="preserve"> </w:t>
+      </w:r>
+      <w:r>
+        <w:t xml:space="preserve">components thereby models the distribution of component response rates. An instructive example compares one</w:t>
+      </w:r>
+      <w:r>
+        <w:t xml:space="preserve"> </w:t>
+      </w:r>
+      <m:oMath>
+        <m:r>
+          <m:t>M</m:t>
+        </m:r>
+      </m:oMath>
+      <w:r>
+        <w:t xml:space="preserve"> </w:t>
+      </w:r>
+      <w:r>
+        <w:t xml:space="preserve">where</w:t>
+      </w:r>
+      <w:r>
+        <w:t xml:space="preserve"> </w:t>
+      </w:r>
+      <m:oMath>
+        <m:sSub>
+          <m:e>
+            <m:r>
+              <m:t>γ</m:t>
+            </m:r>
+          </m:e>
+          <m:sub>
+            <m:r>
+              <m:t>i</m:t>
+            </m:r>
+          </m:sub>
+        </m:sSub>
+        <m:r>
+          <m:t>=</m:t>
+        </m:r>
+        <m:r>
+          <m:t>1</m:t>
+        </m:r>
+      </m:oMath>
+      <w:r>
+        <w:t xml:space="preserve"> </w:t>
+      </w:r>
+      <w:r>
+        <w:t xml:space="preserve">for all</w:t>
+      </w:r>
+      <w:r>
+        <w:t xml:space="preserve"> </w:t>
+      </w:r>
+      <m:oMath>
+        <m:r>
+          <m:t>i</m:t>
+        </m:r>
+      </m:oMath>
+      <w:r>
+        <w:t xml:space="preserve"> </w:t>
+      </w:r>
+      <w:r>
+        <w:t xml:space="preserve">in</w:t>
+      </w:r>
+      <w:r>
+        <w:t xml:space="preserve"> </w:t>
+      </w:r>
+      <m:oMath>
+        <m:r>
+          <m:t>S</m:t>
+        </m:r>
+      </m:oMath>
+      <w:r>
+        <w:t xml:space="preserve"> </w:t>
+      </w:r>
+      <w:r>
+        <w:t xml:space="preserve">to the same</w:t>
+      </w:r>
+      <w:r>
+        <w:t xml:space="preserve"> </w:t>
+      </w:r>
+      <m:oMath>
+        <m:r>
+          <m:t>M</m:t>
+        </m:r>
+      </m:oMath>
+      <w:r>
+        <w:t xml:space="preserve"> </w:t>
+      </w:r>
+      <w:r>
+        <w:t xml:space="preserve">when half of</w:t>
+      </w:r>
+      <w:r>
+        <w:t xml:space="preserve"> </w:t>
+      </w:r>
+      <m:oMath>
+        <m:sSub>
+          <m:e>
+            <m:r>
+              <m:t>γ</m:t>
+            </m:r>
+          </m:e>
+          <m:sub>
+            <m:r>
+              <m:t>i</m:t>
+            </m:r>
+          </m:sub>
+        </m:sSub>
+        <m:r>
+          <m:t>=</m:t>
+        </m:r>
+        <m:r>
+          <m:t>1.95</m:t>
+        </m:r>
+      </m:oMath>
+      <w:r>
+        <w:t xml:space="preserve"> </w:t>
+      </w:r>
+      <w:r>
+        <w:t xml:space="preserve">and half of</w:t>
+      </w:r>
+      <w:r>
+        <w:t xml:space="preserve"> </w:t>
+      </w:r>
+      <m:oMath>
+        <m:sSub>
+          <m:e>
+            <m:r>
+              <m:t>γ</m:t>
+            </m:r>
+          </m:e>
+          <m:sub>
+            <m:r>
+              <m:t>i</m:t>
+            </m:r>
+          </m:sub>
+        </m:sSub>
+        <m:r>
+          <m:t>=</m:t>
+        </m:r>
+        <m:r>
+          <m:t>0.05</m:t>
+        </m:r>
+      </m:oMath>
+      <w:r>
+        <w:t xml:space="preserve">. This models one system in which</w:t>
+      </w:r>
+      <w:r>
+        <w:t xml:space="preserve"> </w:t>
+      </w:r>
+      <m:oMath>
+        <m:r>
+          <m:t>γ</m:t>
+        </m:r>
+      </m:oMath>
+      <w:r>
+        <w:t xml:space="preserve"> </w:t>
+      </w:r>
+      <w:r>
+        <w:t xml:space="preserve">is invariant and one in which</w:t>
+      </w:r>
+      <w:r>
+        <w:t xml:space="preserve"> </w:t>
+      </w:r>
+      <m:oMath>
+        <m:r>
+          <m:t>γ</m:t>
+        </m:r>
+      </m:oMath>
+      <w:r>
+        <w:t xml:space="preserve"> </w:t>
+      </w:r>
+      <w:r>
+        <w:t xml:space="preserve">varies, but systems are otherwise identical (note</w:t>
+      </w:r>
+      <w:r>
+        <w:t xml:space="preserve"> </w:t>
+      </w:r>
+      <m:oMath>
+        <m:r>
+          <m:t>E</m:t>
+        </m:r>
+        <m:r>
+          <m:t>[</m:t>
+        </m:r>
+        <m:sSub>
+          <m:e>
+            <m:r>
+              <m:t>γ</m:t>
+            </m:r>
+          </m:e>
+          <m:sub>
+            <m:r>
+              <m:t>i</m:t>
+            </m:r>
+          </m:sub>
+        </m:sSub>
+        <m:r>
+          <m:t>]</m:t>
+        </m:r>
+        <m:r>
+          <m:t>=</m:t>
+        </m:r>
+        <m:r>
+          <m:t>1</m:t>
+        </m:r>
+      </m:oMath>
+      <w:r>
+        <w:t xml:space="preserve"> </w:t>
+      </w:r>
+      <w:r>
+        <w:t xml:space="preserve">in both cases). I assume</w:t>
+      </w:r>
+      <w:r>
+        <w:t xml:space="preserve"> </w:t>
+      </w:r>
+      <m:oMath>
+        <m:r>
+          <m:t>S</m:t>
+        </m:r>
+        <m:r>
+          <m:t>=</m:t>
+        </m:r>
+        <m:r>
+          <m:t>200</m:t>
+        </m:r>
+      </m:oMath>
+      <w:r>
+        <w:t xml:space="preserve">,</w:t>
+      </w:r>
+      <w:r>
+        <w:t xml:space="preserve"> </w:t>
+      </w:r>
+      <m:oMath>
+        <m:r>
+          <m:t>C</m:t>
+        </m:r>
+        <m:r>
+          <m:t>=</m:t>
+        </m:r>
+        <m:r>
+          <m:t>0.05</m:t>
+        </m:r>
+      </m:oMath>
+      <w:r>
+        <w:t xml:space="preserve">, and</w:t>
+      </w:r>
+      <w:r>
+        <w:t xml:space="preserve"> </w:t>
+      </w:r>
+      <m:oMath>
+        <m:r>
+          <m:t>σ</m:t>
+        </m:r>
+        <m:r>
+          <m:t>=</m:t>
+        </m:r>
+        <m:r>
+          <m:t>0.4</m:t>
+        </m:r>
+      </m:oMath>
+      <w:r>
+        <w:t xml:space="preserve">; diagonal elements are set to</w:t>
+      </w:r>
+      <w:r>
+        <w:t xml:space="preserve"> </w:t>
+      </w:r>
+      <m:oMath>
+        <m:r>
+          <m:t>−</m:t>
+        </m:r>
+        <m:r>
+          <m:t>1</m:t>
+        </m:r>
+      </m:oMath>
+      <w:r>
+        <w:t xml:space="preserve"> </w:t>
+      </w:r>
+      <w:r>
+        <w:t xml:space="preserve">and non-zero off-diagonal elements are drawn randomly from</w:t>
+      </w:r>
+      <w:r>
+        <w:t xml:space="preserve"> </w:t>
+      </w:r>
+      <m:oMath>
+        <m:r>
+          <m:rPr>
+            <m:sty m:val="p"/>
+            <m:scr m:val="script"/>
+          </m:rPr>
+          <m:t>N</m:t>
+        </m:r>
+        <m:r>
+          <m:t>(</m:t>
+        </m:r>
+        <m:r>
+          <m:t>0</m:t>
+        </m:r>
+        <m:r>
+          <m:t>,</m:t>
+        </m:r>
+        <m:sSup>
+          <m:e>
+            <m:r>
+              <m:t>σ</m:t>
+            </m:r>
+          </m:e>
+          <m:sup>
+            <m:r>
+              <m:t>2</m:t>
+            </m:r>
+          </m:sup>
+        </m:sSup>
+        <m:r>
+          <m:t>)</m:t>
+        </m:r>
+      </m:oMath>
+      <w:r>
+        <w:t xml:space="preserve">. Rows are then multiplied by</w:t>
+      </w:r>
+      <w:r>
+        <w:t xml:space="preserve"> </w:t>
+      </w:r>
+      <m:oMath>
+        <m:sSub>
+          <m:e>
+            <m:r>
+              <m:t>γ</m:t>
+            </m:r>
+          </m:e>
+          <m:sub>
+            <m:r>
+              <m:t>i</m:t>
+            </m:r>
+          </m:sub>
+        </m:sSub>
+      </m:oMath>
+      <w:r>
+        <w:t xml:space="preserve"> </w:t>
+      </w:r>
+      <w:r>
+        <w:t xml:space="preserve">to generate</w:t>
+      </w:r>
+      <w:r>
+        <w:t xml:space="preserve"> </w:t>
+      </w:r>
+      <m:oMath>
+        <m:r>
+          <m:t>M</m:t>
+        </m:r>
+      </m:oMath>
+      <w:r>
+        <w:t xml:space="preserve">. When</w:t>
+      </w:r>
+      <w:r>
+        <w:t xml:space="preserve"> </w:t>
+      </w:r>
+      <m:oMath>
+        <m:sSub>
+          <m:e>
+            <m:r>
+              <m:t>γ</m:t>
+            </m:r>
+          </m:e>
+          <m:sub>
+            <m:r>
+              <m:t>i</m:t>
+            </m:r>
+          </m:sub>
+        </m:sSub>
+        <m:r>
+          <m:t>=</m:t>
+        </m:r>
+        <m:r>
+          <m:t>1</m:t>
+        </m:r>
+      </m:oMath>
+      <w:r>
+        <w:t xml:space="preserve">, eigenvalues of</w:t>
+      </w:r>
+      <w:r>
+        <w:t xml:space="preserve"> </w:t>
+      </w:r>
+      <m:oMath>
+        <m:r>
+          <m:t>M</m:t>
+        </m:r>
+      </m:oMath>
+      <w:r>
+        <w:t xml:space="preserve"> </w:t>
+      </w:r>
+      <w:r>
+        <w:t xml:space="preserve">are distributed uniformly within a circle centred at (</w:t>
+      </w:r>
+      <m:oMath>
+        <m:r>
+          <m:t>−</m:t>
+        </m:r>
+        <m:r>
+          <m:t>1</m:t>
+        </m:r>
+        <m:r>
+          <m:t>,</m:t>
+        </m:r>
+        <m:r>
+          <m:t>0</m:t>
+        </m:r>
+      </m:oMath>
+      <w:r>
+        <w:t xml:space="preserve">) with a radius of 1.265 (Fig. 1a). Hence, the real components of eigenvalues are highly unlikely to all be negative when all</w:t>
+      </w:r>
+      <w:r>
+        <w:t xml:space="preserve"> </w:t>
+      </w:r>
+      <m:oMath>
+        <m:sSub>
+          <m:e>
+            <m:r>
+              <m:t>γ</m:t>
+            </m:r>
+          </m:e>
+          <m:sub>
+            <m:r>
+              <m:t>i</m:t>
+            </m:r>
+          </m:sub>
+        </m:sSub>
+        <m:r>
+          <m:t>=</m:t>
+        </m:r>
+        <m:r>
+          <m:t>1</m:t>
+        </m:r>
+      </m:oMath>
+      <w:r>
+        <w:t xml:space="preserve">. But when</w:t>
+      </w:r>
+      <w:r>
+        <w:t xml:space="preserve"> </w:t>
+      </w:r>
+      <m:oMath>
+        <m:sSub>
+          <m:e>
+            <m:r>
+              <m:t>γ</m:t>
+            </m:r>
+          </m:e>
+          <m:sub>
+            <m:r>
+              <m:t>i</m:t>
+            </m:r>
+          </m:sub>
+        </m:sSub>
+      </m:oMath>
+      <w:r>
+        <w:t xml:space="preserve"> </w:t>
+      </w:r>
+      <w:r>
+        <w:t xml:space="preserve">values are separated into two groups, eigenvalues are no longer uniformly distributed (Fig. 1b). Instead, two distinct clusters of eigenvalues appear (grey circles in Fig. 1b), one centred at (</w:t>
+      </w:r>
+      <m:oMath>
+        <m:r>
+          <m:t>−</m:t>
+        </m:r>
+        <m:r>
+          <m:t>1.95</m:t>
+        </m:r>
+        <m:r>
+          <m:t>,</m:t>
+        </m:r>
+        <m:r>
+          <m:t>0</m:t>
+        </m:r>
+      </m:oMath>
+      <w:r>
+        <w:t xml:space="preserve">) and the other centred at (</w:t>
+      </w:r>
+      <m:oMath>
+        <m:r>
+          <m:t>−</m:t>
+        </m:r>
+        <m:r>
+          <m:t>0.05</m:t>
+        </m:r>
+        <m:r>
+          <m:t>,</m:t>
+        </m:r>
+        <m:r>
+          <m:t>0</m:t>
+        </m:r>
+      </m:oMath>
+      <w:r>
+        <w:t xml:space="preserve">). The former has a large radius, but the real components have shifted to the left (in comparison to when</w:t>
+      </w:r>
+      <w:r>
+        <w:t xml:space="preserve"> </w:t>
+      </w:r>
+      <m:oMath>
+        <m:r>
+          <m:t>γ</m:t>
+        </m:r>
+        <m:r>
+          <m:t>=</m:t>
+        </m:r>
+        <m:r>
+          <m:t>1</m:t>
+        </m:r>
+      </m:oMath>
+      <w:r>
+        <w:t xml:space="preserve">) and all</w:t>
+      </w:r>
+      <w:r>
+        <w:t xml:space="preserve"> </w:t>
+      </w:r>
+      <m:oMath>
+        <m:r>
+          <m:t>ℜ</m:t>
+        </m:r>
+        <m:r>
+          <m:t>(</m:t>
+        </m:r>
+        <m:r>
+          <m:t>λ</m:t>
+        </m:r>
+        <m:r>
+          <m:t>)</m:t>
+        </m:r>
+        <m:r>
+          <m:t>&lt;</m:t>
+        </m:r>
+        <m:r>
+          <m:t>0</m:t>
+        </m:r>
+      </m:oMath>
+      <w:r>
+        <w:t xml:space="preserve">. The latter cluster has real components that have shifted to the right, but has a smaller radius. Overall, for 1 million randomly assembled</w:t>
+      </w:r>
+      <w:r>
+        <w:t xml:space="preserve"> </w:t>
+      </w:r>
+      <m:oMath>
+        <m:r>
+          <m:t>M</m:t>
+        </m:r>
+      </m:oMath>
+      <w:r>
+        <w:t xml:space="preserve">, this division between slow and fast component response rates results in more stable systems: 1 stable given</w:t>
+      </w:r>
+      <w:r>
+        <w:t xml:space="preserve"> </w:t>
+      </w:r>
+      <m:oMath>
+        <m:r>
+          <m:t>γ</m:t>
+        </m:r>
+        <m:r>
+          <m:t>=</m:t>
+        </m:r>
+        <m:r>
+          <m:t>1</m:t>
+        </m:r>
+      </m:oMath>
+      <w:r>
+        <w:t xml:space="preserve"> </w:t>
+      </w:r>
+      <w:r>
+        <w:t xml:space="preserve">versus 32 stable given</w:t>
+      </w:r>
+      <w:r>
+        <w:t xml:space="preserve"> </w:t>
+      </w:r>
+      <m:oMath>
+        <m:r>
+          <m:t>γ</m:t>
+        </m:r>
+        <m:r>
+          <m:t>=</m:t>
+        </m:r>
+        <m:r>
+          <m:t>{</m:t>
+        </m:r>
+        <m:r>
+          <m:t>1.95</m:t>
+        </m:r>
+        <m:r>
+          <m:t>,</m:t>
+        </m:r>
+        <m:r>
+          <m:t>0.5</m:t>
+        </m:r>
+        <m:r>
+          <m:t>}</m:t>
+        </m:r>
+      </m:oMath>
+      <w:r>
+        <w:t xml:space="preserve">.</w:t>
+      </w:r>
+    </w:p>
+    <w:p>
+      <w:r>
+        <w:pict>
+          <v:rect style="width:0;height:1.5pt" o:hralign="center" o:hrstd="t" o:hr="t"/>
+        </w:pict>
+      </w:r>
+    </w:p>
+    <w:p>
+      <w:pPr>
+        <w:pStyle w:val="FirstParagraph"/>
+      </w:pPr>
+      <w:r>
+        <w:rPr>
+          <w:b/>
+        </w:rPr>
+        <w:t xml:space="preserve">Figure 2: Distributions of eigenvalues before (a) and after (b) introducing variation in component response rate (</w:t>
+      </w:r>
+      <m:oMath>
+        <m:r>
+          <m:rPr>
+            <m:sty m:val="b"/>
+          </m:rPr>
+          <m:t>γ</m:t>
+        </m:r>
+      </m:oMath>
+      <w:r>
+        <w:rPr>
+          <w:b/>
+        </w:rPr>
+        <w:t xml:space="preserve">) in complex systems.</w:t>
+      </w:r>
+      <w:r>
+        <w:t xml:space="preserve"> </w:t>
+      </w:r>
+      <w:r>
+        <w:t xml:space="preserve">Each panel show the same system where</w:t>
+      </w:r>
+      <w:r>
+        <w:t xml:space="preserve"> </w:t>
+      </w:r>
+      <m:oMath>
+        <m:r>
+          <m:t>S</m:t>
+        </m:r>
+        <m:r>
+          <m:t>=</m:t>
+        </m:r>
+        <m:r>
+          <m:t>1000</m:t>
+        </m:r>
+      </m:oMath>
+      <w:r>
+        <w:t xml:space="preserve">,</w:t>
+      </w:r>
+      <w:r>
+        <w:t xml:space="preserve"> </w:t>
+      </w:r>
+      <m:oMath>
+        <m:r>
+          <m:t>C</m:t>
+        </m:r>
+        <m:r>
+          <m:t>=</m:t>
+        </m:r>
+        <m:r>
+          <m:t>1</m:t>
+        </m:r>
+      </m:oMath>
+      <w:r>
+        <w:t xml:space="preserve">, and</w:t>
+      </w:r>
+      <w:r>
+        <w:t xml:space="preserve"> </w:t>
+      </w:r>
+      <m:oMath>
+        <m:r>
+          <m:t>σ</m:t>
+        </m:r>
+        <m:r>
+          <m:t>=</m:t>
+        </m:r>
+        <m:r>
+          <m:t>0.4</m:t>
+        </m:r>
+      </m:oMath>
+      <w:r>
+        <w:t xml:space="preserve">.</w:t>
+      </w:r>
+      <w:r>
+        <w:t xml:space="preserve"> </w:t>
+      </w:r>
+      <w:r>
+        <w:rPr>
+          <w:b/>
+        </w:rPr>
+        <w:t xml:space="preserve">a.</w:t>
+      </w:r>
+      <w:r>
+        <w:t xml:space="preserve"> </w:t>
+      </w:r>
+      <w:r>
+        <w:t xml:space="preserve">Eigenvalues plotted in the absence of</w:t>
+      </w:r>
+      <w:r>
+        <w:t xml:space="preserve"> </w:t>
+      </w:r>
+      <m:oMath>
+        <m:r>
+          <m:t>V</m:t>
+        </m:r>
+        <m:r>
+          <m:t>a</m:t>
+        </m:r>
+        <m:r>
+          <m:t>r</m:t>
+        </m:r>
+        <m:r>
+          <m:t>(</m:t>
+        </m:r>
+        <m:r>
+          <m:t>γ</m:t>
+        </m:r>
+        <m:r>
+          <m:t>)</m:t>
+        </m:r>
+      </m:oMath>
+      <w:r>
+        <w:t xml:space="preserve"> </w:t>
+      </w:r>
+      <w:r>
+        <w:t xml:space="preserve">where</w:t>
+      </w:r>
+      <w:r>
+        <w:t xml:space="preserve"> </w:t>
+      </w:r>
+      <m:oMath>
+        <m:r>
+          <m:t>E</m:t>
+        </m:r>
+        <m:r>
+          <m:t>[</m:t>
+        </m:r>
+        <m:r>
+          <m:t>γ</m:t>
+        </m:r>
+        <m:r>
+          <m:t>]</m:t>
+        </m:r>
+        <m:r>
+          <m:t>=</m:t>
+        </m:r>
+        <m:r>
+          <m:t>1</m:t>
+        </m:r>
+      </m:oMath>
+      <w:r>
+        <w:t xml:space="preserve">, versus</w:t>
+      </w:r>
+      <w:r>
+        <w:t xml:space="preserve"> </w:t>
+      </w:r>
+      <w:r>
+        <w:rPr>
+          <w:b/>
+        </w:rPr>
+        <w:t xml:space="preserve">b.</w:t>
+      </w:r>
+      <w:r>
+        <w:t xml:space="preserve"> </w:t>
+      </w:r>
+      <w:r>
+        <w:t xml:space="preserve">eigenvalues plotted given</w:t>
+      </w:r>
+      <w:r>
+        <w:t xml:space="preserve"> </w:t>
+      </w:r>
+      <m:oMath>
+        <m:r>
+          <m:t>γ</m:t>
+        </m:r>
+        <m:r>
+          <m:t>∼</m:t>
+        </m:r>
+        <m:r>
+          <m:rPr>
+            <m:sty m:val="p"/>
+            <m:scr m:val="script"/>
+          </m:rPr>
+          <m:t>U</m:t>
+        </m:r>
+        <m:r>
+          <m:t>(</m:t>
+        </m:r>
+        <m:r>
+          <m:t>0</m:t>
+        </m:r>
+        <m:r>
+          <m:t>,</m:t>
+        </m:r>
+        <m:r>
+          <m:t>2</m:t>
+        </m:r>
+        <m:r>
+          <m:t>)</m:t>
+        </m:r>
+      </m:oMath>
+      <w:r>
+        <w:t xml:space="preserve">, which increases the variance of interaction strengths (</w:t>
+      </w:r>
+      <m:oMath>
+        <m:sSup>
+          <m:e>
+            <m:r>
+              <m:t>σ</m:t>
+            </m:r>
+          </m:e>
+          <m:sup>
+            <m:r>
+              <m:t>2</m:t>
+            </m:r>
+          </m:sup>
+        </m:sSup>
+      </m:oMath>
+      <w:r>
+        <w:t xml:space="preserve">) but clusters eigenvalues toward the distribution’s centre (-1, 0). Black and red elipses in both panels show the circle centred on the distribution in panels a and b, respectively, which have a radius of</w:t>
+      </w:r>
+      <w:r>
+        <w:t xml:space="preserve"> </w:t>
+      </w:r>
+      <m:oMath>
+        <m:r>
+          <m:t>σ</m:t>
+        </m:r>
+        <m:rad>
+          <m:radPr>
+            <m:degHide m:val="1"/>
+          </m:radPr>
+          <m:deg/>
+          <m:e>
+            <m:r>
+              <m:t>S</m:t>
+            </m:r>
+            <m:r>
+              <m:t>C</m:t>
+            </m:r>
+          </m:e>
+        </m:rad>
+      </m:oMath>
+      <w:r>
+        <w:t xml:space="preserve">. Proportions of</w:t>
+      </w:r>
+      <w:r>
+        <w:t xml:space="preserve"> </w:t>
+      </w:r>
+      <m:oMath>
+        <m:r>
+          <m:t>ℜ</m:t>
+        </m:r>
+        <m:r>
+          <m:t>(</m:t>
+        </m:r>
+        <m:r>
+          <m:t>λ</m:t>
+        </m:r>
+        <m:r>
+          <m:t>)</m:t>
+        </m:r>
+        <m:r>
+          <m:t>&lt;</m:t>
+        </m:r>
+        <m:r>
+          <m:t>0</m:t>
+        </m:r>
+      </m:oMath>
+      <w:r>
+        <w:t xml:space="preserve"> </w:t>
+      </w:r>
+      <w:r>
+        <w:t xml:space="preserve">are 0.549 and 0.547 for a and b, respectively.</w:t>
+      </w:r>
+    </w:p>
+    <w:p>
+      <w:pPr>
+        <w:pStyle w:val="BodyText"/>
+      </w:pPr>
+      <w:r>
+        <w:drawing>
+          <wp:inline>
+            <wp:extent cx="5029200" cy="3352799"/>
+            <wp:effectExtent b="0" l="0" r="0" t="0"/>
+            <wp:docPr descr="" id="1" name="Picture"/>
+            <a:graphic>
+              <a:graphicData uri="http://schemas.openxmlformats.org/drawingml/2006/picture">
+                <pic:pic>
+                  <pic:nvPicPr>
+                    <pic:cNvPr descr="ms_files/figure-docx/unnamed-chunk-7-1.png" id="0" name="Picture"/>
+                    <pic:cNvPicPr>
+                      <a:picLocks noChangeArrowheads="1" noChangeAspect="1"/>
+                    </pic:cNvPicPr>
+                  </pic:nvPicPr>
+                  <pic:blipFill>
+                    <a:blip r:embed="rId23"/>
+                    <a:stretch>
+                      <a:fillRect/>
+                    </a:stretch>
+                  </pic:blipFill>
+                  <pic:spPr bwMode="auto">
+                    <a:xfrm>
+                      <a:off x="0" y="0"/>
+                      <a:ext cx="5029200" cy="3352799"/>
+                    </a:xfrm>
+                    <a:prstGeom prst="rect">
+                      <a:avLst/>
+                    </a:prstGeom>
+                    <a:noFill/>
+                    <a:ln w="9525">
+                      <a:noFill/>
+                      <a:headEnd/>
+                      <a:tailEnd/>
+                    </a:ln>
+                  </pic:spPr>
+                </pic:pic>
+              </a:graphicData>
+            </a:graphic>
+          </wp:inline>
+        </w:drawing>
+      </w:r>
+    </w:p>
+    <w:p>
+      <w:r>
+        <w:pict>
+          <v:rect style="width:0;height:1.5pt" o:hralign="center" o:hrstd="t" o:hr="t"/>
+        </w:pict>
+      </w:r>
+    </w:p>
+    <w:p>
+      <w:pPr>
+        <w:pStyle w:val="FirstParagraph"/>
+      </w:pPr>
+      <w:r>
         <w:t xml:space="preserve">Higher stability in systems with variation in</w:t>
       </w:r>
       <w:r>
@@ -4166,7 +4248,7 @@
                     </pic:cNvPicPr>
                   </pic:nvPicPr>
                   <pic:blipFill>
-                    <a:blip r:embed="rId23"/>
+                    <a:blip r:embed="rId24"/>
                     <a:stretch>
                       <a:fillRect/>
                     </a:stretch>
@@ -4302,52 +4384,7 @@
         <w:t xml:space="preserve"> </w:t>
       </w:r>
       <w:r>
-        <w:t xml:space="preserve">ranging from</w:t>
-      </w:r>
-      <w:r>
-        <w:t xml:space="preserve"> </w:t>
-      </w:r>
-      <m:oMath>
-        <m:r>
-          <m:t>2</m:t>
-        </m:r>
-        <m:r>
-          <m:t>−</m:t>
-        </m:r>
-        <m:r>
-          <m:t>32</m:t>
-        </m:r>
-      </m:oMath>
-      <w:r>
-        <w:t xml:space="preserve"> </w:t>
-      </w:r>
-      <w:r>
-        <w:t xml:space="preserve">(see Supplementary Information for different values of</w:t>
-      </w:r>
-      <w:r>
-        <w:t xml:space="preserve"> </w:t>
-      </w:r>
-      <m:oMath>
-        <m:r>
-          <m:t>σ</m:t>
-        </m:r>
-      </m:oMath>
-      <w:r>
-        <w:t xml:space="preserve"> </w:t>
-      </w:r>
-      <w:r>
-        <w:t xml:space="preserve">and</w:t>
-      </w:r>
-      <w:r>
-        <w:t xml:space="preserve"> </w:t>
-      </w:r>
-      <m:oMath>
-        <m:r>
-          <m:t>C</m:t>
-        </m:r>
-      </m:oMath>
-      <w:r>
-        <w:t xml:space="preserve">). One million</w:t>
+        <w:t xml:space="preserve">ranging from 2-32. One million</w:t>
       </w:r>
       <w:r>
         <w:t xml:space="preserve"> </w:t>
@@ -4442,32 +4479,44 @@
         </m:r>
       </m:oMath>
       <w:r>
-        <w:t xml:space="preserve"> </w:t>
-      </w:r>
-      <w:r>
-        <w:t xml:space="preserve">(note that under these conditions,</w:t>
-      </w:r>
-      <w:r>
-        <w:t xml:space="preserve"> </w:t>
-      </w:r>
-      <m:oMath>
-        <m:r>
-          <m:t>σ</m:t>
-        </m:r>
-        <m:rad>
-          <m:radPr>
-            <m:degHide m:val="1"/>
-          </m:radPr>
-          <m:deg/>
-          <m:e>
-            <m:r>
-              <m:t>S</m:t>
-            </m:r>
-            <m:r>
-              <m:t>C</m:t>
-            </m:r>
-          </m:e>
-        </m:rad>
+        <w:t xml:space="preserve">. I found that the number of stable random systems was consistently higher given</w:t>
+      </w:r>
+      <w:r>
+        <w:t xml:space="preserve"> </w:t>
+      </w:r>
+      <m:oMath>
+        <m:r>
+          <m:t>V</m:t>
+        </m:r>
+        <m:r>
+          <m:t>a</m:t>
+        </m:r>
+        <m:r>
+          <m:t>r</m:t>
+        </m:r>
+        <m:r>
+          <m:t>(</m:t>
+        </m:r>
+        <m:r>
+          <m:t>γ</m:t>
+        </m:r>
+        <m:r>
+          <m:t>)</m:t>
+        </m:r>
+      </m:oMath>
+      <w:r>
+        <w:t xml:space="preserve"> </w:t>
+      </w:r>
+      <w:r>
+        <w:t xml:space="preserve">than when</w:t>
+      </w:r>
+      <w:r>
+        <w:t xml:space="preserve"> </w:t>
+      </w:r>
+      <m:oMath>
+        <m:r>
+          <m:t>γ</m:t>
+        </m:r>
         <m:r>
           <m:t>=</m:t>
         </m:r>
@@ -4479,7 +4528,7 @@
         <w:t xml:space="preserve"> </w:t>
       </w:r>
       <w:r>
-        <w:t xml:space="preserve">given</w:t>
+        <w:t xml:space="preserve">(Fig. 3), and that the difference between the probabilities of observing a stable system increased with an increase in</w:t>
       </w:r>
       <w:r>
         <w:t xml:space="preserve"> </w:t>
@@ -4488,35 +4537,9 @@
         <m:r>
           <m:t>S</m:t>
         </m:r>
-        <m:r>
-          <m:t>=</m:t>
-        </m:r>
-        <m:r>
-          <m:t>25</m:t>
-        </m:r>
-      </m:oMath>
-      <w:r>
-        <w:t xml:space="preserve"> </w:t>
-      </w:r>
-      <w:r>
-        <w:t xml:space="preserve">when</w:t>
-      </w:r>
-      <w:r>
-        <w:t xml:space="preserve"> </w:t>
-      </w:r>
-      <m:oMath>
-        <m:r>
-          <m:t>γ</m:t>
-        </m:r>
-        <m:r>
-          <m:t>=</m:t>
-        </m:r>
-        <m:r>
-          <m:t>1</m:t>
-        </m:r>
-      </m:oMath>
-      <w:r>
-        <w:t xml:space="preserve">). I found that the number of stable random systems was consistently higher given</w:t>
+      </m:oMath>
+      <w:r>
+        <w:t xml:space="preserve">; i.e., the potential for</w:t>
       </w:r>
       <w:r>
         <w:t xml:space="preserve"> </w:t>
@@ -4545,27 +4568,7 @@
         <w:t xml:space="preserve"> </w:t>
       </w:r>
       <w:r>
-        <w:t xml:space="preserve">than when</w:t>
-      </w:r>
-      <w:r>
-        <w:t xml:space="preserve"> </w:t>
-      </w:r>
-      <m:oMath>
-        <m:r>
-          <m:t>γ</m:t>
-        </m:r>
-        <m:r>
-          <m:t>=</m:t>
-        </m:r>
-        <m:r>
-          <m:t>1</m:t>
-        </m:r>
-      </m:oMath>
-      <w:r>
-        <w:t xml:space="preserve"> </w:t>
-      </w:r>
-      <w:r>
-        <w:t xml:space="preserve">(Fig. 3), and that the difference between the probabilities of observing a stable system increased with an increase in</w:t>
+        <w:t xml:space="preserve">to drive stability increased with system complexity. For the highest values of</w:t>
       </w:r>
       <w:r>
         <w:t xml:space="preserve"> </w:t>
@@ -4576,7 +4579,7 @@
         </m:r>
       </m:oMath>
       <w:r>
-        <w:t xml:space="preserve">; i.e., the potential for</w:t>
+        <w:t xml:space="preserve">, nearly all systems that were stable given</w:t>
       </w:r>
       <w:r>
         <w:t xml:space="preserve"> </w:t>
@@ -4605,135 +4608,7 @@
         <w:t xml:space="preserve"> </w:t>
       </w:r>
       <w:r>
-        <w:t xml:space="preserve">to drive stability increased with system complexity. For the highest values of</w:t>
-      </w:r>
-      <w:r>
-        <w:t xml:space="preserve"> </w:t>
-      </w:r>
-      <m:oMath>
-        <m:r>
-          <m:t>S</m:t>
-        </m:r>
-      </m:oMath>
-      <w:r>
-        <w:t xml:space="preserve">, nearly all systems that were stable given</w:t>
-      </w:r>
-      <w:r>
-        <w:t xml:space="preserve"> </w:t>
-      </w:r>
-      <m:oMath>
-        <m:r>
-          <m:t>V</m:t>
-        </m:r>
-        <m:r>
-          <m:t>a</m:t>
-        </m:r>
-        <m:r>
-          <m:t>r</m:t>
-        </m:r>
-        <m:r>
-          <m:t>(</m:t>
-        </m:r>
-        <m:r>
-          <m:t>γ</m:t>
-        </m:r>
-        <m:r>
-          <m:t>)</m:t>
-        </m:r>
-      </m:oMath>
-      <w:r>
-        <w:t xml:space="preserve"> </w:t>
-      </w:r>
-      <w:r>
         <w:t xml:space="preserve">would not have been stable given</w:t>
-      </w:r>
-      <w:r>
-        <w:t xml:space="preserve"> </w:t>
-      </w:r>
-      <m:oMath>
-        <m:r>
-          <m:t>γ</m:t>
-        </m:r>
-        <m:r>
-          <m:t>=</m:t>
-        </m:r>
-        <m:r>
-          <m:t>1</m:t>
-        </m:r>
-      </m:oMath>
-      <w:r>
-        <w:t xml:space="preserve">, and the maximum observed</w:t>
-      </w:r>
-      <w:r>
-        <w:t xml:space="preserve"> </w:t>
-      </w:r>
-      <m:oMath>
-        <m:r>
-          <m:t>S</m:t>
-        </m:r>
-      </m:oMath>
-      <w:r>
-        <w:t xml:space="preserve"> </w:t>
-      </w:r>
-      <w:r>
-        <w:t xml:space="preserve">for which a system was stable was</w:t>
-      </w:r>
-      <w:r>
-        <w:t xml:space="preserve"> </w:t>
-      </w:r>
-      <m:oMath>
-        <m:r>
-          <m:t>31</m:t>
-        </m:r>
-      </m:oMath>
-      <w:r>
-        <w:t xml:space="preserve"> </w:t>
-      </w:r>
-      <w:r>
-        <w:t xml:space="preserve">given</w:t>
-      </w:r>
-      <w:r>
-        <w:t xml:space="preserve"> </w:t>
-      </w:r>
-      <m:oMath>
-        <m:r>
-          <m:t>V</m:t>
-        </m:r>
-        <m:r>
-          <m:t>a</m:t>
-        </m:r>
-        <m:r>
-          <m:t>r</m:t>
-        </m:r>
-        <m:r>
-          <m:t>(</m:t>
-        </m:r>
-        <m:r>
-          <m:t>γ</m:t>
-        </m:r>
-        <m:r>
-          <m:t>)</m:t>
-        </m:r>
-      </m:oMath>
-      <w:r>
-        <w:t xml:space="preserve"> </w:t>
-      </w:r>
-      <w:r>
-        <w:t xml:space="preserve">versus</w:t>
-      </w:r>
-      <w:r>
-        <w:t xml:space="preserve"> </w:t>
-      </w:r>
-      <m:oMath>
-        <m:r>
-          <m:t>27</m:t>
-        </m:r>
-      </m:oMath>
-      <w:r>
-        <w:t xml:space="preserve"> </w:t>
-      </w:r>
-      <w:r>
-        <w:t xml:space="preserve">given</w:t>
       </w:r>
       <w:r>
         <w:t xml:space="preserve"> </w:t>
@@ -4761,7 +4636,7 @@
         <w:pStyle w:val="BodyText"/>
       </w:pPr>
       <w:r>
-        <w:t xml:space="preserve">Some care is needed when interpreting these results. First, I emphasise that</w:t>
+        <w:t xml:space="preserve">It is important to point out that</w:t>
       </w:r>
       <w:r>
         <w:t xml:space="preserve"> </w:t>
@@ -4968,21 +4843,21 @@
         <w:t xml:space="preserve"> </w:t>
       </w:r>
       <w:r>
-        <w:t xml:space="preserve">to be stabilising, I used a simple genetic algorithm (the space of possible</w:t>
-      </w:r>
-      <w:r>
-        <w:t xml:space="preserve"> </w:t>
-      </w:r>
-      <m:oMath>
-        <m:r>
-          <m:t>γ</m:t>
-        </m:r>
-      </m:oMath>
-      <w:r>
-        <w:t xml:space="preserve"> </w:t>
-      </w:r>
-      <w:r>
-        <w:t xml:space="preserve">values was too large to searh exhaustively</w:t>
+        <w:t xml:space="preserve">to be stabilising, I used a genetic algorithm (the space of possible</w:t>
+      </w:r>
+      <w:r>
+        <w:t xml:space="preserve"> </w:t>
+      </w:r>
+      <m:oMath>
+        <m:r>
+          <m:t>γ</m:t>
+        </m:r>
+      </m:oMath>
+      <w:r>
+        <w:t xml:space="preserve"> </w:t>
+      </w:r>
+      <w:r>
+        <w:t xml:space="preserve">values was too large to search exhaustively</w:t>
       </w:r>
       <w:r>
         <w:t xml:space="preserve">(Hamblin</w:t>
@@ -5063,21 +4938,35 @@
         </m:r>
       </m:oMath>
       <w:r>
-        <w:t xml:space="preserve">. Eigenanalysis of each set of</w:t>
-      </w:r>
-      <w:r>
-        <w:t xml:space="preserve"> </w:t>
-      </w:r>
-      <m:oMath>
-        <m:r>
-          <m:t>γ</m:t>
-        </m:r>
-      </m:oMath>
-      <w:r>
-        <w:t xml:space="preserve"> </w:t>
-      </w:r>
-      <w:r>
-        <w:t xml:space="preserve">values was performed, and the 20 sets with the lowest</w:t>
+        <w:t xml:space="preserve">. Eigenanalysis was performed on</w:t>
+      </w:r>
+      <w:r>
+        <w:t xml:space="preserve"> </w:t>
+      </w:r>
+      <m:oMath>
+        <m:r>
+          <m:t>M</m:t>
+        </m:r>
+      </m:oMath>
+      <w:r>
+        <w:t xml:space="preserve"> </w:t>
+      </w:r>
+      <w:r>
+        <w:t xml:space="preserve">using each set of</w:t>
+      </w:r>
+      <w:r>
+        <w:t xml:space="preserve"> </w:t>
+      </w:r>
+      <m:oMath>
+        <m:r>
+          <m:t>γ</m:t>
+        </m:r>
+      </m:oMath>
+      <w:r>
+        <w:t xml:space="preserve"> </w:t>
+      </w:r>
+      <w:r>
+        <w:t xml:space="preserve">values, and the 20 sets with the lowest</w:t>
       </w:r>
       <w:r>
         <w:t xml:space="preserve"> </w:t>
@@ -5143,7 +5032,7 @@
         <w:t xml:space="preserve"> </w:t>
       </w:r>
       <w:r>
-        <w:t xml:space="preserve">was found, 20 generations occurred, or a converge criteria of minimum fitness increase between generations was satisfied. Across</w:t>
+        <w:t xml:space="preserve">was found, 20 generations occurred, or a convergence criteria of minimum fitness increase between generations was satisfied. Across</w:t>
       </w:r>
       <w:r>
         <w:t xml:space="preserve"> </w:t>
@@ -5210,7 +5099,27 @@
         <w:t xml:space="preserve"> </w:t>
       </w:r>
       <w:r>
-        <w:t xml:space="preserve">values were frequently found that resulted in stable systems (the highest at</w:t>
+        <w:t xml:space="preserve">values were found that resulted in stable systems with probabilities that were orders of magnitude higher than when</w:t>
+      </w:r>
+      <w:r>
+        <w:t xml:space="preserve"> </w:t>
+      </w:r>
+      <m:oMath>
+        <m:r>
+          <m:t>γ</m:t>
+        </m:r>
+        <m:r>
+          <m:t>=</m:t>
+        </m:r>
+        <m:r>
+          <m:t>1</m:t>
+        </m:r>
+      </m:oMath>
+      <w:r>
+        <w:t xml:space="preserve"> </w:t>
+      </w:r>
+      <w:r>
+        <w:t xml:space="preserve">(see Supporting Information), meaning that stability could often be achieved by manipulating</w:t>
       </w:r>
       <w:r>
         <w:t xml:space="preserve"> </w:t>
@@ -5219,15 +5128,48 @@
         <m:r>
           <m:t>S</m:t>
         </m:r>
-        <m:r>
-          <m:t>=</m:t>
-        </m:r>
-        <m:r>
-          <m:t>38</m:t>
-        </m:r>
-      </m:oMath>
-      <w:r>
-        <w:t xml:space="preserve">), suggesting that varying component response time might by itself be sufficient to stabilise complex systems.</w:t>
+      </m:oMath>
+      <w:r>
+        <w:t xml:space="preserve"> </w:t>
+      </w:r>
+      <m:oMath>
+        <m:r>
+          <m:t>γ</m:t>
+        </m:r>
+      </m:oMath>
+      <w:r>
+        <w:t xml:space="preserve"> </w:t>
+      </w:r>
+      <w:r>
+        <w:t xml:space="preserve">values rather than</w:t>
+      </w:r>
+      <w:r>
+        <w:t xml:space="preserve"> </w:t>
+      </w:r>
+      <m:oMath>
+        <m:r>
+          <m:t>S</m:t>
+        </m:r>
+        <m:r>
+          <m:t>×</m:t>
+        </m:r>
+        <m:r>
+          <m:t>S</m:t>
+        </m:r>
+      </m:oMath>
+      <w:r>
+        <w:t xml:space="preserve"> </w:t>
+      </w:r>
+      <m:oMath>
+        <m:r>
+          <m:t>M</m:t>
+        </m:r>
+      </m:oMath>
+      <w:r>
+        <w:t xml:space="preserve"> </w:t>
+      </w:r>
+      <w:r>
+        <w:t xml:space="preserve">elements. Hence, managing the response rates of system components in a targetted way can potentially facilitate the stabilisation of complex systems through a reduction in dimensionality.</w:t>
       </w:r>
     </w:p>
     <w:p>
@@ -5255,18 +5197,7 @@
         <w:t xml:space="preserve">)</w:t>
       </w:r>
       <w:r>
-        <w:t xml:space="preserve">. These include systems in which all interactions (i.e., all off-diagonal elements of</w:t>
-      </w:r>
-      <w:r>
-        <w:t xml:space="preserve"> </w:t>
-      </w:r>
-      <m:oMath>
-        <m:r>
-          <m:t>M</m:t>
-        </m:r>
-      </m:oMath>
-      <w:r>
-        <w:t xml:space="preserve">) are negative (e.g., competitive networks), positive (e.g., mutualist networks), or</w:t>
+        <w:t xml:space="preserve">. These include systems in which all interactions are negative (competitive networks), positive (mutualist networks), or</w:t>
       </w:r>
       <w:r>
         <w:t xml:space="preserve"> </w:t>
@@ -5294,7 +5225,7 @@
         <w:t xml:space="preserve"> </w:t>
       </w:r>
       <w:r>
-        <w:t xml:space="preserve">pairs have opposing signs (e.g., predator-prey networks). In general, competitive and mutualist networks tend to be destabilising, and predator-prey network tend to be stabilising</w:t>
+        <w:t xml:space="preserve">pairs have opposing signs (predator-prey networks). In general, competitive and mutualist networks tend to be destabilising, and predator-prey network tend to be stabilising</w:t>
       </w:r>
       <w:r>
         <w:t xml:space="preserve">(Allesina and Levine</w:t>
@@ -5343,7 +5274,7 @@
         <w:t xml:space="preserve"> </w:t>
       </w:r>
       <w:r>
-        <w:t xml:space="preserve">is applied to each, the proportion of stable competitive and predator-prey networks increases, but the proportion of stable mutualist communities does not (see Supplementary Information). Additionally, when each component of</w:t>
+        <w:t xml:space="preserve">is applied to each, the proportion of stable competitive and predator-prey networks increases, but the proportion of stable mutualist networks does not (see Supplementary Information). Additionally, when each component of</w:t>
       </w:r>
       <w:r>
         <w:t xml:space="preserve"> </w:t>
@@ -5753,7 +5684,7 @@
     </w:lvl>
   </w:abstractNum>
   <w:abstractNum w:abstractNumId="990">
-    <w:nsid w:val="800b82bf"/>
+    <w:nsid w:val="801f5fac"/>
     <w:multiLevelType w:val="multilevel"/>
     <w:lvl w:ilvl="0">
       <w:numFmt w:val="bullet"/>

</xml_diff>

<commit_message>
Fix a word in the abstract
</commit_message>
<xml_diff>
--- a/notebook/ms.docx
+++ b/notebook/ms.docx
@@ -733,7 +733,7 @@
         <w:rPr>
           <w:b/>
         </w:rPr>
-        <w:t xml:space="preserve">. Here I show that when components of a complex system respond to system dynamics at different rates (</w:t>
+        <w:t xml:space="preserve">. Here I show that when components of a complex system respond to system perturbation at different rates (</w:t>
       </w:r>
       <m:oMath>
         <m:r>
@@ -1261,7 +1261,7 @@
         </m:r>
       </m:oMath>
       <w:r>
-        <w:t xml:space="preserve">) define component self-regulation (e.g., carrying capacity in ecological communities). Traditionally, values of off-diagonal elements are assigned non-zero values with a probability</w:t>
+        <w:t xml:space="preserve">) define component self-regulation (e.g., carrying capacity in ecological communities). Traditionally, off-diagonal elements are assigned non-zero values with a probability</w:t>
       </w:r>
       <w:r>
         <w:t xml:space="preserve"> </w:t>
@@ -3304,7 +3304,7 @@
         <w:t xml:space="preserve"> </w:t>
       </w:r>
       <w:r>
-        <w:t xml:space="preserve">are 0.549 and 0.547 for a and b, respectively.</w:t>
+        <w:t xml:space="preserve">are 0.55 and 0.542 for a and b, respectively.</w:t>
       </w:r>
     </w:p>
     <w:p>
@@ -4814,7 +4814,15 @@
         <w:t xml:space="preserve"> </w:t>
       </w:r>
       <w:r>
-        <w:t xml:space="preserve">values. To further investigate the potential of</w:t>
+        <w:t xml:space="preserve">values.</w:t>
+      </w:r>
+    </w:p>
+    <w:p>
+      <w:pPr>
+        <w:pStyle w:val="BodyText"/>
+      </w:pPr>
+      <w:r>
+        <w:t xml:space="preserve">To further investigate the potential of</w:t>
       </w:r>
       <w:r>
         <w:t xml:space="preserve"> </w:t>
@@ -5004,7 +5012,7 @@
         <w:t xml:space="preserve"> </w:t>
       </w:r>
       <w:r>
-        <w:t xml:space="preserve">each produced 50 offspring with subsequent mutation and crossover between the resulting new population of 1000</w:t>
+        <w:t xml:space="preserve">each produced 50 clonal offspring with subsequent mutation and crossover between the resulting new population of 1000</w:t>
       </w:r>
       <w:r>
         <w:t xml:space="preserve"> </w:t>
@@ -5684,7 +5692,7 @@
     </w:lvl>
   </w:abstractNum>
   <w:abstractNum w:abstractNumId="990">
-    <w:nsid w:val="801f5fac"/>
+    <w:nsid w:val="bd4f4014"/>
     <w:multiLevelType w:val="multilevel"/>
     <w:lvl w:ilvl="0">
       <w:numFmt w:val="bullet"/>

</xml_diff>

<commit_message>
Updates for PLoS Comp Biol -- new Servan et al reference add
</commit_message>
<xml_diff>
--- a/notebook/ms.docx
+++ b/notebook/ms.docx
@@ -183,103 +183,137 @@
         <w:rPr>
           <w:b/>
         </w:rPr>
-        <w:t xml:space="preserve">The stability of a complex system generally decreases with increasing system size and interconnectivity, a counter-intuitive result of widespread importance across the physical, life, and social sciences. Despite recent interest in the relationship between system properties and stability, the effect of variation in the response rate of individual system components remains unconsidered. Here I vary the component response rates (</w:t>
-      </w:r>
-      <m:oMath>
-        <m:r>
-          <m:rPr>
-            <m:sty m:val="b"/>
-          </m:rPr>
-          <m:t>γ</m:t>
-        </m:r>
-      </m:oMath>
-      <w:r>
-        <w:rPr>
-          <w:b/>
-        </w:rPr>
-        <w:t xml:space="preserve">) of randomly generated complex systems. I show that when component response rates vary, the potential for system stability is markedly increased. Variation in</w:t>
-      </w:r>
-      <w:r>
-        <w:rPr>
-          <w:b/>
-        </w:rPr>
-        <w:t xml:space="preserve"> </w:t>
-      </w:r>
-      <m:oMath>
-        <m:r>
-          <m:rPr>
-            <m:sty m:val="b"/>
-          </m:rPr>
-          <m:t>γ</m:t>
-        </m:r>
-      </m:oMath>
-      <w:r>
-        <w:rPr>
-          <w:b/>
-        </w:rPr>
-        <w:t xml:space="preserve"> </w:t>
-      </w:r>
-      <w:r>
-        <w:rPr>
-          <w:b/>
-        </w:rPr>
-        <w:t xml:space="preserve">becomes increasingly important as system size increases, such that the largest stable complex systems would be unstable if not for</w:t>
-      </w:r>
-      <w:r>
-        <w:rPr>
-          <w:b/>
-        </w:rPr>
-        <w:t xml:space="preserve"> </w:t>
-      </w:r>
-      <m:oMath>
-        <m:r>
-          <m:rPr>
-            <m:sty m:val="b"/>
-          </m:rPr>
-          <m:t>V</m:t>
-        </m:r>
-        <m:r>
-          <m:rPr>
-            <m:sty m:val="b"/>
-          </m:rPr>
-          <m:t>a</m:t>
-        </m:r>
-        <m:r>
-          <m:rPr>
-            <m:sty m:val="b"/>
-          </m:rPr>
-          <m:t>r</m:t>
-        </m:r>
-        <m:r>
-          <m:rPr>
-            <m:sty m:val="b"/>
-          </m:rPr>
-          <m:t>(</m:t>
-        </m:r>
-        <m:r>
-          <m:rPr>
-            <m:sty m:val="b"/>
-          </m:rPr>
-          <m:t>γ</m:t>
-        </m:r>
-        <m:r>
-          <m:rPr>
-            <m:sty m:val="b"/>
-          </m:rPr>
-          <m:t>)</m:t>
-        </m:r>
-      </m:oMath>
-      <w:r>
-        <w:rPr>
-          <w:b/>
-        </w:rPr>
-        <w:t xml:space="preserve">. My results reveal a previously unconsidered driver of system stability that is likely to be pervasive across all complex systems.</w:t>
+        <w:t xml:space="preserve">Key words:</w:t>
+      </w:r>
+      <w:r>
+        <w:t xml:space="preserve"> </w:t>
+      </w:r>
+      <w:r>
+        <w:t xml:space="preserve">Ecological networks, gene-regulatory networks, neural networks, financial networks, system stability, random matrix theory</w:t>
       </w:r>
     </w:p>
     <w:p>
       <w:pPr>
-        <w:pStyle w:val="BodyText"/>
+        <w:pStyle w:val="Heading2"/>
       </w:pPr>
+      <w:bookmarkStart w:id="22" w:name="abstract"/>
+      <w:bookmarkEnd w:id="22"/>
+      <w:r>
+        <w:t xml:space="preserve">Abstract</w:t>
+      </w:r>
+    </w:p>
+    <w:p>
+      <w:pPr>
+        <w:pStyle w:val="FirstParagraph"/>
+      </w:pPr>
+      <w:r>
+        <w:t xml:space="preserve">The stability of a complex system generally decreases with increasing system size and interconnectivity, a counterintuitive result of widespread importance across the physical, life, and social sciences. Despite recent interest in the relationship between system properties and stability, the effect of variation in the response rate of individual system components remains unconsidered. Here I vary the component response rates (</w:t>
+      </w:r>
+      <m:oMath>
+        <m:r>
+          <m:rPr>
+            <m:sty m:val="b"/>
+          </m:rPr>
+          <m:t>γ</m:t>
+        </m:r>
+      </m:oMath>
+      <w:r>
+        <w:t xml:space="preserve">) of randomly generated complex systems. I show that when component response rates vary, the potential for system stability is markedly increased. Variation in</w:t>
+      </w:r>
+      <w:r>
+        <w:t xml:space="preserve"> </w:t>
+      </w:r>
+      <m:oMath>
+        <m:r>
+          <m:rPr>
+            <m:sty m:val="b"/>
+          </m:rPr>
+          <m:t>γ</m:t>
+        </m:r>
+      </m:oMath>
+      <w:r>
+        <w:t xml:space="preserve"> </w:t>
+      </w:r>
+      <w:r>
+        <w:t xml:space="preserve">becomes increasingly important as system size increases, such that the largest stable complex systems would be unstable if not for</w:t>
+      </w:r>
+      <w:r>
+        <w:t xml:space="preserve"> </w:t>
+      </w:r>
+      <m:oMath>
+        <m:r>
+          <m:rPr>
+            <m:sty m:val="b"/>
+          </m:rPr>
+          <m:t>V</m:t>
+        </m:r>
+        <m:r>
+          <m:rPr>
+            <m:sty m:val="b"/>
+          </m:rPr>
+          <m:t>a</m:t>
+        </m:r>
+        <m:r>
+          <m:rPr>
+            <m:sty m:val="b"/>
+          </m:rPr>
+          <m:t>r</m:t>
+        </m:r>
+        <m:r>
+          <m:rPr>
+            <m:sty m:val="b"/>
+          </m:rPr>
+          <m:t>(</m:t>
+        </m:r>
+        <m:r>
+          <m:rPr>
+            <m:sty m:val="b"/>
+          </m:rPr>
+          <m:t>γ</m:t>
+        </m:r>
+        <m:r>
+          <m:rPr>
+            <m:sty m:val="b"/>
+          </m:rPr>
+          <m:t>)</m:t>
+        </m:r>
+      </m:oMath>
+      <w:r>
+        <w:t xml:space="preserve">. My results reveal a previously unconsidered driver of system stability that is likely to be pervasive across all complex systems.</w:t>
+      </w:r>
+    </w:p>
+    <w:p>
+      <w:pPr>
+        <w:pStyle w:val="Heading2"/>
+      </w:pPr>
+      <w:bookmarkStart w:id="23" w:name="author-summary"/>
+      <w:bookmarkEnd w:id="23"/>
+      <w:r>
+        <w:t xml:space="preserve">Author Summary</w:t>
+      </w:r>
+    </w:p>
+    <w:p>
+      <w:pPr>
+        <w:pStyle w:val="FirstParagraph"/>
+      </w:pPr>
+      <w:r>
+        <w:t xml:space="preserve">Any set of discrete components that potentially interact can define a complex system. Typically, properties of individual components will cause them to respond to system perturbation at different rates, but the consequences of such variation for system stability are unexplored. This work makes three novel theoretical contributions: First, I show that large complex systems with varying component response rates are more likely to be stable than when response rates are uniform. Second, I show that a targeted manipulation of component response rates can increase the probability of system stability by several orders of magnitude. Lastly, I show that varying component response rate does not affect system feasibility. These results are general to any physical, biological, social, or mixed system.</w:t>
+      </w:r>
+    </w:p>
+    <w:p>
+      <w:pPr>
+        <w:pStyle w:val="Heading2"/>
+      </w:pPr>
+      <w:bookmarkStart w:id="24" w:name="introduction"/>
+      <w:bookmarkEnd w:id="24"/>
+      <w:r>
+        <w:t xml:space="preserve">Introduction</w:t>
+      </w:r>
+    </w:p>
+    <w:p>
+      <w:pPr>
+        <w:pStyle w:val="FirstParagraph"/>
+      </w:pPr>
       <w:r>
         <w:t xml:space="preserve">In 1972, May</w:t>
       </w:r>
@@ -289,12 +323,15 @@
       <w:r>
         <w:t xml:space="preserve">(</w:t>
       </w:r>
-      <w:r>
-        <w:rPr>
-          <w:i/>
-        </w:rPr>
-        <w:t xml:space="preserve">1</w:t>
-      </w:r>
+      <w:hyperlink w:anchor="ref-May1972">
+        <w:r>
+          <w:rPr>
+            <w:i/>
+            <w:rStyle w:val="Hyperlink"/>
+          </w:rPr>
+          <w:t xml:space="preserve">1</w:t>
+        </w:r>
+      </w:hyperlink>
       <w:r>
         <w:t xml:space="preserve">)</w:t>
       </w:r>
@@ -349,12 +386,15 @@
       <w:r>
         <w:t xml:space="preserve">(</w:t>
       </w:r>
-      <w:r>
-        <w:rPr>
-          <w:i/>
-        </w:rPr>
-        <w:t xml:space="preserve">2</w:t>
-      </w:r>
+      <w:hyperlink w:anchor="ref-Allesina2012">
+        <w:r>
+          <w:rPr>
+            <w:i/>
+            <w:rStyle w:val="Hyperlink"/>
+          </w:rPr>
+          <w:t xml:space="preserve">2</w:t>
+        </w:r>
+      </w:hyperlink>
       <w:r>
         <w:t xml:space="preserve">)</w:t>
       </w:r>
@@ -395,21 +435,27 @@
       <w:r>
         <w:t xml:space="preserve">(</w:t>
       </w:r>
-      <w:r>
-        <w:rPr>
-          <w:i/>
-        </w:rPr>
-        <w:t xml:space="preserve">1</w:t>
-      </w:r>
+      <w:hyperlink w:anchor="ref-May1972">
+        <w:r>
+          <w:rPr>
+            <w:i/>
+            <w:rStyle w:val="Hyperlink"/>
+          </w:rPr>
+          <w:t xml:space="preserve">1</w:t>
+        </w:r>
+      </w:hyperlink>
       <w:r>
         <w:t xml:space="preserve">–</w:t>
       </w:r>
-      <w:r>
-        <w:rPr>
-          <w:i/>
-        </w:rPr>
-        <w:t xml:space="preserve">5</w:t>
-      </w:r>
+      <w:hyperlink w:anchor="ref-Grilli2017">
+        <w:r>
+          <w:rPr>
+            <w:i/>
+            <w:rStyle w:val="Hyperlink"/>
+          </w:rPr>
+          <w:t xml:space="preserve">5</w:t>
+        </w:r>
+      </w:hyperlink>
       <w:r>
         <w:t xml:space="preserve">)</w:t>
       </w:r>
@@ -422,24 +468,30 @@
       <w:r>
         <w:t xml:space="preserve">(</w:t>
       </w:r>
-      <w:r>
-        <w:rPr>
-          <w:i/>
-        </w:rPr>
-        <w:t xml:space="preserve">6</w:t>
-      </w:r>
+      <w:hyperlink w:anchor="ref-Gray2008">
+        <w:r>
+          <w:rPr>
+            <w:i/>
+            <w:rStyle w:val="Hyperlink"/>
+          </w:rPr>
+          <w:t xml:space="preserve">6</w:t>
+        </w:r>
+      </w:hyperlink>
       <w:r>
         <w:t xml:space="preserve">,</w:t>
       </w:r>
       <w:r>
         <w:t xml:space="preserve"> </w:t>
       </w:r>
-      <w:r>
-        <w:rPr>
-          <w:i/>
-        </w:rPr>
-        <w:t xml:space="preserve">7</w:t>
-      </w:r>
+      <w:hyperlink w:anchor="ref-Gray2009">
+        <w:r>
+          <w:rPr>
+            <w:i/>
+            <w:rStyle w:val="Hyperlink"/>
+          </w:rPr>
+          <w:t xml:space="preserve">7</w:t>
+        </w:r>
+      </w:hyperlink>
       <w:r>
         <w:t xml:space="preserve">)</w:t>
       </w:r>
@@ -452,24 +504,30 @@
       <w:r>
         <w:t xml:space="preserve">(</w:t>
       </w:r>
-      <w:r>
-        <w:rPr>
-          <w:i/>
-        </w:rPr>
-        <w:t xml:space="preserve">8</w:t>
-      </w:r>
+      <w:hyperlink w:anchor="ref-Rosenfeld2009">
+        <w:r>
+          <w:rPr>
+            <w:i/>
+            <w:rStyle w:val="Hyperlink"/>
+          </w:rPr>
+          <w:t xml:space="preserve">8</w:t>
+        </w:r>
+      </w:hyperlink>
       <w:r>
         <w:t xml:space="preserve">,</w:t>
       </w:r>
       <w:r>
         <w:t xml:space="preserve"> </w:t>
       </w:r>
-      <w:r>
-        <w:rPr>
-          <w:i/>
-        </w:rPr>
-        <w:t xml:space="preserve">9</w:t>
-      </w:r>
+      <w:hyperlink w:anchor="ref-MacArthur2010">
+        <w:r>
+          <w:rPr>
+            <w:i/>
+            <w:rStyle w:val="Hyperlink"/>
+          </w:rPr>
+          <w:t xml:space="preserve">9</w:t>
+        </w:r>
+      </w:hyperlink>
       <w:r>
         <w:t xml:space="preserve">)</w:t>
       </w:r>
@@ -482,21 +540,27 @@
       <w:r>
         <w:t xml:space="preserve">(</w:t>
       </w:r>
-      <w:r>
-        <w:rPr>
-          <w:i/>
-        </w:rPr>
-        <w:t xml:space="preserve">10</w:t>
-      </w:r>
+      <w:hyperlink w:anchor="ref-May2008">
+        <w:r>
+          <w:rPr>
+            <w:i/>
+            <w:rStyle w:val="Hyperlink"/>
+          </w:rPr>
+          <w:t xml:space="preserve">10</w:t>
+        </w:r>
+      </w:hyperlink>
       <w:r>
         <w:t xml:space="preserve">–</w:t>
       </w:r>
-      <w:r>
-        <w:rPr>
-          <w:i/>
-        </w:rPr>
-        <w:t xml:space="preserve">13</w:t>
-      </w:r>
+      <w:hyperlink w:anchor="ref-Bardoscia2017">
+        <w:r>
+          <w:rPr>
+            <w:i/>
+            <w:rStyle w:val="Hyperlink"/>
+          </w:rPr>
+          <w:t xml:space="preserve">13</w:t>
+        </w:r>
+      </w:hyperlink>
       <w:r>
         <w:t xml:space="preserve">)</w:t>
       </w:r>
@@ -545,12 +609,15 @@
       <w:r>
         <w:t xml:space="preserve">(</w:t>
       </w:r>
-      <w:r>
-        <w:rPr>
-          <w:i/>
-        </w:rPr>
-        <w:t xml:space="preserve">2</w:t>
-      </w:r>
+      <w:hyperlink w:anchor="ref-Allesina2012">
+        <w:r>
+          <w:rPr>
+            <w:i/>
+            <w:rStyle w:val="Hyperlink"/>
+          </w:rPr>
+          <w:t xml:space="preserve">2</w:t>
+        </w:r>
+      </w:hyperlink>
       <w:r>
         <w:t xml:space="preserve">)</w:t>
       </w:r>
@@ -566,12 +633,15 @@
       <w:r>
         <w:t xml:space="preserve">(</w:t>
       </w:r>
-      <w:r>
-        <w:rPr>
-          <w:i/>
-        </w:rPr>
-        <w:t xml:space="preserve">11</w:t>
-      </w:r>
+      <w:hyperlink w:anchor="ref-Haldane2011">
+        <w:r>
+          <w:rPr>
+            <w:i/>
+            <w:rStyle w:val="Hyperlink"/>
+          </w:rPr>
+          <w:t xml:space="preserve">11</w:t>
+        </w:r>
+      </w:hyperlink>
       <w:r>
         <w:t xml:space="preserve">)</w:t>
       </w:r>
@@ -635,12 +705,15 @@
       <w:r>
         <w:t xml:space="preserve">(</w:t>
       </w:r>
-      <w:r>
-        <w:rPr>
-          <w:i/>
-        </w:rPr>
-        <w:t xml:space="preserve">2</w:t>
-      </w:r>
+      <w:hyperlink w:anchor="ref-Allesina2012">
+        <w:r>
+          <w:rPr>
+            <w:i/>
+            <w:rStyle w:val="Hyperlink"/>
+          </w:rPr>
+          <w:t xml:space="preserve">2</w:t>
+        </w:r>
+      </w:hyperlink>
       <w:r>
         <w:t xml:space="preserve">)</w:t>
       </w:r>
@@ -712,36 +785,45 @@
       <w:r>
         <w:t xml:space="preserve">(</w:t>
       </w:r>
-      <w:r>
-        <w:rPr>
-          <w:i/>
-        </w:rPr>
-        <w:t xml:space="preserve">1</w:t>
-      </w:r>
+      <w:hyperlink w:anchor="ref-May1972">
+        <w:r>
+          <w:rPr>
+            <w:i/>
+            <w:rStyle w:val="Hyperlink"/>
+          </w:rPr>
+          <w:t xml:space="preserve">1</w:t>
+        </w:r>
+      </w:hyperlink>
       <w:r>
         <w:t xml:space="preserve">,</w:t>
       </w:r>
       <w:r>
         <w:t xml:space="preserve"> </w:t>
       </w:r>
-      <w:r>
-        <w:rPr>
-          <w:i/>
-        </w:rPr>
-        <w:t xml:space="preserve">2</w:t>
-      </w:r>
+      <w:hyperlink w:anchor="ref-Allesina2012">
+        <w:r>
+          <w:rPr>
+            <w:i/>
+            <w:rStyle w:val="Hyperlink"/>
+          </w:rPr>
+          <w:t xml:space="preserve">2</w:t>
+        </w:r>
+      </w:hyperlink>
       <w:r>
         <w:t xml:space="preserve">,</w:t>
       </w:r>
       <w:r>
         <w:t xml:space="preserve"> </w:t>
       </w:r>
-      <w:r>
-        <w:rPr>
-          <w:i/>
-        </w:rPr>
-        <w:t xml:space="preserve">4</w:t>
-      </w:r>
+      <w:hyperlink w:anchor="ref-Allesina2015">
+        <w:r>
+          <w:rPr>
+            <w:i/>
+            <w:rStyle w:val="Hyperlink"/>
+          </w:rPr>
+          <w:t xml:space="preserve">4</w:t>
+        </w:r>
+      </w:hyperlink>
       <w:r>
         <w:t xml:space="preserve">)</w:t>
       </w:r>
@@ -817,24 +899,30 @@
       <w:r>
         <w:t xml:space="preserve">(</w:t>
       </w:r>
-      <w:r>
-        <w:rPr>
-          <w:i/>
-        </w:rPr>
-        <w:t xml:space="preserve">1</w:t>
-      </w:r>
+      <w:hyperlink w:anchor="ref-May1972">
+        <w:r>
+          <w:rPr>
+            <w:i/>
+            <w:rStyle w:val="Hyperlink"/>
+          </w:rPr>
+          <w:t xml:space="preserve">1</w:t>
+        </w:r>
+      </w:hyperlink>
       <w:r>
         <w:t xml:space="preserve">,</w:t>
       </w:r>
       <w:r>
         <w:t xml:space="preserve"> </w:t>
       </w:r>
-      <w:r>
-        <w:rPr>
-          <w:i/>
-        </w:rPr>
-        <w:t xml:space="preserve">2</w:t>
-      </w:r>
+      <w:hyperlink w:anchor="ref-Allesina2012">
+        <w:r>
+          <w:rPr>
+            <w:i/>
+            <w:rStyle w:val="Hyperlink"/>
+          </w:rPr>
+          <w:t xml:space="preserve">2</w:t>
+        </w:r>
+      </w:hyperlink>
       <w:r>
         <w:t xml:space="preserve">)</w:t>
       </w:r>
@@ -858,12 +946,15 @@
       <w:r>
         <w:t xml:space="preserve">(</w:t>
       </w:r>
-      <w:r>
-        <w:rPr>
-          <w:i/>
-        </w:rPr>
-        <w:t xml:space="preserve">14</w:t>
-      </w:r>
+      <w:hyperlink w:anchor="ref-Tao2010">
+        <w:r>
+          <w:rPr>
+            <w:i/>
+            <w:rStyle w:val="Hyperlink"/>
+          </w:rPr>
+          <w:t xml:space="preserve">14</w:t>
+        </w:r>
+      </w:hyperlink>
       <w:r>
         <w:t xml:space="preserve">)</w:t>
       </w:r>
@@ -941,36 +1032,45 @@
       <w:r>
         <w:t xml:space="preserve">(</w:t>
       </w:r>
-      <w:r>
-        <w:rPr>
-          <w:i/>
-        </w:rPr>
-        <w:t xml:space="preserve">1</w:t>
-      </w:r>
+      <w:hyperlink w:anchor="ref-May1972">
+        <w:r>
+          <w:rPr>
+            <w:i/>
+            <w:rStyle w:val="Hyperlink"/>
+          </w:rPr>
+          <w:t xml:space="preserve">1</w:t>
+        </w:r>
+      </w:hyperlink>
       <w:r>
         <w:t xml:space="preserve">,</w:t>
       </w:r>
       <w:r>
         <w:t xml:space="preserve"> </w:t>
       </w:r>
-      <w:r>
-        <w:rPr>
-          <w:i/>
-        </w:rPr>
-        <w:t xml:space="preserve">2</w:t>
-      </w:r>
+      <w:hyperlink w:anchor="ref-Allesina2012">
+        <w:r>
+          <w:rPr>
+            <w:i/>
+            <w:rStyle w:val="Hyperlink"/>
+          </w:rPr>
+          <w:t xml:space="preserve">2</w:t>
+        </w:r>
+      </w:hyperlink>
       <w:r>
         <w:t xml:space="preserve">,</w:t>
       </w:r>
       <w:r>
         <w:t xml:space="preserve"> </w:t>
       </w:r>
-      <w:r>
-        <w:rPr>
-          <w:i/>
-        </w:rPr>
-        <w:t xml:space="preserve">4</w:t>
-      </w:r>
+      <w:hyperlink w:anchor="ref-Allesina2015">
+        <w:r>
+          <w:rPr>
+            <w:i/>
+            <w:rStyle w:val="Hyperlink"/>
+          </w:rPr>
+          <w:t xml:space="preserve">4</w:t>
+        </w:r>
+      </w:hyperlink>
       <w:r>
         <w:t xml:space="preserve">)</w:t>
       </w:r>
@@ -1039,24 +1139,30 @@
       <w:r>
         <w:t xml:space="preserve">(</w:t>
       </w:r>
-      <w:r>
-        <w:rPr>
-          <w:i/>
-        </w:rPr>
-        <w:t xml:space="preserve">1</w:t>
-      </w:r>
+      <w:hyperlink w:anchor="ref-May1972">
+        <w:r>
+          <w:rPr>
+            <w:i/>
+            <w:rStyle w:val="Hyperlink"/>
+          </w:rPr>
+          <w:t xml:space="preserve">1</w:t>
+        </w:r>
+      </w:hyperlink>
       <w:r>
         <w:t xml:space="preserve">,</w:t>
       </w:r>
       <w:r>
         <w:t xml:space="preserve"> </w:t>
       </w:r>
-      <w:r>
-        <w:rPr>
-          <w:i/>
-        </w:rPr>
-        <w:t xml:space="preserve">2</w:t>
-      </w:r>
+      <w:hyperlink w:anchor="ref-Allesina2012">
+        <w:r>
+          <w:rPr>
+            <w:i/>
+            <w:rStyle w:val="Hyperlink"/>
+          </w:rPr>
+          <w:t xml:space="preserve">2</w:t>
+        </w:r>
+      </w:hyperlink>
       <w:r>
         <w:t xml:space="preserve">)</w:t>
       </w:r>
@@ -1106,7 +1212,7 @@
         </m:r>
       </m:oMath>
       <w:r>
-        <w:t xml:space="preserve">), but this is highly unlikely in any complex system. In ecological communities, for example, the rate at which population density changes following perturbation will depend on the generation time of individuals, which might vary by orders of magnitude among species. Species with short generation times will respond quickly (high</w:t>
+        <w:t xml:space="preserve">), but this is highly unlikely in any complex system. In ecological communities, for example, the rate at which population density changes following perturbation will depend on the generation time of organisms, which might vary by orders of magnitude among species. Species with short generation times will respond quickly (high</w:t>
       </w:r>
       <w:r>
         <w:t xml:space="preserve"> </w:t>
@@ -1199,8 +1305,8 @@
       <w:pPr>
         <w:pStyle w:val="Heading2"/>
       </w:pPr>
-      <w:bookmarkStart w:id="22" w:name="results"/>
-      <w:bookmarkEnd w:id="22"/>
+      <w:bookmarkStart w:id="25" w:name="results"/>
+      <w:bookmarkEnd w:id="25"/>
       <w:r>
         <w:t xml:space="preserve">Results</w:t>
       </w:r>
@@ -1272,12 +1378,15 @@
       <w:r>
         <w:t xml:space="preserve">(</w:t>
       </w:r>
-      <w:r>
-        <w:rPr>
-          <w:i/>
-        </w:rPr>
-        <w:t xml:space="preserve">15</w:t>
-      </w:r>
+      <w:hyperlink w:anchor="ref-Patel2018">
+        <w:r>
+          <w:rPr>
+            <w:i/>
+            <w:rStyle w:val="Hyperlink"/>
+          </w:rPr>
+          <w:t xml:space="preserve">15</w:t>
+        </w:r>
+      </w:hyperlink>
       <w:r>
         <w:t xml:space="preserve">)</w:t>
       </w:r>
@@ -1826,7 +1935,7 @@
         </m:r>
       </m:oMath>
       <w:r>
-        <w:t xml:space="preserve">) and all</w:t>
+        <w:t xml:space="preserve">), while the latter cluster has a smaller radius, but real components have shifted to the right; all</w:t>
       </w:r>
       <w:r>
         <w:t xml:space="preserve"> </w:t>
@@ -1852,7 +1961,7 @@
         </m:r>
       </m:oMath>
       <w:r>
-        <w:t xml:space="preserve">. The latter cluster has real components that have shifted to the right, but has a smaller radius. Overall, for 1 million randomly assembled</w:t>
+        <w:t xml:space="preserve">. Overall, for 1 million randomly assembled</w:t>
       </w:r>
       <w:r>
         <w:t xml:space="preserve"> </w:t>
@@ -2172,12 +2281,15 @@
       <w:r>
         <w:t xml:space="preserve">(</w:t>
       </w:r>
-      <w:r>
-        <w:rPr>
-          <w:i/>
-        </w:rPr>
-        <w:t xml:space="preserve">14</w:t>
-      </w:r>
+      <w:hyperlink w:anchor="ref-Tao2010">
+        <w:r>
+          <w:rPr>
+            <w:i/>
+            <w:rStyle w:val="Hyperlink"/>
+          </w:rPr>
+          <w:t xml:space="preserve">14</w:t>
+        </w:r>
+      </w:hyperlink>
       <w:r>
         <w:t xml:space="preserve">)</w:t>
       </w:r>
@@ -2264,23 +2376,32 @@
         <w:t xml:space="preserve">leads to a non-uniform distribution of eigenvalues</w:t>
       </w:r>
       <w:r>
+        <w:t xml:space="preserve"> </w:t>
+      </w:r>
+      <w:r>
         <w:t xml:space="preserve">(</w:t>
       </w:r>
-      <w:r>
-        <w:rPr>
-          <w:i/>
-        </w:rPr>
-        <w:t xml:space="preserve">16</w:t>
-      </w:r>
+      <w:hyperlink w:anchor="ref-Ahmadian2015">
+        <w:r>
+          <w:rPr>
+            <w:i/>
+            <w:rStyle w:val="Hyperlink"/>
+          </w:rPr>
+          <w:t xml:space="preserve">16</w:t>
+        </w:r>
+      </w:hyperlink>
       <w:r>
         <w:t xml:space="preserve">–</w:t>
       </w:r>
-      <w:r>
-        <w:rPr>
-          <w:i/>
-        </w:rPr>
-        <w:t xml:space="preserve">18</w:t>
-      </w:r>
+      <w:hyperlink w:anchor="ref-Stone2017">
+        <w:r>
+          <w:rPr>
+            <w:i/>
+            <w:rStyle w:val="Hyperlink"/>
+          </w:rPr>
+          <w:t xml:space="preserve">18</w:t>
+        </w:r>
+      </w:hyperlink>
       <w:r>
         <w:t xml:space="preserve">)</w:t>
       </w:r>
@@ -2368,24 +2489,30 @@
       <w:r>
         <w:t xml:space="preserve">(</w:t>
       </w:r>
-      <w:r>
-        <w:rPr>
-          <w:i/>
-        </w:rPr>
-        <w:t xml:space="preserve">1</w:t>
-      </w:r>
+      <w:hyperlink w:anchor="ref-May1972">
+        <w:r>
+          <w:rPr>
+            <w:i/>
+            <w:rStyle w:val="Hyperlink"/>
+          </w:rPr>
+          <w:t xml:space="preserve">1</w:t>
+        </w:r>
+      </w:hyperlink>
       <w:r>
         <w:t xml:space="preserve">,</w:t>
       </w:r>
       <w:r>
         <w:t xml:space="preserve"> </w:t>
       </w:r>
-      <w:r>
-        <w:rPr>
-          <w:i/>
-        </w:rPr>
-        <w:t xml:space="preserve">2</w:t>
-      </w:r>
+      <w:hyperlink w:anchor="ref-Allesina2012">
+        <w:r>
+          <w:rPr>
+            <w:i/>
+            <w:rStyle w:val="Hyperlink"/>
+          </w:rPr>
+          <w:t xml:space="preserve">2</w:t>
+        </w:r>
+      </w:hyperlink>
       <w:r>
         <w:t xml:space="preserve">)</w:t>
       </w:r>
@@ -2573,12 +2700,51 @@
         <m:r>
           <m:t>S</m:t>
         </m:r>
-      </m:oMath>
-      <w:r>
-        <w:t xml:space="preserve"> </w:t>
-      </w:r>
-      <w:r>
-        <w:t xml:space="preserve">ranging from 2-50. One million</w:t>
+        <m:r>
+          <m:t>=</m:t>
+        </m:r>
+        <m:r>
+          <m:t>{</m:t>
+        </m:r>
+        <m:r>
+          <m:t>2</m:t>
+        </m:r>
+        <m:r>
+          <m:t>,</m:t>
+        </m:r>
+        <m:r>
+          <m:t>3</m:t>
+        </m:r>
+        <m:r>
+          <m:t>,</m:t>
+        </m:r>
+        <m:r>
+          <m:t>.</m:t>
+        </m:r>
+        <m:r>
+          <m:t>.</m:t>
+        </m:r>
+        <m:r>
+          <m:t>.</m:t>
+        </m:r>
+        <m:r>
+          <m:t>,</m:t>
+        </m:r>
+        <m:r>
+          <m:t>49</m:t>
+        </m:r>
+        <m:r>
+          <m:t>,</m:t>
+        </m:r>
+        <m:r>
+          <m:t>50</m:t>
+        </m:r>
+        <m:r>
+          <m:t>}</m:t>
+        </m:r>
+      </m:oMath>
+      <w:r>
+        <w:t xml:space="preserve">. One million</w:t>
       </w:r>
       <w:r>
         <w:t xml:space="preserve"> </w:t>
@@ -2916,14 +3082,20 @@
         <w:t xml:space="preserve">values leading to stability in a large complex system) is too large to search exhaustively</w:t>
       </w:r>
       <w:r>
+        <w:t xml:space="preserve"> </w:t>
+      </w:r>
+      <w:r>
         <w:t xml:space="preserve">(</w:t>
       </w:r>
-      <w:r>
-        <w:rPr>
-          <w:i/>
-        </w:rPr>
-        <w:t xml:space="preserve">19</w:t>
-      </w:r>
+      <w:hyperlink w:anchor="ref-Hamblin2013">
+        <w:r>
+          <w:rPr>
+            <w:i/>
+            <w:rStyle w:val="Hyperlink"/>
+          </w:rPr>
+          <w:t xml:space="preserve">19</w:t>
+        </w:r>
+      </w:hyperlink>
       <w:r>
         <w:t xml:space="preserve">)</w:t>
       </w:r>
@@ -3210,41 +3382,53 @@
         <w:t xml:space="preserve"> </w:t>
       </w:r>
       <w:r>
-        <w:t xml:space="preserve">For complex systems in which individual system components represent the density of some tangible quantity, it is relevant to consider the feasibility of the system. Feasibile equilibria assume that the values of all system components are positive at equilibrium</w:t>
+        <w:t xml:space="preserve">For complex systems in which individual system components represent the density of some tangible quantity, it is relevant to consider the feasibility of the system. Feasibilility assumes that the system is stable and values of all components are positive at equilibrium</w:t>
+      </w:r>
+      <w:r>
+        <w:t xml:space="preserve"> </w:t>
       </w:r>
       <w:r>
         <w:t xml:space="preserve">(</w:t>
       </w:r>
-      <w:r>
-        <w:rPr>
-          <w:i/>
-        </w:rPr>
-        <w:t xml:space="preserve">5</w:t>
-      </w:r>
+      <w:hyperlink w:anchor="ref-Grilli2017">
+        <w:r>
+          <w:rPr>
+            <w:i/>
+            <w:rStyle w:val="Hyperlink"/>
+          </w:rPr>
+          <w:t xml:space="preserve">5</w:t>
+        </w:r>
+      </w:hyperlink>
       <w:r>
         <w:t xml:space="preserve">,</w:t>
       </w:r>
       <w:r>
         <w:t xml:space="preserve"> </w:t>
       </w:r>
-      <w:r>
-        <w:rPr>
-          <w:i/>
-        </w:rPr>
-        <w:t xml:space="preserve">20</w:t>
-      </w:r>
+      <w:hyperlink w:anchor="ref-Dougoud2018">
+        <w:r>
+          <w:rPr>
+            <w:i/>
+            <w:rStyle w:val="Hyperlink"/>
+          </w:rPr>
+          <w:t xml:space="preserve">20</w:t>
+        </w:r>
+      </w:hyperlink>
       <w:r>
         <w:t xml:space="preserve">,</w:t>
       </w:r>
       <w:r>
         <w:t xml:space="preserve"> </w:t>
       </w:r>
-      <w:r>
-        <w:rPr>
-          <w:i/>
-        </w:rPr>
-        <w:t xml:space="preserve">21</w:t>
-      </w:r>
+      <w:hyperlink w:anchor="ref-Song2018">
+        <w:r>
+          <w:rPr>
+            <w:i/>
+            <w:rStyle w:val="Hyperlink"/>
+          </w:rPr>
+          <w:t xml:space="preserve">21</w:t>
+        </w:r>
+      </w:hyperlink>
       <w:r>
         <w:t xml:space="preserve">)</w:t>
       </w:r>
@@ -3252,14 +3436,20 @@
         <w:t xml:space="preserve">. This is of particular interest for ecological communities because population density cannot take negative values, meaning that ecological systems need to be feasible for stability to be biologically realistic</w:t>
       </w:r>
       <w:r>
+        <w:t xml:space="preserve"> </w:t>
+      </w:r>
+      <w:r>
         <w:t xml:space="preserve">(</w:t>
       </w:r>
-      <w:r>
-        <w:rPr>
-          <w:i/>
-        </w:rPr>
-        <w:t xml:space="preserve">20</w:t>
-      </w:r>
+      <w:hyperlink w:anchor="ref-Dougoud2018">
+        <w:r>
+          <w:rPr>
+            <w:i/>
+            <w:rStyle w:val="Hyperlink"/>
+          </w:rPr>
+          <w:t xml:space="preserve">20</w:t>
+        </w:r>
+      </w:hyperlink>
       <w:r>
         <w:t xml:space="preserve">)</w:t>
       </w:r>
@@ -3284,14 +3474,20 @@
         <w:t xml:space="preserve">tested for stability, and additionally for specific types of ecological communities</w:t>
       </w:r>
       <w:r>
+        <w:t xml:space="preserve"> </w:t>
+      </w:r>
+      <w:r>
         <w:t xml:space="preserve">(</w:t>
       </w:r>
-      <w:r>
-        <w:rPr>
-          <w:i/>
-        </w:rPr>
-        <w:t xml:space="preserve">2</w:t>
-      </w:r>
+      <w:hyperlink w:anchor="ref-Allesina2012">
+        <w:r>
+          <w:rPr>
+            <w:i/>
+            <w:rStyle w:val="Hyperlink"/>
+          </w:rPr>
+          <w:t xml:space="preserve">2</w:t>
+        </w:r>
+      </w:hyperlink>
       <w:r>
         <w:t xml:space="preserve">)</w:t>
       </w:r>
@@ -3325,15 +3521,68 @@
         </m:r>
       </m:oMath>
       <w:r>
-        <w:t xml:space="preserve">, meaning that for pure interacting species networks, variation in component response time (i.e., species generation time) does not affect stability at biologically realistic species densities.</w:t>
+        <w:t xml:space="preserve"> </w:t>
+      </w:r>
+      <w:r>
+        <w:t xml:space="preserve">and instead occurred with a fixed probability of</w:t>
+      </w:r>
+      <w:r>
+        <w:t xml:space="preserve"> </w:t>
+      </w:r>
+      <m:oMath>
+        <m:r>
+          <m:t>1</m:t>
+        </m:r>
+        <m:r>
+          <m:t>/</m:t>
+        </m:r>
+        <m:sSup>
+          <m:e>
+            <m:r>
+              <m:t>2</m:t>
+            </m:r>
+          </m:e>
+          <m:sup>
+            <m:r>
+              <m:t>S</m:t>
+            </m:r>
+          </m:sup>
+        </m:sSup>
+      </m:oMath>
+      <w:r>
+        <w:t xml:space="preserve">, consistent with a recent proof by Serván et al.</w:t>
+      </w:r>
+      <w:r>
+        <w:t xml:space="preserve"> </w:t>
+      </w:r>
+      <w:r>
+        <w:t xml:space="preserve">(</w:t>
+      </w:r>
+      <w:hyperlink w:anchor="ref-Servan2018">
+        <w:r>
+          <w:rPr>
+            <w:i/>
+            <w:rStyle w:val="Hyperlink"/>
+          </w:rPr>
+          <w:t xml:space="preserve">22</w:t>
+        </w:r>
+      </w:hyperlink>
+      <w:r>
+        <w:t xml:space="preserve">)</w:t>
+      </w:r>
+      <w:r>
+        <w:t xml:space="preserve"> </w:t>
+      </w:r>
+      <w:r>
+        <w:t xml:space="preserve">(see Supplementary Information). Hence, for pure interacting species networks, variation in component response rate (i.e., species generation time) does not affect stability at biologically realistic species densities.</w:t>
       </w:r>
     </w:p>
     <w:p>
       <w:pPr>
         <w:pStyle w:val="Heading2"/>
       </w:pPr>
-      <w:bookmarkStart w:id="23" w:name="discussion"/>
-      <w:bookmarkEnd w:id="23"/>
+      <w:bookmarkStart w:id="26" w:name="discussion"/>
+      <w:bookmarkEnd w:id="26"/>
       <w:r>
         <w:t xml:space="preserve">Discussion</w:t>
       </w:r>
@@ -3343,17 +3592,23 @@
         <w:pStyle w:val="FirstParagraph"/>
       </w:pPr>
       <w:r>
-        <w:t xml:space="preserve">Here I have shown that the stability of large systems might be often contigent upon variation in the response rates of their individual components, meaning that factors such as generation time and rate of trait evolution (in biological networks), transaction speed (in economic networks), or communication speed (in social networks) need to be considered when investigating the stability of complex systems. Variation in component response rate becomes more likely to be critical for stability as system size increases, and can ultimately increase the overall probability that system stability is observed above that predicted by May’s</w:t>
+        <w:t xml:space="preserve">Here I have shown that the stability of large systems might often be contigent upon variation in the response rates of their individual components, meaning that factors such as rate of trait evolution (in biological networks), transaction speed (in economic networks), or communication speed (in social networks) need to be considered when investigating the stability of complex systems. Variation in component response rate becomes more likely to be critical for stability as system size increases, and can ultimately increase the overall probability that system stability is observed above that predicted by May’s</w:t>
+      </w:r>
+      <w:r>
+        <w:t xml:space="preserve"> </w:t>
       </w:r>
       <w:r>
         <w:t xml:space="preserve">(</w:t>
       </w:r>
-      <w:r>
-        <w:rPr>
-          <w:i/>
-        </w:rPr>
-        <w:t xml:space="preserve">1</w:t>
-      </w:r>
+      <w:hyperlink w:anchor="ref-May1972">
+        <w:r>
+          <w:rPr>
+            <w:i/>
+            <w:rStyle w:val="Hyperlink"/>
+          </w:rPr>
+          <w:t xml:space="preserve">1</w:t>
+        </w:r>
+      </w:hyperlink>
       <w:r>
         <w:t xml:space="preserve">)</w:t>
       </w:r>
@@ -3446,14 +3701,20 @@
         <w:t xml:space="preserve">to become negative, but might also increase the real components of eigenvalues. The mathematics underlying this shift in eigenvalue distribution has been investigated</w:t>
       </w:r>
       <w:r>
+        <w:t xml:space="preserve"> </w:t>
+      </w:r>
+      <w:r>
         <w:t xml:space="preserve">(</w:t>
       </w:r>
-      <w:r>
-        <w:rPr>
-          <w:i/>
-        </w:rPr>
-        <w:t xml:space="preserve">16</w:t>
-      </w:r>
+      <w:hyperlink w:anchor="ref-Ahmadian2015">
+        <w:r>
+          <w:rPr>
+            <w:i/>
+            <w:rStyle w:val="Hyperlink"/>
+          </w:rPr>
+          <w:t xml:space="preserve">16</w:t>
+        </w:r>
+      </w:hyperlink>
       <w:r>
         <w:t xml:space="preserve">)</w:t>
       </w:r>
@@ -3464,31 +3725,40 @@
         <w:t xml:space="preserve">and recently applied to questions concerning species density and feasibility</w:t>
       </w:r>
       <w:r>
+        <w:t xml:space="preserve"> </w:t>
+      </w:r>
+      <w:r>
         <w:t xml:space="preserve">(</w:t>
       </w:r>
-      <w:r>
-        <w:rPr>
-          <w:i/>
-        </w:rPr>
-        <w:t xml:space="preserve">17</w:t>
-      </w:r>
+      <w:hyperlink w:anchor="ref-Gibbs2017">
+        <w:r>
+          <w:rPr>
+            <w:i/>
+            <w:rStyle w:val="Hyperlink"/>
+          </w:rPr>
+          <w:t xml:space="preserve">17</w:t>
+        </w:r>
+      </w:hyperlink>
       <w:r>
         <w:t xml:space="preserve">,</w:t>
       </w:r>
       <w:r>
         <w:t xml:space="preserve"> </w:t>
       </w:r>
-      <w:r>
-        <w:rPr>
-          <w:i/>
-        </w:rPr>
-        <w:t xml:space="preserve">18</w:t>
-      </w:r>
+      <w:hyperlink w:anchor="ref-Stone2017">
+        <w:r>
+          <w:rPr>
+            <w:i/>
+            <w:rStyle w:val="Hyperlink"/>
+          </w:rPr>
+          <w:t xml:space="preserve">18</w:t>
+        </w:r>
+      </w:hyperlink>
       <w:r>
         <w:t xml:space="preserve">)</w:t>
       </w:r>
       <w:r>
-        <w:t xml:space="preserve">, but has not been interpreted as rates of response of individual componetents to system perturbation.</w:t>
+        <w:t xml:space="preserve">, but has not been interpreted as rates of response of individual system components to perturbation.</w:t>
       </w:r>
     </w:p>
     <w:p>
@@ -3496,7 +3766,7 @@
         <w:pStyle w:val="BodyText"/>
       </w:pPr>
       <w:r>
-        <w:t xml:space="preserve">The potential importance of component response rate variation was most evident from the results of simulations in which the genetic algorithm was used in attempt to maximise the probability of system stability. The probability that some combination of component respose rates could be found to stabilise the system was shown to be up to four orders of magnitude higher than the background probabilities of stability in the absence of any component response rate variation. Instead of manipulating the</w:t>
+        <w:t xml:space="preserve">The potential importance of component response rate variation was most evident from the results of simulations in which the genetic algorithm was used in attempt to maximise the probability of system stability. The probability that some combination of component response rates could be found to stabilise the system was shown to be up to four orders of magnitude higher than the background probabilities of stability in the absence of any component response rate variation. Instead of manipulating the</w:t>
       </w:r>
       <w:r>
         <w:t xml:space="preserve"> </w:t>
@@ -3538,41 +3808,68 @@
         <w:pStyle w:val="BodyText"/>
       </w:pPr>
       <w:r>
-        <w:t xml:space="preserve">Interestingly, while complex systems were more likely to be stable given variation in component respose rate, they were not more likely to be feasible, meaning that stability was not increased when component values were also restricted to being positive at equilibrium. Feasibility is important to consider, particularly for the study of ecological networks of species</w:t>
+        <w:t xml:space="preserve">Interestingly, while complex systems were more likely to be stable given variation in component response rate, they were not more likely to be feasible, meaning that stability was not increased when component values were also restricted to being positive at equilibrium. Feasibility is important to consider, particularly for the study of ecological networks of species</w:t>
+      </w:r>
+      <w:r>
+        <w:t xml:space="preserve"> </w:t>
       </w:r>
       <w:r>
         <w:t xml:space="preserve">(</w:t>
       </w:r>
-      <w:r>
-        <w:rPr>
-          <w:i/>
-        </w:rPr>
-        <w:t xml:space="preserve">5</w:t>
-      </w:r>
+      <w:hyperlink w:anchor="ref-Grilli2017">
+        <w:r>
+          <w:rPr>
+            <w:i/>
+            <w:rStyle w:val="Hyperlink"/>
+          </w:rPr>
+          <w:t xml:space="preserve">5</w:t>
+        </w:r>
+      </w:hyperlink>
       <w:r>
         <w:t xml:space="preserve">,</w:t>
       </w:r>
       <w:r>
         <w:t xml:space="preserve"> </w:t>
       </w:r>
-      <w:r>
-        <w:rPr>
-          <w:i/>
-        </w:rPr>
-        <w:t xml:space="preserve">18</w:t>
-      </w:r>
+      <w:hyperlink w:anchor="ref-Stone2017">
+        <w:r>
+          <w:rPr>
+            <w:i/>
+            <w:rStyle w:val="Hyperlink"/>
+          </w:rPr>
+          <w:t xml:space="preserve">18</w:t>
+        </w:r>
+      </w:hyperlink>
       <w:r>
         <w:t xml:space="preserve">,</w:t>
       </w:r>
       <w:r>
         <w:t xml:space="preserve"> </w:t>
       </w:r>
-      <w:r>
-        <w:rPr>
-          <w:i/>
-        </w:rPr>
-        <w:t xml:space="preserve">20</w:t>
-      </w:r>
+      <w:hyperlink w:anchor="ref-Dougoud2018">
+        <w:r>
+          <w:rPr>
+            <w:i/>
+            <w:rStyle w:val="Hyperlink"/>
+          </w:rPr>
+          <w:t xml:space="preserve">20</w:t>
+        </w:r>
+      </w:hyperlink>
+      <w:r>
+        <w:t xml:space="preserve">,</w:t>
+      </w:r>
+      <w:r>
+        <w:t xml:space="preserve"> </w:t>
+      </w:r>
+      <w:hyperlink w:anchor="ref-Servan2018">
+        <w:r>
+          <w:rPr>
+            <w:i/>
+            <w:rStyle w:val="Hyperlink"/>
+          </w:rPr>
+          <w:t xml:space="preserve">22</w:t>
+        </w:r>
+      </w:hyperlink>
       <w:r>
         <w:t xml:space="preserve">)</w:t>
       </w:r>
@@ -3580,17 +3877,23 @@
         <w:t xml:space="preserve"> </w:t>
       </w:r>
       <w:r>
-        <w:t xml:space="preserve">because population densities cannot realistically be negative. My results therefore suggest that variation in the rate of population responses to perturbation (e.g., due to differences in generation time among species) is unlikely to be critical to the stability of purely multi-species interaction networks (see also Supplementary Information). Nevertheless, ecological interactions do not exist in isolation in empirical systems</w:t>
+        <w:t xml:space="preserve">because population densities cannot realistically be negative. My results therefore suggest that variation in the rate of population responses to perturbation (e.g., due to differences in generation time among species) is unlikely to be critical to the feasibility of purely multi-species interaction networks (see also Supplementary Information). Nevertheless, ecological interactions do not exist in isolation in empirical systems</w:t>
+      </w:r>
+      <w:r>
+        <w:t xml:space="preserve"> </w:t>
       </w:r>
       <w:r>
         <w:t xml:space="preserve">(</w:t>
       </w:r>
-      <w:r>
-        <w:rPr>
-          <w:i/>
-        </w:rPr>
-        <w:t xml:space="preserve">15</w:t>
-      </w:r>
+      <w:hyperlink w:anchor="ref-Patel2018">
+        <w:r>
+          <w:rPr>
+            <w:i/>
+            <w:rStyle w:val="Hyperlink"/>
+          </w:rPr>
+          <w:t xml:space="preserve">15</w:t>
+        </w:r>
+      </w:hyperlink>
       <w:r>
         <w:t xml:space="preserve">)</w:t>
       </w:r>
@@ -3610,8 +3913,8 @@
       <w:pPr>
         <w:pStyle w:val="Heading2"/>
       </w:pPr>
-      <w:bookmarkStart w:id="24" w:name="methods"/>
-      <w:bookmarkEnd w:id="24"/>
+      <w:bookmarkStart w:id="27" w:name="methods"/>
+      <w:bookmarkEnd w:id="27"/>
       <w:r>
         <w:t xml:space="preserve">Methods</w:t>
       </w:r>
@@ -3666,14 +3969,20 @@
         <w:t xml:space="preserve">)</w:t>
       </w:r>
       <w:r>
+        <w:t xml:space="preserve"> </w:t>
+      </w:r>
+      <w:r>
         <w:t xml:space="preserve">(</w:t>
       </w:r>
-      <w:r>
-        <w:rPr>
-          <w:i/>
-        </w:rPr>
-        <w:t xml:space="preserve">15</w:t>
-      </w:r>
+      <w:hyperlink w:anchor="ref-Patel2018">
+        <w:r>
+          <w:rPr>
+            <w:i/>
+            <w:rStyle w:val="Hyperlink"/>
+          </w:rPr>
+          <w:t xml:space="preserve">15</w:t>
+        </w:r>
+      </w:hyperlink>
       <w:r>
         <w:t xml:space="preserve">)</w:t>
       </w:r>
@@ -4035,14 +4344,20 @@
         <w:t xml:space="preserve">, respectively. Patel et al. were interested in stability when the evolution of traits was relatively slow or fast in comparison with the change in species densities</w:t>
       </w:r>
       <w:r>
+        <w:t xml:space="preserve"> </w:t>
+      </w:r>
+      <w:r>
         <w:t xml:space="preserve">(</w:t>
       </w:r>
-      <w:r>
-        <w:rPr>
-          <w:i/>
-        </w:rPr>
-        <w:t xml:space="preserve">15</w:t>
-      </w:r>
+      <w:hyperlink w:anchor="ref-Patel2018">
+        <w:r>
+          <w:rPr>
+            <w:i/>
+            <w:rStyle w:val="Hyperlink"/>
+          </w:rPr>
+          <w:t xml:space="preserve">15</w:t>
+        </w:r>
+      </w:hyperlink>
       <w:r>
         <w:t xml:space="preserve">)</w:t>
       </w:r>
@@ -4103,14 +4418,20 @@
         <w:t xml:space="preserve">modelling relative slow evolution</w:t>
       </w:r>
       <w:r>
+        <w:t xml:space="preserve"> </w:t>
+      </w:r>
+      <w:r>
         <w:t xml:space="preserve">(</w:t>
       </w:r>
-      <w:r>
-        <w:rPr>
-          <w:i/>
-        </w:rPr>
-        <w:t xml:space="preserve">15</w:t>
-      </w:r>
+      <w:hyperlink w:anchor="ref-Patel2018">
+        <w:r>
+          <w:rPr>
+            <w:i/>
+            <w:rStyle w:val="Hyperlink"/>
+          </w:rPr>
+          <w:t xml:space="preserve">15</w:t>
+        </w:r>
+      </w:hyperlink>
       <w:r>
         <w:t xml:space="preserve">)</w:t>
       </w:r>
@@ -4140,26 +4461,35 @@
         <w:t xml:space="preserve">components. Following May</w:t>
       </w:r>
       <w:r>
+        <w:t xml:space="preserve"> </w:t>
+      </w:r>
+      <w:r>
         <w:t xml:space="preserve">(</w:t>
       </w:r>
-      <w:r>
-        <w:rPr>
-          <w:i/>
-        </w:rPr>
-        <w:t xml:space="preserve">1</w:t>
-      </w:r>
+      <w:hyperlink w:anchor="ref-May1972">
+        <w:r>
+          <w:rPr>
+            <w:i/>
+            <w:rStyle w:val="Hyperlink"/>
+          </w:rPr>
+          <w:t xml:space="preserve">1</w:t>
+        </w:r>
+      </w:hyperlink>
       <w:r>
         <w:t xml:space="preserve">,</w:t>
       </w:r>
       <w:r>
         <w:t xml:space="preserve"> </w:t>
       </w:r>
-      <w:r>
-        <w:rPr>
-          <w:i/>
-        </w:rPr>
-        <w:t xml:space="preserve">22</w:t>
-      </w:r>
+      <w:hyperlink w:anchor="ref-May1973">
+        <w:r>
+          <w:rPr>
+            <w:i/>
+            <w:rStyle w:val="Hyperlink"/>
+          </w:rPr>
+          <w:t xml:space="preserve">23</w:t>
+        </w:r>
+      </w:hyperlink>
       <w:r>
         <w:t xml:space="preserve">)</w:t>
       </w:r>
@@ -4473,14 +4803,20 @@
         <w:t xml:space="preserve">In matrix notation</w:t>
       </w:r>
       <w:r>
+        <w:t xml:space="preserve"> </w:t>
+      </w:r>
+      <w:r>
         <w:t xml:space="preserve">(</w:t>
       </w:r>
-      <w:r>
-        <w:rPr>
-          <w:i/>
-        </w:rPr>
-        <w:t xml:space="preserve">22</w:t>
-      </w:r>
+      <w:hyperlink w:anchor="ref-May1973">
+        <w:r>
+          <w:rPr>
+            <w:i/>
+            <w:rStyle w:val="Hyperlink"/>
+          </w:rPr>
+          <w:t xml:space="preserve">23</w:t>
+        </w:r>
+      </w:hyperlink>
       <w:r>
         <w:t xml:space="preserve">)</w:t>
       </w:r>
@@ -4623,38 +4959,50 @@
         <w:t xml:space="preserve">modulates the values of components and can be analysed using the techniques of May</w:t>
       </w:r>
       <w:r>
+        <w:t xml:space="preserve"> </w:t>
+      </w:r>
+      <w:r>
         <w:t xml:space="preserve">(</w:t>
       </w:r>
-      <w:r>
-        <w:rPr>
-          <w:i/>
-        </w:rPr>
-        <w:t xml:space="preserve">1</w:t>
-      </w:r>
+      <w:hyperlink w:anchor="ref-May1972">
+        <w:r>
+          <w:rPr>
+            <w:i/>
+            <w:rStyle w:val="Hyperlink"/>
+          </w:rPr>
+          <w:t xml:space="preserve">1</w:t>
+        </w:r>
+      </w:hyperlink>
       <w:r>
         <w:t xml:space="preserve">,</w:t>
       </w:r>
       <w:r>
         <w:t xml:space="preserve"> </w:t>
       </w:r>
-      <w:r>
-        <w:rPr>
-          <w:i/>
-        </w:rPr>
-        <w:t xml:space="preserve">16</w:t>
-      </w:r>
+      <w:hyperlink w:anchor="ref-Ahmadian2015">
+        <w:r>
+          <w:rPr>
+            <w:i/>
+            <w:rStyle w:val="Hyperlink"/>
+          </w:rPr>
+          <w:t xml:space="preserve">16</w:t>
+        </w:r>
+      </w:hyperlink>
       <w:r>
         <w:t xml:space="preserve">,</w:t>
       </w:r>
       <w:r>
         <w:t xml:space="preserve"> </w:t>
       </w:r>
-      <w:r>
-        <w:rPr>
-          <w:i/>
-        </w:rPr>
-        <w:t xml:space="preserve">22</w:t>
-      </w:r>
+      <w:hyperlink w:anchor="ref-May1973">
+        <w:r>
+          <w:rPr>
+            <w:i/>
+            <w:rStyle w:val="Hyperlink"/>
+          </w:rPr>
+          <w:t xml:space="preserve">23</w:t>
+        </w:r>
+      </w:hyperlink>
       <w:r>
         <w:t xml:space="preserve">)</w:t>
       </w:r>
@@ -4797,14 +5145,20 @@
         <w:t xml:space="preserve">to reasonable values would result in a search space too large to practically explore. Under these conditions, genetic algorithms are highly useful tools for finding practical solutions by mimicking the process of biological evolution</w:t>
       </w:r>
       <w:r>
+        <w:t xml:space="preserve"> </w:t>
+      </w:r>
+      <w:r>
         <w:t xml:space="preserve">(</w:t>
       </w:r>
-      <w:r>
-        <w:rPr>
-          <w:i/>
-        </w:rPr>
-        <w:t xml:space="preserve">19</w:t>
-      </w:r>
+      <w:hyperlink w:anchor="ref-Hamblin2013">
+        <w:r>
+          <w:rPr>
+            <w:i/>
+            <w:rStyle w:val="Hyperlink"/>
+          </w:rPr>
+          <w:t xml:space="preserve">19</w:t>
+        </w:r>
+      </w:hyperlink>
       <w:r>
         <w:t xml:space="preserve">)</w:t>
       </w:r>
@@ -5704,14 +6058,20 @@
         <w:t xml:space="preserve">. Dougoud et al.</w:t>
       </w:r>
       <w:r>
+        <w:t xml:space="preserve"> </w:t>
+      </w:r>
+      <w:r>
         <w:t xml:space="preserve">(</w:t>
       </w:r>
-      <w:r>
-        <w:rPr>
-          <w:i/>
-        </w:rPr>
-        <w:t xml:space="preserve">20</w:t>
-      </w:r>
+      <w:hyperlink w:anchor="ref-Dougoud2018">
+        <w:r>
+          <w:rPr>
+            <w:i/>
+            <w:rStyle w:val="Hyperlink"/>
+          </w:rPr>
+          <w:t xml:space="preserve">20</w:t>
+        </w:r>
+      </w:hyperlink>
       <w:r>
         <w:t xml:space="preserve">)</w:t>
       </w:r>
@@ -5719,7 +6079,7 @@
         <w:t xml:space="preserve"> </w:t>
       </w:r>
       <w:r>
-        <w:t xml:space="preserve">define the following feasibility criteria for ecological systems characterised by</w:t>
+        <w:t xml:space="preserve">identify the following feasibility criteria for ecological systems characterised by</w:t>
       </w:r>
       <w:r>
         <w:t xml:space="preserve"> </w:t>
@@ -5878,7 +6238,7 @@
         <w:t xml:space="preserve"> </w:t>
       </w:r>
       <w:r>
-        <w:t xml:space="preserve">is the vector of species abundances at equilibrium. Feasibility is satisfied if all elements in</w:t>
+        <w:t xml:space="preserve">is the vector of species densities at equilibrium. Feasibility is satisfied if all elements in</w:t>
       </w:r>
       <w:r>
         <w:t xml:space="preserve"> </w:t>
@@ -5938,7 +6298,7 @@
         <w:t xml:space="preserve"> </w:t>
       </w:r>
       <w:r>
-        <w:t xml:space="preserve">is strength of intraspecific competition (diagonal elements). Diagonal values are set to</w:t>
+        <w:t xml:space="preserve">is the strength of intraspecific competition (diagonal elements). Diagonal values are set to</w:t>
       </w:r>
       <w:r>
         <w:t xml:space="preserve"> </w:t>
@@ -6132,14 +6492,20 @@
         <w:t xml:space="preserve">relates to May’s</w:t>
       </w:r>
       <w:r>
+        <w:t xml:space="preserve"> </w:t>
+      </w:r>
+      <w:r>
         <w:t xml:space="preserve">(</w:t>
       </w:r>
-      <w:r>
-        <w:rPr>
-          <w:i/>
-        </w:rPr>
-        <w:t xml:space="preserve">1</w:t>
-      </w:r>
+      <w:hyperlink w:anchor="ref-May1972">
+        <w:r>
+          <w:rPr>
+            <w:i/>
+            <w:rStyle w:val="Hyperlink"/>
+          </w:rPr>
+          <w:t xml:space="preserve">1</w:t>
+        </w:r>
+      </w:hyperlink>
       <w:r>
         <w:t xml:space="preserve">)</w:t>
       </w:r>
@@ -6150,14 +6516,20 @@
         <w:t xml:space="preserve">stability criterion</w:t>
       </w:r>
       <w:r>
+        <w:t xml:space="preserve"> </w:t>
+      </w:r>
+      <w:r>
         <w:t xml:space="preserve">(</w:t>
       </w:r>
-      <w:r>
-        <w:rPr>
-          <w:i/>
-        </w:rPr>
-        <w:t xml:space="preserve">20</w:t>
-      </w:r>
+      <w:hyperlink w:anchor="ref-Dougoud2018">
+        <w:r>
+          <w:rPr>
+            <w:i/>
+            <w:rStyle w:val="Hyperlink"/>
+          </w:rPr>
+          <w:t xml:space="preserve">20</w:t>
+        </w:r>
+      </w:hyperlink>
       <w:r>
         <w:t xml:space="preserve">)</w:t>
       </w:r>
@@ -6305,7 +6677,28 @@
         </m:r>
       </m:oMath>
       <w:r>
-        <w:t xml:space="preserve">, the above criteria is therefore reduced to the below,</w:t>
+        <w:t xml:space="preserve">, the above criteria is therefore reduced to the below (see also</w:t>
+      </w:r>
+      <w:r>
+        <w:t xml:space="preserve"> </w:t>
+      </w:r>
+      <w:r>
+        <w:t xml:space="preserve">(</w:t>
+      </w:r>
+      <w:hyperlink w:anchor="ref-Servan2018">
+        <w:r>
+          <w:rPr>
+            <w:i/>
+            <w:rStyle w:val="Hyperlink"/>
+          </w:rPr>
+          <w:t xml:space="preserve">22</w:t>
+        </w:r>
+      </w:hyperlink>
+      <w:r>
+        <w:t xml:space="preserve">)</w:t>
+      </w:r>
+      <w:r>
+        <w:t xml:space="preserve">),</w:t>
       </w:r>
     </w:p>
     <w:p>
@@ -6620,7 +7013,7 @@
       <w:r>
         <w:t xml:space="preserve">. All code and simulation outputs are publicly available as part of the RandomMatrixStability package on GitHub (</w:t>
       </w:r>
-      <w:hyperlink r:id="rId25">
+      <w:hyperlink r:id="rId28">
         <w:r>
           <w:rPr>
             <w:rStyle w:val="Hyperlink"/>
@@ -6829,7 +7222,7 @@
       <w:r>
         <w:t xml:space="preserve">(2017), doi:</w:t>
       </w:r>
-      <w:hyperlink r:id="rId26">
+      <w:hyperlink r:id="rId29">
         <w:r>
           <w:rPr>
             <w:rStyle w:val="Hyperlink"/>
@@ -7067,7 +7460,7 @@
       <w:r>
         <w:t xml:space="preserve">(2014), doi:</w:t>
       </w:r>
-      <w:hyperlink r:id="rId27">
+      <w:hyperlink r:id="rId30">
         <w:r>
           <w:rPr>
             <w:rStyle w:val="Hyperlink"/>
@@ -7232,7 +7625,7 @@
       <w:r>
         <w:t xml:space="preserve"> </w:t>
       </w:r>
-      <w:hyperlink r:id="rId28">
+      <w:hyperlink r:id="rId31">
         <w:r>
           <w:rPr>
             <w:rStyle w:val="Hyperlink"/>
@@ -7377,7 +7770,39 @@
         <w:pStyle w:val="BodyText"/>
       </w:pPr>
       <w:r>
-        <w:t xml:space="preserve">22. R. M. May, Qualitative stability in model ecosystems.</w:t>
+        <w:t xml:space="preserve">22. C. A. Serván, J. A. Capitán, J. Grilli, K. E. Morrison, S. Allesina, Coexistence of many species in random ecosystems.</w:t>
+      </w:r>
+      <w:r>
+        <w:t xml:space="preserve"> </w:t>
+      </w:r>
+      <w:r>
+        <w:rPr>
+          <w:i/>
+        </w:rPr>
+        <w:t xml:space="preserve">Nature Ecology and Evolution</w:t>
+      </w:r>
+      <w:r>
+        <w:t xml:space="preserve">.</w:t>
+      </w:r>
+      <w:r>
+        <w:t xml:space="preserve"> </w:t>
+      </w:r>
+      <w:r>
+        <w:rPr>
+          <w:b/>
+        </w:rPr>
+        <w:t xml:space="preserve">2</w:t>
+      </w:r>
+      <w:r>
+        <w:t xml:space="preserve">, 1237–1242 (2018).</w:t>
+      </w:r>
+    </w:p>
+    <w:p>
+      <w:pPr>
+        <w:pStyle w:val="BodyText"/>
+      </w:pPr>
+      <w:r>
+        <w:t xml:space="preserve">23. R. M. May, Qualitative stability in model ecosystems.</w:t>
       </w:r>
       <w:r>
         <w:t xml:space="preserve"> </w:t>
@@ -7910,7 +8335,7 @@
                     </pic:cNvPicPr>
                   </pic:nvPicPr>
                   <pic:blipFill>
-                    <a:blip r:embed="rId29"/>
+                    <a:blip r:embed="rId32"/>
                     <a:stretch>
                       <a:fillRect/>
                     </a:stretch>
@@ -8188,7 +8613,7 @@
         <w:t xml:space="preserve"> </w:t>
       </w:r>
       <w:r>
-        <w:t xml:space="preserve">are 0.724 and 0.736 for a and b, respectively.</w:t>
+        <w:t xml:space="preserve">are 0.723 and 0.725 for a and b, respectively.</w:t>
       </w:r>
     </w:p>
     <w:p>
@@ -8211,7 +8636,7 @@
                     </pic:cNvPicPr>
                   </pic:nvPicPr>
                   <pic:blipFill>
-                    <a:blip r:embed="rId30"/>
+                    <a:blip r:embed="rId33"/>
                     <a:stretch>
                       <a:fillRect/>
                     </a:stretch>
@@ -8595,7 +9020,7 @@
                     </pic:cNvPicPr>
                   </pic:nvPicPr>
                   <pic:blipFill>
-                    <a:blip r:embed="rId31"/>
+                    <a:blip r:embed="rId34"/>
                     <a:stretch>
                       <a:fillRect/>
                     </a:stretch>
@@ -8910,7 +9335,7 @@
                     </pic:cNvPicPr>
                   </pic:nvPicPr>
                   <pic:blipFill>
-                    <a:blip r:embed="rId32"/>
+                    <a:blip r:embed="rId35"/>
                     <a:stretch>
                       <a:fillRect/>
                     </a:stretch>
@@ -9098,7 +9523,7 @@
     </w:lvl>
   </w:abstractNum>
   <w:abstractNum w:abstractNumId="990">
-    <w:nsid w:val="107240d8"/>
+    <w:nsid w:val="2fde08e9"/>
     <w:multiLevelType w:val="multilevel"/>
     <w:lvl w:ilvl="0">
       <w:numFmt w:val="bullet"/>

</xml_diff>

<commit_message>
Add some to the abstract to emphasise finite systems
</commit_message>
<xml_diff>
--- a/notebook/ms.docx
+++ b/notebook/ms.docx
@@ -31,7 +31,7 @@
         <w:t xml:space="preserve"> </w:t>
       </w:r>
       <w:r>
-        <w:t xml:space="preserve">drives</w:t>
+        <w:t xml:space="preserve">underlies</w:t>
       </w:r>
       <w:r>
         <w:t xml:space="preserve"> </w:t>
@@ -279,7 +279,7 @@
         </m:r>
       </m:oMath>
       <w:r>
-        <w:t xml:space="preserve">. My results reveal a previously unconsidered driver of system stability that is likely to be pervasive across all complex systems.</w:t>
+        <w:t xml:space="preserve">. My results reveal a previously unconsidered aspect of system stability that is likely to be pervasive across all complex systems.</w:t>
       </w:r>
     </w:p>
     <w:p>
@@ -568,7 +568,7 @@
         <w:t xml:space="preserve"> </w:t>
       </w:r>
       <w:r>
-        <w:t xml:space="preserve">networks. As such, identifying general principles that drive stability in complex systems is of wide-ranging importance.</w:t>
+        <w:t xml:space="preserve">networks. As such, identifying general principles that affect stability in complex systems is of wide-ranging importance.</w:t>
       </w:r>
     </w:p>
     <w:p>
@@ -8613,7 +8613,7 @@
         <w:t xml:space="preserve"> </w:t>
       </w:r>
       <w:r>
-        <w:t xml:space="preserve">are 0.723 and 0.725 for a and b, respectively.</w:t>
+        <w:t xml:space="preserve">are 0.727 and 0.737 for a and b, respectively.</w:t>
       </w:r>
     </w:p>
     <w:p>
@@ -9523,7 +9523,7 @@
     </w:lvl>
   </w:abstractNum>
   <w:abstractNum w:abstractNumId="990">
-    <w:nsid w:val="2fde08e9"/>
+    <w:nsid w:val="d2c797cc"/>
     <w:multiLevelType w:val="multilevel"/>
     <w:lvl w:ilvl="0">
       <w:numFmt w:val="bullet"/>

</xml_diff>

<commit_message>
Update for submission to Scientific Reports
</commit_message>
<xml_diff>
--- a/notebook/ms.docx
+++ b/notebook/ms.docx
@@ -37,19 +37,19 @@
         <w:t xml:space="preserve"> </w:t>
       </w:r>
       <w:r>
+        <w:t xml:space="preserve">the</w:t>
+      </w:r>
+      <w:r>
+        <w:t xml:space="preserve"> </w:t>
+      </w:r>
+      <w:r>
         <w:t xml:space="preserve">stability</w:t>
       </w:r>
       <w:r>
         <w:t xml:space="preserve"> </w:t>
       </w:r>
       <w:r>
-        <w:t xml:space="preserve">in</w:t>
-      </w:r>
-      <w:r>
-        <w:t xml:space="preserve"> </w:t>
-      </w:r>
-      <w:r>
-        <w:t xml:space="preserve">large</w:t>
+        <w:t xml:space="preserve">of</w:t>
       </w:r>
       <w:r>
         <w:t xml:space="preserve"> </w:t>
@@ -235,7 +235,7 @@
         <w:t xml:space="preserve"> </w:t>
       </w:r>
       <w:r>
-        <w:t xml:space="preserve">becomes increasingly important as system size increases, such that the largest stable complex systems would be unstable if not for</w:t>
+        <w:t xml:space="preserve">is especially important for stability in highly complex systems, in which the probability of stability would otherwise be negligible. At such extremes of simulated system complexity, the largest stable complex systems would be unstable if not for</w:t>
       </w:r>
       <w:r>
         <w:t xml:space="preserve"> </w:t>
@@ -279,17 +279,17 @@
         </m:r>
       </m:oMath>
       <w:r>
-        <w:t xml:space="preserve">. My results reveal a previously unconsidered aspect of system stability that is likely to be pervasive across all complex systems.</w:t>
+        <w:t xml:space="preserve">. My results therefore reveal a previously unconsidered aspect of system stability that is likely to be pervasive across all realistic complex systems.</w:t>
       </w:r>
     </w:p>
     <w:p>
       <w:pPr>
         <w:pStyle w:val="Heading2"/>
       </w:pPr>
-      <w:bookmarkStart w:id="23" w:name="author-summary"/>
+      <w:bookmarkStart w:id="23" w:name="introduction"/>
       <w:bookmarkEnd w:id="23"/>
       <w:r>
-        <w:t xml:space="preserve">Author Summary</w:t>
+        <w:t xml:space="preserve">Introduction</w:t>
       </w:r>
     </w:p>
     <w:p>
@@ -297,45 +297,18 @@
         <w:pStyle w:val="FirstParagraph"/>
       </w:pPr>
       <w:r>
-        <w:t xml:space="preserve">Any set of discrete components that potentially interact can define a complex system. Typically, properties of individual components will cause them to respond to system perturbation at different rates, but the consequences of such variation for system stability are unexplored. This work makes three novel theoretical contributions: First, I show that large complex systems with varying component response rates are more likely to be stable than when response rates are uniform. Second, I show that a targeted manipulation of component response rates can increase the probability of system stability by several orders of magnitude. Lastly, I show that varying component response rate does not affect system feasibility. These results are general to any physical, biological, social, or mixed system.</w:t>
-      </w:r>
-    </w:p>
-    <w:p>
-      <w:pPr>
-        <w:pStyle w:val="Heading2"/>
-      </w:pPr>
-      <w:bookmarkStart w:id="24" w:name="introduction"/>
-      <w:bookmarkEnd w:id="24"/>
-      <w:r>
-        <w:t xml:space="preserve">Introduction</w:t>
-      </w:r>
-    </w:p>
-    <w:p>
-      <w:pPr>
-        <w:pStyle w:val="FirstParagraph"/>
-      </w:pPr>
-      <w:r>
         <w:t xml:space="preserve">In 1972, May</w:t>
-      </w:r>
-      <w:r>
-        <w:t xml:space="preserve"> </w:t>
-      </w:r>
-      <w:r>
-        <w:t xml:space="preserve">(</w:t>
       </w:r>
       <w:hyperlink w:anchor="ref-May1972">
         <w:r>
           <w:rPr>
-            <w:i/>
             <w:rStyle w:val="Hyperlink"/>
+            <w:vertAlign w:val="superscript"/>
           </w:rPr>
           <w:t xml:space="preserve">1</w:t>
         </w:r>
       </w:hyperlink>
       <w:r>
-        <w:t xml:space="preserve">)</w:t>
-      </w:r>
-      <w:r>
         <w:t xml:space="preserve"> </w:t>
       </w:r>
       <w:r>
@@ -379,25 +352,16 @@
       </m:oMath>
       <w:r>
         <w:t xml:space="preserve">)</w:t>
-      </w:r>
-      <w:r>
-        <w:t xml:space="preserve"> </w:t>
-      </w:r>
-      <w:r>
-        <w:t xml:space="preserve">(</w:t>
       </w:r>
       <w:hyperlink w:anchor="ref-Allesina2012">
         <w:r>
           <w:rPr>
-            <w:i/>
             <w:rStyle w:val="Hyperlink"/>
+            <w:vertAlign w:val="superscript"/>
           </w:rPr>
           <w:t xml:space="preserve">2</w:t>
         </w:r>
       </w:hyperlink>
-      <w:r>
-        <w:t xml:space="preserve">)</w:t>
-      </w:r>
       <w:r>
         <w:t xml:space="preserve">. May’s finding that the probability of local stability falls to near zero given a sufficiently high threshold of</w:t>
       </w:r>
@@ -429,141 +393,111 @@
       <w:r>
         <w:t xml:space="preserve">is broadly relevant for understanding the dynamics and persistence of systems such as ecological</w:t>
       </w:r>
-      <w:r>
-        <w:t xml:space="preserve"> </w:t>
-      </w:r>
-      <w:r>
-        <w:t xml:space="preserve">(</w:t>
-      </w:r>
       <w:hyperlink w:anchor="ref-May1972">
         <w:r>
           <w:rPr>
-            <w:i/>
             <w:rStyle w:val="Hyperlink"/>
+            <w:vertAlign w:val="superscript"/>
           </w:rPr>
           <w:t xml:space="preserve">1</w:t>
         </w:r>
       </w:hyperlink>
       <w:r>
+        <w:rPr>
+          <w:vertAlign w:val="superscript"/>
+        </w:rPr>
         <w:t xml:space="preserve">–</w:t>
       </w:r>
       <w:hyperlink w:anchor="ref-Grilli2017">
         <w:r>
           <w:rPr>
-            <w:i/>
             <w:rStyle w:val="Hyperlink"/>
+            <w:vertAlign w:val="superscript"/>
           </w:rPr>
           <w:t xml:space="preserve">5</w:t>
         </w:r>
       </w:hyperlink>
       <w:r>
-        <w:t xml:space="preserve">)</w:t>
-      </w:r>
-      <w:r>
         <w:t xml:space="preserve">, neurological</w:t>
-      </w:r>
-      <w:r>
-        <w:t xml:space="preserve"> </w:t>
-      </w:r>
-      <w:r>
-        <w:t xml:space="preserve">(</w:t>
       </w:r>
       <w:hyperlink w:anchor="ref-Gray2008">
         <w:r>
           <w:rPr>
-            <w:i/>
             <w:rStyle w:val="Hyperlink"/>
+            <w:vertAlign w:val="superscript"/>
           </w:rPr>
           <w:t xml:space="preserve">6</w:t>
         </w:r>
       </w:hyperlink>
       <w:r>
+        <w:rPr>
+          <w:vertAlign w:val="superscript"/>
+        </w:rPr>
         <w:t xml:space="preserve">,</w:t>
-      </w:r>
-      <w:r>
-        <w:t xml:space="preserve"> </w:t>
       </w:r>
       <w:hyperlink w:anchor="ref-Gray2009">
         <w:r>
           <w:rPr>
-            <w:i/>
             <w:rStyle w:val="Hyperlink"/>
+            <w:vertAlign w:val="superscript"/>
           </w:rPr>
           <w:t xml:space="preserve">7</w:t>
         </w:r>
       </w:hyperlink>
       <w:r>
-        <w:t xml:space="preserve">)</w:t>
-      </w:r>
-      <w:r>
         <w:t xml:space="preserve">, biochemical</w:t>
-      </w:r>
-      <w:r>
-        <w:t xml:space="preserve"> </w:t>
-      </w:r>
-      <w:r>
-        <w:t xml:space="preserve">(</w:t>
       </w:r>
       <w:hyperlink w:anchor="ref-Rosenfeld2009">
         <w:r>
           <w:rPr>
-            <w:i/>
             <w:rStyle w:val="Hyperlink"/>
+            <w:vertAlign w:val="superscript"/>
           </w:rPr>
           <w:t xml:space="preserve">8</w:t>
         </w:r>
       </w:hyperlink>
       <w:r>
+        <w:rPr>
+          <w:vertAlign w:val="superscript"/>
+        </w:rPr>
         <w:t xml:space="preserve">,</w:t>
-      </w:r>
-      <w:r>
-        <w:t xml:space="preserve"> </w:t>
       </w:r>
       <w:hyperlink w:anchor="ref-MacArthur2010">
         <w:r>
           <w:rPr>
-            <w:i/>
             <w:rStyle w:val="Hyperlink"/>
+            <w:vertAlign w:val="superscript"/>
           </w:rPr>
           <w:t xml:space="preserve">9</w:t>
         </w:r>
       </w:hyperlink>
       <w:r>
-        <w:t xml:space="preserve">)</w:t>
-      </w:r>
-      <w:r>
         <w:t xml:space="preserve">, and socio-economic</w:t>
-      </w:r>
-      <w:r>
-        <w:t xml:space="preserve"> </w:t>
-      </w:r>
-      <w:r>
-        <w:t xml:space="preserve">(</w:t>
       </w:r>
       <w:hyperlink w:anchor="ref-May2008">
         <w:r>
           <w:rPr>
-            <w:i/>
             <w:rStyle w:val="Hyperlink"/>
+            <w:vertAlign w:val="superscript"/>
           </w:rPr>
           <w:t xml:space="preserve">10</w:t>
         </w:r>
       </w:hyperlink>
       <w:r>
+        <w:rPr>
+          <w:vertAlign w:val="superscript"/>
+        </w:rPr>
         <w:t xml:space="preserve">–</w:t>
       </w:r>
       <w:hyperlink w:anchor="ref-Bardoscia2017">
         <w:r>
           <w:rPr>
-            <w:i/>
             <w:rStyle w:val="Hyperlink"/>
+            <w:vertAlign w:val="superscript"/>
           </w:rPr>
           <w:t xml:space="preserve">13</w:t>
         </w:r>
       </w:hyperlink>
-      <w:r>
-        <w:t xml:space="preserve">)</w:t>
-      </w:r>
       <w:r>
         <w:t xml:space="preserve"> </w:t>
       </w:r>
@@ -603,49 +537,31 @@
       <w:r>
         <w:t xml:space="preserve">components (e.g., networks of species</w:t>
       </w:r>
-      <w:r>
-        <w:t xml:space="preserve"> </w:t>
-      </w:r>
-      <w:r>
-        <w:t xml:space="preserve">(</w:t>
-      </w:r>
       <w:hyperlink w:anchor="ref-Allesina2012">
         <w:r>
           <w:rPr>
-            <w:i/>
             <w:rStyle w:val="Hyperlink"/>
+            <w:vertAlign w:val="superscript"/>
           </w:rPr>
           <w:t xml:space="preserve">2</w:t>
         </w:r>
       </w:hyperlink>
       <w:r>
-        <w:t xml:space="preserve">)</w:t>
-      </w:r>
-      <w:r>
         <w:t xml:space="preserve"> </w:t>
       </w:r>
       <w:r>
         <w:t xml:space="preserve">or banks</w:t>
-      </w:r>
-      <w:r>
-        <w:t xml:space="preserve"> </w:t>
-      </w:r>
-      <w:r>
-        <w:t xml:space="preserve">(</w:t>
       </w:r>
       <w:hyperlink w:anchor="ref-Haldane2011">
         <w:r>
           <w:rPr>
-            <w:i/>
             <w:rStyle w:val="Hyperlink"/>
+            <w:vertAlign w:val="superscript"/>
           </w:rPr>
           <w:t xml:space="preserve">11</w:t>
         </w:r>
       </w:hyperlink>
       <w:r>
-        <w:t xml:space="preserve">)</w:t>
-      </w:r>
-      <w:r>
         <w:t xml:space="preserve">). One element of such a matrix,</w:t>
       </w:r>
       <w:r>
@@ -698,26 +614,17 @@
       </w:r>
       <w:r>
         <w:t xml:space="preserve">in the system at a point of equilibrium</w:t>
-      </w:r>
-      <w:r>
-        <w:t xml:space="preserve"> </w:t>
-      </w:r>
-      <w:r>
-        <w:t xml:space="preserve">(</w:t>
       </w:r>
       <w:hyperlink w:anchor="ref-Allesina2012">
         <w:r>
           <w:rPr>
-            <w:i/>
             <w:rStyle w:val="Hyperlink"/>
+            <w:vertAlign w:val="superscript"/>
           </w:rPr>
           <w:t xml:space="preserve">2</w:t>
         </w:r>
       </w:hyperlink>
       <w:r>
-        <w:t xml:space="preserve">)</w:t>
-      </w:r>
-      <w:r>
         <w:t xml:space="preserve">. Off-diagonal elements (</w:t>
       </w:r>
       <m:oMath>
@@ -778,55 +685,46 @@
       </m:oMath>
       <w:r>
         <w:t xml:space="preserve">; diagonal elements are set to -1</w:t>
-      </w:r>
-      <w:r>
-        <w:t xml:space="preserve"> </w:t>
-      </w:r>
-      <w:r>
-        <w:t xml:space="preserve">(</w:t>
       </w:r>
       <w:hyperlink w:anchor="ref-May1972">
         <w:r>
           <w:rPr>
-            <w:i/>
             <w:rStyle w:val="Hyperlink"/>
+            <w:vertAlign w:val="superscript"/>
           </w:rPr>
           <w:t xml:space="preserve">1</w:t>
         </w:r>
       </w:hyperlink>
       <w:r>
+        <w:rPr>
+          <w:vertAlign w:val="superscript"/>
+        </w:rPr>
         <w:t xml:space="preserve">,</w:t>
-      </w:r>
-      <w:r>
-        <w:t xml:space="preserve"> </w:t>
       </w:r>
       <w:hyperlink w:anchor="ref-Allesina2012">
         <w:r>
           <w:rPr>
-            <w:i/>
             <w:rStyle w:val="Hyperlink"/>
+            <w:vertAlign w:val="superscript"/>
           </w:rPr>
           <w:t xml:space="preserve">2</w:t>
         </w:r>
       </w:hyperlink>
       <w:r>
+        <w:rPr>
+          <w:vertAlign w:val="superscript"/>
+        </w:rPr>
         <w:t xml:space="preserve">,</w:t>
-      </w:r>
-      <w:r>
-        <w:t xml:space="preserve"> </w:t>
       </w:r>
       <w:hyperlink w:anchor="ref-Allesina2015">
         <w:r>
           <w:rPr>
-            <w:i/>
             <w:rStyle w:val="Hyperlink"/>
+            <w:vertAlign w:val="superscript"/>
           </w:rPr>
           <w:t xml:space="preserve">4</w:t>
         </w:r>
       </w:hyperlink>
-      <w:r>
-        <w:t xml:space="preserve">)</w:t>
-      </w:r>
       <w:r>
         <w:t xml:space="preserve">. Local system stability is assessed using eigenanalysis, with the system being stable if the real parts of all eigenvalues (</w:t>
       </w:r>
@@ -893,40 +791,31 @@
       <w:r>
         <w:t xml:space="preserve">)</w:t>
       </w:r>
-      <w:r>
-        <w:t xml:space="preserve"> </w:t>
-      </w:r>
-      <w:r>
-        <w:t xml:space="preserve">(</w:t>
-      </w:r>
       <w:hyperlink w:anchor="ref-May1972">
         <w:r>
           <w:rPr>
-            <w:i/>
             <w:rStyle w:val="Hyperlink"/>
+            <w:vertAlign w:val="superscript"/>
           </w:rPr>
           <w:t xml:space="preserve">1</w:t>
         </w:r>
       </w:hyperlink>
       <w:r>
+        <w:rPr>
+          <w:vertAlign w:val="superscript"/>
+        </w:rPr>
         <w:t xml:space="preserve">,</w:t>
-      </w:r>
-      <w:r>
-        <w:t xml:space="preserve"> </w:t>
       </w:r>
       <w:hyperlink w:anchor="ref-Allesina2012">
         <w:r>
           <w:rPr>
-            <w:i/>
             <w:rStyle w:val="Hyperlink"/>
+            <w:vertAlign w:val="superscript"/>
           </w:rPr>
           <w:t xml:space="preserve">2</w:t>
         </w:r>
       </w:hyperlink>
       <w:r>
-        <w:t xml:space="preserve">)</w:t>
-      </w:r>
-      <w:r>
         <w:t xml:space="preserve">. In a large system (high</w:t>
       </w:r>
       <w:r>
@@ -939,25 +828,16 @@
       </m:oMath>
       <w:r>
         <w:t xml:space="preserve">), eigenvalues are distributed uniformly</w:t>
-      </w:r>
-      <w:r>
-        <w:t xml:space="preserve"> </w:t>
-      </w:r>
-      <w:r>
-        <w:t xml:space="preserve">(</w:t>
       </w:r>
       <w:hyperlink w:anchor="ref-Tao2010">
         <w:r>
           <w:rPr>
-            <w:i/>
             <w:rStyle w:val="Hyperlink"/>
+            <w:vertAlign w:val="superscript"/>
           </w:rPr>
           <w:t xml:space="preserve">14</w:t>
         </w:r>
       </w:hyperlink>
-      <w:r>
-        <w:t xml:space="preserve">)</w:t>
-      </w:r>
       <w:r>
         <w:t xml:space="preserve"> </w:t>
       </w:r>
@@ -1026,54 +906,45 @@
           </m:e>
         </m:rad>
       </m:oMath>
-      <w:r>
-        <w:t xml:space="preserve"> </w:t>
-      </w:r>
-      <w:r>
-        <w:t xml:space="preserve">(</w:t>
-      </w:r>
       <w:hyperlink w:anchor="ref-May1972">
         <w:r>
           <w:rPr>
-            <w:i/>
             <w:rStyle w:val="Hyperlink"/>
+            <w:vertAlign w:val="superscript"/>
           </w:rPr>
           <w:t xml:space="preserve">1</w:t>
         </w:r>
       </w:hyperlink>
       <w:r>
+        <w:rPr>
+          <w:vertAlign w:val="superscript"/>
+        </w:rPr>
         <w:t xml:space="preserve">,</w:t>
-      </w:r>
-      <w:r>
-        <w:t xml:space="preserve"> </w:t>
       </w:r>
       <w:hyperlink w:anchor="ref-Allesina2012">
         <w:r>
           <w:rPr>
-            <w:i/>
             <w:rStyle w:val="Hyperlink"/>
+            <w:vertAlign w:val="superscript"/>
           </w:rPr>
           <w:t xml:space="preserve">2</w:t>
         </w:r>
       </w:hyperlink>
       <w:r>
+        <w:rPr>
+          <w:vertAlign w:val="superscript"/>
+        </w:rPr>
         <w:t xml:space="preserve">,</w:t>
-      </w:r>
-      <w:r>
-        <w:t xml:space="preserve"> </w:t>
       </w:r>
       <w:hyperlink w:anchor="ref-Allesina2015">
         <w:r>
           <w:rPr>
-            <w:i/>
             <w:rStyle w:val="Hyperlink"/>
+            <w:vertAlign w:val="superscript"/>
           </w:rPr>
           <w:t xml:space="preserve">4</w:t>
         </w:r>
       </w:hyperlink>
-      <w:r>
-        <w:t xml:space="preserve">)</w:t>
-      </w:r>
       <w:r>
         <w:t xml:space="preserve"> </w:t>
       </w:r>
@@ -1133,39 +1004,30 @@
       <w:r>
         <w:t xml:space="preserve">May’s</w:t>
       </w:r>
-      <w:r>
-        <w:t xml:space="preserve"> </w:t>
-      </w:r>
-      <w:r>
-        <w:t xml:space="preserve">(</w:t>
-      </w:r>
       <w:hyperlink w:anchor="ref-May1972">
         <w:r>
           <w:rPr>
-            <w:i/>
             <w:rStyle w:val="Hyperlink"/>
+            <w:vertAlign w:val="superscript"/>
           </w:rPr>
           <w:t xml:space="preserve">1</w:t>
         </w:r>
       </w:hyperlink>
       <w:r>
+        <w:rPr>
+          <w:vertAlign w:val="superscript"/>
+        </w:rPr>
         <w:t xml:space="preserve">,</w:t>
-      </w:r>
-      <w:r>
-        <w:t xml:space="preserve"> </w:t>
       </w:r>
       <w:hyperlink w:anchor="ref-Allesina2012">
         <w:r>
           <w:rPr>
-            <w:i/>
             <w:rStyle w:val="Hyperlink"/>
+            <w:vertAlign w:val="superscript"/>
           </w:rPr>
           <w:t xml:space="preserve">2</w:t>
         </w:r>
       </w:hyperlink>
-      <w:r>
-        <w:t xml:space="preserve">)</w:t>
-      </w:r>
       <w:r>
         <w:t xml:space="preserve"> </w:t>
       </w:r>
@@ -1204,7 +1066,7 @@
         <w:t xml:space="preserve"> </w:t>
       </w:r>
       <w:r>
-        <w:t xml:space="preserve">assumes that individual components respond to perturbations of the system at the same rate (</w:t>
+        <w:t xml:space="preserve">assumes that the expected response rates (</w:t>
       </w:r>
       <m:oMath>
         <m:r>
@@ -1212,7 +1074,7 @@
         </m:r>
       </m:oMath>
       <w:r>
-        <w:t xml:space="preserve">), but this is highly unlikely in any complex system. In ecological communities, for example, the rate at which population density changes following perturbation will depend on the generation time of organisms, which might vary by orders of magnitude among species. Species with short generation times will respond quickly (high</w:t>
+        <w:t xml:space="preserve">) of individual components to perturbations of the system are identical, but this is highly unlikely in any complex system. In ecological communities, for example, the rate at which population density changes following perturbation will depend on the generation time of organisms, which might vary by orders of magnitude among species. Species with short generation times will respond quickly (high</w:t>
       </w:r>
       <w:r>
         <w:t xml:space="preserve"> </w:t>
@@ -1270,21 +1132,7 @@
         </m:r>
       </m:oMath>
       <w:r>
-        <w:t xml:space="preserve">, complex systems in which</w:t>
-      </w:r>
-      <w:r>
-        <w:t xml:space="preserve"> </w:t>
-      </w:r>
-      <m:oMath>
-        <m:r>
-          <m:t>γ</m:t>
-        </m:r>
-      </m:oMath>
-      <w:r>
-        <w:t xml:space="preserve"> </w:t>
-      </w:r>
-      <w:r>
-        <w:t xml:space="preserve">varies are actually more likely to be stable, especially when</w:t>
+        <w:t xml:space="preserve">, realistic complex systems (such that</w:t>
       </w:r>
       <w:r>
         <w:t xml:space="preserve"> </w:t>
@@ -1298,15 +1146,15 @@
         <w:t xml:space="preserve"> </w:t>
       </w:r>
       <w:r>
-        <w:t xml:space="preserve">is high.</w:t>
+        <w:t xml:space="preserve">is high but finite) are actually more likely to be stable if their individual component response rates vary</w:t>
       </w:r>
     </w:p>
     <w:p>
       <w:pPr>
         <w:pStyle w:val="Heading2"/>
       </w:pPr>
-      <w:bookmarkStart w:id="25" w:name="results"/>
-      <w:bookmarkEnd w:id="25"/>
+      <w:bookmarkStart w:id="24" w:name="results"/>
+      <w:bookmarkEnd w:id="24"/>
       <w:r>
         <w:t xml:space="preserve">Results</w:t>
       </w:r>
@@ -1372,25 +1220,16 @@
           </m:sub>
         </m:sSub>
       </m:oMath>
-      <w:r>
-        <w:t xml:space="preserve"> </w:t>
-      </w:r>
-      <w:r>
-        <w:t xml:space="preserve">(</w:t>
-      </w:r>
       <w:hyperlink w:anchor="ref-Patel2018">
         <w:r>
           <w:rPr>
-            <w:i/>
             <w:rStyle w:val="Hyperlink"/>
+            <w:vertAlign w:val="superscript"/>
           </w:rPr>
           <w:t xml:space="preserve">15</w:t>
         </w:r>
       </w:hyperlink>
       <w:r>
-        <w:t xml:space="preserve">)</w:t>
-      </w:r>
-      <w:r>
         <w:t xml:space="preserve">. The distribution of</w:t>
       </w:r>
       <w:r>
@@ -1593,18 +1432,12 @@
         <w:t xml:space="preserve"> </w:t>
       </w:r>
       <w:r>
-        <w:t xml:space="preserve">varies, but systems are otherwise identical (note</w:t>
-      </w:r>
-      <w:r>
-        <w:t xml:space="preserve"> </w:t>
-      </w:r>
-      <m:oMath>
-        <m:r>
-          <m:t>E</m:t>
-        </m:r>
-        <m:r>
-          <m:t>[</m:t>
-        </m:r>
+        <w:t xml:space="preserve">varies, but systems are otherwise identical (note that mean</w:t>
+      </w:r>
+      <w:r>
+        <w:t xml:space="preserve"> </w:t>
+      </w:r>
+      <m:oMath>
         <m:sSub>
           <m:e>
             <m:r>
@@ -1617,9 +1450,6 @@
             </m:r>
           </m:sub>
         </m:sSub>
-        <m:r>
-          <m:t>]</m:t>
-        </m:r>
         <m:r>
           <m:t>=</m:t>
         </m:r>
@@ -2140,23 +1970,14 @@
         <w:t xml:space="preserve"> </w:t>
       </w:r>
       <w:r>
-        <w:t xml:space="preserve">(Fig. 1b),</w:t>
-      </w:r>
-      <w:r>
-        <w:t xml:space="preserve"> </w:t>
-      </w:r>
-      <m:oMath>
-        <m:r>
-          <m:t>E</m:t>
-        </m:r>
-        <m:r>
-          <m:t>[</m:t>
-        </m:r>
+        <w:t xml:space="preserve">(Fig. 1b), mean</w:t>
+      </w:r>
+      <w:r>
+        <w:t xml:space="preserve"> </w:t>
+      </w:r>
+      <m:oMath>
         <m:r>
           <m:t>γ</m:t>
-        </m:r>
-        <m:r>
-          <m:t>]</m:t>
         </m:r>
         <m:r>
           <m:t>=</m:t>
@@ -2274,25 +2095,16 @@
       </m:oMath>
       <w:r>
         <w:t xml:space="preserve">. As expected</w:t>
-      </w:r>
-      <w:r>
-        <w:t xml:space="preserve"> </w:t>
-      </w:r>
-      <w:r>
-        <w:t xml:space="preserve">(</w:t>
       </w:r>
       <w:hyperlink w:anchor="ref-Tao2010">
         <w:r>
           <w:rPr>
-            <w:i/>
             <w:rStyle w:val="Hyperlink"/>
+            <w:vertAlign w:val="superscript"/>
           </w:rPr>
           <w:t xml:space="preserve">14</w:t>
         </w:r>
       </w:hyperlink>
-      <w:r>
-        <w:t xml:space="preserve">)</w:t>
-      </w:r>
       <w:r>
         <w:t xml:space="preserve">, when</w:t>
       </w:r>
@@ -2375,37 +2187,31 @@
       <w:r>
         <w:t xml:space="preserve">leads to a non-uniform distribution of eigenvalues</w:t>
       </w:r>
-      <w:r>
-        <w:t xml:space="preserve"> </w:t>
-      </w:r>
-      <w:r>
-        <w:t xml:space="preserve">(</w:t>
-      </w:r>
       <w:hyperlink w:anchor="ref-Ahmadian2015">
         <w:r>
           <w:rPr>
-            <w:i/>
             <w:rStyle w:val="Hyperlink"/>
+            <w:vertAlign w:val="superscript"/>
           </w:rPr>
           <w:t xml:space="preserve">16</w:t>
         </w:r>
       </w:hyperlink>
       <w:r>
+        <w:rPr>
+          <w:vertAlign w:val="superscript"/>
+        </w:rPr>
         <w:t xml:space="preserve">–</w:t>
       </w:r>
       <w:hyperlink w:anchor="ref-Stone2017">
         <w:r>
           <w:rPr>
-            <w:i/>
             <w:rStyle w:val="Hyperlink"/>
+            <w:vertAlign w:val="superscript"/>
           </w:rPr>
           <w:t xml:space="preserve">18</w:t>
         </w:r>
       </w:hyperlink>
       <w:r>
-        <w:t xml:space="preserve">)</w:t>
-      </w:r>
-      <w:r>
         <w:t xml:space="preserve">, some of which are clustered locally near the centre of the distribution, but others of which are spread outside the former radius of 2.828 (Fig 2b). The clustering and spreading of eigenvalues introduced by</w:t>
       </w:r>
       <w:r>
@@ -2482,40 +2288,31 @@
       </w:r>
       <w:r>
         <w:t xml:space="preserve">can often lead to stability above May’s</w:t>
-      </w:r>
-      <w:r>
-        <w:t xml:space="preserve"> </w:t>
-      </w:r>
-      <w:r>
-        <w:t xml:space="preserve">(</w:t>
       </w:r>
       <w:hyperlink w:anchor="ref-May1972">
         <w:r>
           <w:rPr>
-            <w:i/>
             <w:rStyle w:val="Hyperlink"/>
+            <w:vertAlign w:val="superscript"/>
           </w:rPr>
           <w:t xml:space="preserve">1</w:t>
         </w:r>
       </w:hyperlink>
       <w:r>
+        <w:rPr>
+          <w:vertAlign w:val="superscript"/>
+        </w:rPr>
         <w:t xml:space="preserve">,</w:t>
-      </w:r>
-      <w:r>
-        <w:t xml:space="preserve"> </w:t>
       </w:r>
       <w:hyperlink w:anchor="ref-Allesina2012">
         <w:r>
           <w:rPr>
-            <w:i/>
             <w:rStyle w:val="Hyperlink"/>
+            <w:vertAlign w:val="superscript"/>
           </w:rPr>
           <w:t xml:space="preserve">2</w:t>
         </w:r>
       </w:hyperlink>
-      <w:r>
-        <w:t xml:space="preserve">)</w:t>
-      </w:r>
       <w:r>
         <w:t xml:space="preserve"> </w:t>
       </w:r>
@@ -2634,7 +2431,7 @@
         <w:t xml:space="preserve"> </w:t>
       </w:r>
       <w:r>
-        <w:t xml:space="preserve">on system stability, I simulated random</w:t>
+        <w:t xml:space="preserve">on stability across systems of varying complexity, I simulated random</w:t>
       </w:r>
       <w:r>
         <w:t xml:space="preserve"> </w:t>
@@ -2922,7 +2719,7 @@
         </m:r>
       </m:oMath>
       <w:r>
-        <w:t xml:space="preserve">; i.e., the potential for</w:t>
+        <w:t xml:space="preserve">. In other words, the potential for</w:t>
       </w:r>
       <w:r>
         <w:t xml:space="preserve"> </w:t>
@@ -2951,7 +2748,7 @@
         <w:t xml:space="preserve"> </w:t>
       </w:r>
       <w:r>
-        <w:t xml:space="preserve">to drive stability increased with system complexity. For the highest values of</w:t>
+        <w:t xml:space="preserve">to affect stability increased with system complexity and was most relevant for systems on the cusp of being too complex to be realistically stable. For the highest values of</w:t>
       </w:r>
       <w:r>
         <w:t xml:space="preserve"> </w:t>
@@ -3079,26 +2876,17 @@
         <w:t xml:space="preserve"> </w:t>
       </w:r>
       <w:r>
-        <w:t xml:space="preserve">values leading to stability in a large complex system) is too large to search exhaustively</w:t>
-      </w:r>
-      <w:r>
-        <w:t xml:space="preserve"> </w:t>
-      </w:r>
-      <w:r>
-        <w:t xml:space="preserve">(</w:t>
+        <w:t xml:space="preserve">values leading to stability in a complex system) is too large to search exhaustively</w:t>
       </w:r>
       <w:hyperlink w:anchor="ref-Hamblin2013">
         <w:r>
           <w:rPr>
-            <w:i/>
             <w:rStyle w:val="Hyperlink"/>
+            <w:vertAlign w:val="superscript"/>
           </w:rPr>
           <w:t xml:space="preserve">19</w:t>
         </w:r>
       </w:hyperlink>
-      <w:r>
-        <w:t xml:space="preserve">)</w:t>
-      </w:r>
       <w:r>
         <w:t xml:space="preserve">. Generations of selection on</w:t>
       </w:r>
@@ -3321,7 +3109,7 @@
         <w:t xml:space="preserve"> </w:t>
       </w:r>
       <w:r>
-        <w:t xml:space="preserve">elements.</w:t>
+        <w:t xml:space="preserve">elements (i.e., by manipulating component response rates rather than interactions between components).</w:t>
       </w:r>
     </w:p>
     <w:p>
@@ -3382,78 +3170,68 @@
         <w:t xml:space="preserve"> </w:t>
       </w:r>
       <w:r>
-        <w:t xml:space="preserve">For complex systems in which individual system components represent the density of some tangible quantity, it is relevant to consider the feasibility of the system. Feasibilility assumes that the system is stable and values of all components are positive at equilibrium</w:t>
-      </w:r>
-      <w:r>
-        <w:t xml:space="preserve"> </w:t>
-      </w:r>
-      <w:r>
-        <w:t xml:space="preserve">(</w:t>
+        <w:t xml:space="preserve">For complex systems in which individual system components represent the density of some tangible quantity, it is relevant to consider the feasibility of the system. Feasibilility assumes that values of all components are positive at equilibrium</w:t>
       </w:r>
       <w:hyperlink w:anchor="ref-Grilli2017">
         <w:r>
           <w:rPr>
-            <w:i/>
             <w:rStyle w:val="Hyperlink"/>
+            <w:vertAlign w:val="superscript"/>
           </w:rPr>
           <w:t xml:space="preserve">5</w:t>
         </w:r>
       </w:hyperlink>
       <w:r>
+        <w:rPr>
+          <w:vertAlign w:val="superscript"/>
+        </w:rPr>
         <w:t xml:space="preserve">,</w:t>
-      </w:r>
-      <w:r>
-        <w:t xml:space="preserve"> </w:t>
       </w:r>
       <w:hyperlink w:anchor="ref-Dougoud2018">
         <w:r>
           <w:rPr>
-            <w:i/>
             <w:rStyle w:val="Hyperlink"/>
+            <w:vertAlign w:val="superscript"/>
           </w:rPr>
           <w:t xml:space="preserve">20</w:t>
         </w:r>
       </w:hyperlink>
       <w:r>
+        <w:rPr>
+          <w:vertAlign w:val="superscript"/>
+        </w:rPr>
         <w:t xml:space="preserve">,</w:t>
-      </w:r>
-      <w:r>
-        <w:t xml:space="preserve"> </w:t>
       </w:r>
       <w:hyperlink w:anchor="ref-Song2018">
         <w:r>
           <w:rPr>
-            <w:i/>
             <w:rStyle w:val="Hyperlink"/>
+            <w:vertAlign w:val="superscript"/>
           </w:rPr>
           <w:t xml:space="preserve">21</w:t>
         </w:r>
       </w:hyperlink>
       <w:r>
-        <w:t xml:space="preserve">)</w:t>
-      </w:r>
-      <w:r>
-        <w:t xml:space="preserve">. This is of particular interest for ecological communities because population density cannot take negative values, meaning that ecological systems need to be feasible for stability to be biologically realistic</w:t>
-      </w:r>
-      <w:r>
-        <w:t xml:space="preserve"> </w:t>
-      </w:r>
-      <w:r>
-        <w:t xml:space="preserve">(</w:t>
+        <w:t xml:space="preserve">. This is of particular interest for ecological communities because population density (</w:t>
+      </w:r>
+      <m:oMath>
+        <m:r>
+          <m:t>N</m:t>
+        </m:r>
+      </m:oMath>
+      <w:r>
+        <w:t xml:space="preserve">) cannot take negative values, meaning that ecological systems need to be feasible for stability to be biologically realistic</w:t>
       </w:r>
       <w:hyperlink w:anchor="ref-Dougoud2018">
         <w:r>
           <w:rPr>
-            <w:i/>
             <w:rStyle w:val="Hyperlink"/>
+            <w:vertAlign w:val="superscript"/>
           </w:rPr>
           <w:t xml:space="preserve">20</w:t>
         </w:r>
       </w:hyperlink>
       <w:r>
-        <w:t xml:space="preserve">)</w:t>
-      </w:r>
-      <w:r>
         <w:t xml:space="preserve">. While my results are intended to be general to all complex systems, and not restricted to species networks, I have also performed a feasibility analysis on all matrices</w:t>
       </w:r>
       <w:r>
@@ -3472,30 +3250,35 @@
       </w:r>
       <w:r>
         <w:t xml:space="preserve">tested for stability, and additionally for specific types of ecological communities</w:t>
-      </w:r>
-      <w:r>
-        <w:t xml:space="preserve"> </w:t>
-      </w:r>
-      <w:r>
-        <w:t xml:space="preserve">(</w:t>
       </w:r>
       <w:hyperlink w:anchor="ref-Allesina2012">
         <w:r>
           <w:rPr>
-            <w:i/>
             <w:rStyle w:val="Hyperlink"/>
+            <w:vertAlign w:val="superscript"/>
           </w:rPr>
           <w:t xml:space="preserve">2</w:t>
         </w:r>
       </w:hyperlink>
       <w:r>
-        <w:t xml:space="preserve">)</w:t>
-      </w:r>
-      <w:r>
-        <w:t xml:space="preserve"> </w:t>
-      </w:r>
-      <w:r>
-        <w:t xml:space="preserve">(e.g., competitive, mutualist, predator-prey; see Supplementary Information). Feasibility was unaffected by</w:t>
+        <w:t xml:space="preserve"> </w:t>
+      </w:r>
+      <w:r>
+        <w:t xml:space="preserve">(e.g., competitive, mutualist, predator-prey; see Supplementary Information). I emphasise that</w:t>
+      </w:r>
+      <w:r>
+        <w:t xml:space="preserve"> </w:t>
+      </w:r>
+      <m:oMath>
+        <m:r>
+          <m:t>γ</m:t>
+        </m:r>
+      </m:oMath>
+      <w:r>
+        <w:t xml:space="preserve"> </w:t>
+      </w:r>
+      <w:r>
+        <w:t xml:space="preserve">is not interpreted as population density in this analysis, but instead as a fundamental property of species life history such as expected generation time. Feasibility was unaffected by</w:t>
       </w:r>
       <w:r>
         <w:t xml:space="preserve"> </w:t>
@@ -3551,25 +3334,16 @@
       </m:oMath>
       <w:r>
         <w:t xml:space="preserve">, consistent with a recent proof by Serván et al.</w:t>
-      </w:r>
-      <w:r>
-        <w:t xml:space="preserve"> </w:t>
-      </w:r>
-      <w:r>
-        <w:t xml:space="preserve">(</w:t>
       </w:r>
       <w:hyperlink w:anchor="ref-Servan2018">
         <w:r>
           <w:rPr>
-            <w:i/>
             <w:rStyle w:val="Hyperlink"/>
+            <w:vertAlign w:val="superscript"/>
           </w:rPr>
           <w:t xml:space="preserve">22</w:t>
         </w:r>
       </w:hyperlink>
-      <w:r>
-        <w:t xml:space="preserve">)</w:t>
-      </w:r>
       <w:r>
         <w:t xml:space="preserve"> </w:t>
       </w:r>
@@ -3581,8 +3355,8 @@
       <w:pPr>
         <w:pStyle w:val="Heading2"/>
       </w:pPr>
-      <w:bookmarkStart w:id="26" w:name="discussion"/>
-      <w:bookmarkEnd w:id="26"/>
+      <w:bookmarkStart w:id="25" w:name="discussion"/>
+      <w:bookmarkEnd w:id="25"/>
       <w:r>
         <w:t xml:space="preserve">Discussion</w:t>
       </w:r>
@@ -3592,26 +3366,17 @@
         <w:pStyle w:val="FirstParagraph"/>
       </w:pPr>
       <w:r>
-        <w:t xml:space="preserve">Here I have shown that the stability of large systems might often be contigent upon variation in the response rates of their individual components, meaning that factors such as rate of trait evolution (in biological networks), transaction speed (in economic networks), or communication speed (in social networks) need to be considered when investigating the stability of complex systems. Variation in component response rate becomes more likely to be critical for stability as system size increases, and can ultimately increase the overall probability that system stability is observed above that predicted by May’s</w:t>
-      </w:r>
-      <w:r>
-        <w:t xml:space="preserve"> </w:t>
-      </w:r>
-      <w:r>
-        <w:t xml:space="preserve">(</w:t>
+        <w:t xml:space="preserve">I have shown that the stability of complex systems might often be contigent upon variation in the response rates of their individual components, meaning that factors such as rate of trait evolution (in biological networks), transaction speed (in economic networks), or communication speed (in social networks) need to be considered when investigating the stability of complex systems. Variation in component response rate is more likely to be critical for stability in systems that are especially complex, and it can ultimately increase the probability that system stability is observed above that predicted by May’s</w:t>
       </w:r>
       <w:hyperlink w:anchor="ref-May1972">
         <w:r>
           <w:rPr>
-            <w:i/>
             <w:rStyle w:val="Hyperlink"/>
+            <w:vertAlign w:val="superscript"/>
           </w:rPr>
           <w:t xml:space="preserve">1</w:t>
         </w:r>
       </w:hyperlink>
-      <w:r>
-        <w:t xml:space="preserve">)</w:t>
-      </w:r>
       <w:r>
         <w:t xml:space="preserve"> </w:t>
       </w:r>
@@ -3652,7 +3417,7 @@
         <w:pStyle w:val="BodyText"/>
       </w:pPr>
       <w:r>
-        <w:t xml:space="preserve">It is important to emphasise that variation in component response rate is not stabilising per se; that is, adding variation in component response rate to a particular system does not necessarily increase the probability that the system will be stable. Rather, systems that are observed to be stable are more likely to have varying component response rates, and for this variation to be critical to their stability (Fig. 3). This is caused by the shift to a non-uniform distribution of eigenvalues that occurs by introducing</w:t>
+        <w:t xml:space="preserve">It is important to recognise that variation in component response rate is not stabilising per se; that is, adding variation in component response rates to a particular system does not increase the probability that the system will be stable. Rather, highly complex systems that are observed to be stable are more likely to have varying component response rates, and for this variation to be critical to their stability (Fig. 3). This is caused by the shift to a non-uniform distribution of eigenvalues that occurs by introducing</w:t>
       </w:r>
       <w:r>
         <w:t xml:space="preserve"> </w:t>
@@ -3681,84 +3446,7 @@
         <w:t xml:space="preserve"> </w:t>
       </w:r>
       <w:r>
-        <w:t xml:space="preserve">(Fig. 1b, 2b), which can sometimes cause all of the real components of the eigenvalues of the community matrix</w:t>
-      </w:r>
-      <w:r>
-        <w:t xml:space="preserve"> </w:t>
-      </w:r>
-      <m:oMath>
-        <m:r>
-          <m:rPr>
-            <m:sty m:val="b"/>
-          </m:rPr>
-          <m:t>M</m:t>
-        </m:r>
-      </m:oMath>
-      <w:r>
-        <w:t xml:space="preserve"> </w:t>
-      </w:r>
-      <w:r>
-        <w:t xml:space="preserve">to become negative, but might also increase the real components of eigenvalues. The mathematics underlying this shift in eigenvalue distribution has been investigated</w:t>
-      </w:r>
-      <w:r>
-        <w:t xml:space="preserve"> </w:t>
-      </w:r>
-      <w:r>
-        <w:t xml:space="preserve">(</w:t>
-      </w:r>
-      <w:hyperlink w:anchor="ref-Ahmadian2015">
-        <w:r>
-          <w:rPr>
-            <w:i/>
-            <w:rStyle w:val="Hyperlink"/>
-          </w:rPr>
-          <w:t xml:space="preserve">16</w:t>
-        </w:r>
-      </w:hyperlink>
-      <w:r>
-        <w:t xml:space="preserve">)</w:t>
-      </w:r>
-      <w:r>
-        <w:t xml:space="preserve"> </w:t>
-      </w:r>
-      <w:r>
-        <w:t xml:space="preserve">and recently applied to questions concerning species density and feasibility</w:t>
-      </w:r>
-      <w:r>
-        <w:t xml:space="preserve"> </w:t>
-      </w:r>
-      <w:r>
-        <w:t xml:space="preserve">(</w:t>
-      </w:r>
-      <w:hyperlink w:anchor="ref-Gibbs2017">
-        <w:r>
-          <w:rPr>
-            <w:i/>
-            <w:rStyle w:val="Hyperlink"/>
-          </w:rPr>
-          <w:t xml:space="preserve">17</w:t>
-        </w:r>
-      </w:hyperlink>
-      <w:r>
-        <w:t xml:space="preserve">,</w:t>
-      </w:r>
-      <w:r>
-        <w:t xml:space="preserve"> </w:t>
-      </w:r>
-      <w:hyperlink w:anchor="ref-Stone2017">
-        <w:r>
-          <w:rPr>
-            <w:i/>
-            <w:rStyle w:val="Hyperlink"/>
-          </w:rPr>
-          <w:t xml:space="preserve">18</w:t>
-        </w:r>
-      </w:hyperlink>
-      <w:r>
-        <w:t xml:space="preserve">)</w:t>
-      </w:r>
-      <w:r>
-        <w:t xml:space="preserve">, but has not been interpreted as rates of response of individual system components to perturbation.</w:t>
+        <w:t xml:space="preserve">(Fig. 1b, 2b), which can sometimes cause all of the real components of the eigenvalues of the system matrix to become negative, but might also increase the real components of eigenvalues.</w:t>
       </w:r>
     </w:p>
     <w:p>
@@ -3766,18 +3454,234 @@
         <w:pStyle w:val="BodyText"/>
       </w:pPr>
       <w:r>
-        <w:t xml:space="preserve">The potential importance of component response rate variation was most evident from the results of simulations in which the genetic algorithm was used in attempt to maximise the probability of system stability. The probability that some combination of component response rates could be found to stabilise the system was shown to be up to four orders of magnitude higher than the background probabilities of stability in the absence of any component response rate variation. Instead of manipulating the</w:t>
-      </w:r>
-      <w:r>
-        <w:t xml:space="preserve"> </w:t>
+        <w:t xml:space="preserve">My focus is distinct from Gibbs et al.</w:t>
+      </w:r>
+      <w:hyperlink w:anchor="ref-Gibbs2017">
+        <w:r>
+          <w:rPr>
+            <w:rStyle w:val="Hyperlink"/>
+            <w:vertAlign w:val="superscript"/>
+          </w:rPr>
+          <w:t xml:space="preserve">17</w:t>
+        </w:r>
+      </w:hyperlink>
+      <w:r>
+        <w:t xml:space="preserve">, who applied the same mathematical framework to investigate how a diagonal matrix</w:t>
+      </w:r>
+      <w:r>
+        <w:t xml:space="preserve"> </w:t>
+      </w:r>
+      <m:oMath>
+        <m:r>
+          <m:rPr>
+            <m:sty m:val="b"/>
+          </m:rPr>
+          <m:t>X</m:t>
+        </m:r>
+      </m:oMath>
+      <w:r>
+        <w:t xml:space="preserve"> </w:t>
+      </w:r>
+      <w:r>
+        <w:t xml:space="preserve">(equivalent to</w:t>
+      </w:r>
+      <w:r>
+        <w:t xml:space="preserve"> </w:t>
+      </w:r>
+      <m:oMath>
+        <m:r>
+          <m:t>γ</m:t>
+        </m:r>
+      </m:oMath>
+      <w:r>
+        <w:t xml:space="preserve"> </w:t>
+      </w:r>
+      <w:r>
+        <w:t xml:space="preserve">in my model) affects the stability of a community matrix</w:t>
+      </w:r>
+      <w:r>
+        <w:t xml:space="preserve"> </w:t>
+      </w:r>
+      <m:oMath>
+        <m:r>
+          <m:rPr>
+            <m:sty m:val="b"/>
+          </m:rPr>
+          <m:t>M</m:t>
+        </m:r>
+      </m:oMath>
+      <w:r>
+        <w:t xml:space="preserve"> </w:t>
+      </w:r>
+      <w:r>
+        <w:t xml:space="preserve">given an interaction matrix</w:t>
+      </w:r>
+      <w:r>
+        <w:t xml:space="preserve"> </w:t>
+      </w:r>
+      <m:oMath>
+        <m:r>
+          <m:rPr>
+            <m:sty m:val="b"/>
+          </m:rPr>
+          <m:t>A</m:t>
+        </m:r>
+      </m:oMath>
+      <w:r>
+        <w:t xml:space="preserve"> </w:t>
+      </w:r>
+      <w:r>
+        <w:t xml:space="preserve">within a generalised Lotka-Volterra model, where</w:t>
+      </w:r>
+      <w:r>
+        <w:t xml:space="preserve"> </w:t>
+      </w:r>
+      <m:oMath>
+        <m:r>
+          <m:rPr>
+            <m:sty m:val="b"/>
+          </m:rPr>
+          <m:t>M</m:t>
+        </m:r>
+        <m:r>
+          <m:t>=</m:t>
+        </m:r>
+        <m:r>
+          <m:rPr>
+            <m:sty m:val="b"/>
+          </m:rPr>
+          <m:t>X</m:t>
+        </m:r>
+        <m:r>
+          <m:rPr>
+            <m:sty m:val="b"/>
+          </m:rPr>
+          <m:t>A</m:t>
+        </m:r>
+      </m:oMath>
+      <w:r>
+        <w:t xml:space="preserve">. Gibbs et al.</w:t>
+      </w:r>
+      <w:hyperlink w:anchor="ref-Gibbs2017">
+        <w:r>
+          <w:rPr>
+            <w:rStyle w:val="Hyperlink"/>
+            <w:vertAlign w:val="superscript"/>
+          </w:rPr>
+          <w:t xml:space="preserve">17</w:t>
+        </w:r>
+      </w:hyperlink>
+      <w:r>
+        <w:t xml:space="preserve"> </w:t>
+      </w:r>
+      <w:r>
+        <w:t xml:space="preserve">analytically demonstrated that the effect of</w:t>
+      </w:r>
+      <w:r>
+        <w:t xml:space="preserve"> </w:t>
+      </w:r>
+      <m:oMath>
+        <m:r>
+          <m:rPr>
+            <m:sty m:val="b"/>
+          </m:rPr>
+          <m:t>X</m:t>
+        </m:r>
+      </m:oMath>
+      <w:r>
+        <w:t xml:space="preserve"> </w:t>
+      </w:r>
+      <w:r>
+        <w:t xml:space="preserve">on system stability decreases exponentially as system size becomes arbitrarily large (</w:t>
       </w:r>
       <m:oMath>
         <m:r>
           <m:t>S</m:t>
         </m:r>
         <m:r>
-          <m:t>×</m:t>
-        </m:r>
+          <m:t>→</m:t>
+        </m:r>
+        <m:r>
+          <m:t>∞</m:t>
+        </m:r>
+      </m:oMath>
+      <w:r>
+        <w:t xml:space="preserve">) for a given magnitude of complexity</w:t>
+      </w:r>
+      <w:r>
+        <w:t xml:space="preserve"> </w:t>
+      </w:r>
+      <m:oMath>
+        <m:r>
+          <m:t>σ</m:t>
+        </m:r>
+        <m:rad>
+          <m:radPr>
+            <m:degHide m:val="1"/>
+          </m:radPr>
+          <m:deg/>
+          <m:e>
+            <m:r>
+              <m:t>S</m:t>
+            </m:r>
+            <m:r>
+              <m:t>C</m:t>
+            </m:r>
+          </m:e>
+        </m:rad>
+      </m:oMath>
+      <w:r>
+        <w:t xml:space="preserve">. My numerical results do not contradict this prediction because I did not scale</w:t>
+      </w:r>
+      <w:r>
+        <w:t xml:space="preserve"> </w:t>
+      </w:r>
+      <m:oMath>
+        <m:r>
+          <m:t>σ</m:t>
+        </m:r>
+        <m:r>
+          <m:t>=</m:t>
+        </m:r>
+        <m:r>
+          <m:t>1</m:t>
+        </m:r>
+        <m:r>
+          <m:t>/</m:t>
+        </m:r>
+        <m:rad>
+          <m:radPr>
+            <m:degHide m:val="1"/>
+          </m:radPr>
+          <m:deg/>
+          <m:e>
+            <m:r>
+              <m:t>S</m:t>
+            </m:r>
+          </m:e>
+        </m:rad>
+      </m:oMath>
+      <w:r>
+        <w:t xml:space="preserve">, but instead fixed</w:t>
+      </w:r>
+      <w:r>
+        <w:t xml:space="preserve"> </w:t>
+      </w:r>
+      <m:oMath>
+        <m:r>
+          <m:t>σ</m:t>
+        </m:r>
+      </m:oMath>
+      <w:r>
+        <w:t xml:space="preserve"> </w:t>
+      </w:r>
+      <w:r>
+        <w:t xml:space="preserve">and increased</w:t>
+      </w:r>
+      <w:r>
+        <w:t xml:space="preserve"> </w:t>
+      </w:r>
+      <m:oMath>
         <m:r>
           <m:t>S</m:t>
         </m:r>
@@ -3786,21 +3690,32 @@
         <w:t xml:space="preserve"> </w:t>
       </w:r>
       <w:r>
-        <w:t xml:space="preserve">interactions between system components, it might therefore be possible to manipulate only the</w:t>
-      </w:r>
-      <w:r>
-        <w:t xml:space="preserve"> </w:t>
-      </w:r>
-      <m:oMath>
-        <m:r>
-          <m:t>S</m:t>
-        </m:r>
-      </m:oMath>
-      <w:r>
-        <w:t xml:space="preserve"> </w:t>
-      </w:r>
-      <w:r>
-        <w:t xml:space="preserve">response rates of individual system components to achieve stability. Hence, managing the response rates of system components in a targeted way could potentially facilitate the stabilisation of complex systems through a reduction in dimensionality.</w:t>
+        <w:t xml:space="preserve">to thereby increase total system complexity (see Supplemental Information for results simulated across</w:t>
+      </w:r>
+      <w:r>
+        <w:t xml:space="preserve"> </w:t>
+      </w:r>
+      <m:oMath>
+        <m:r>
+          <m:t>σ</m:t>
+        </m:r>
+      </m:oMath>
+      <w:r>
+        <w:t xml:space="preserve"> </w:t>
+      </w:r>
+      <w:r>
+        <w:t xml:space="preserve">and</w:t>
+      </w:r>
+      <w:r>
+        <w:t xml:space="preserve"> </w:t>
+      </w:r>
+      <m:oMath>
+        <m:r>
+          <m:t>C</m:t>
+        </m:r>
+      </m:oMath>
+      <w:r>
+        <w:t xml:space="preserve">). Overall, I show that component response rate variation increases the upper bound of complexity at which stability can be realistically observed, meaning that highly complex systems are more likely than not to vary in their component response rates, and for this variation to be critical for system stability.</w:t>
       </w:r>
     </w:p>
     <w:p>
@@ -3808,97 +3723,41 @@
         <w:pStyle w:val="BodyText"/>
       </w:pPr>
       <w:r>
-        <w:t xml:space="preserve">Interestingly, while complex systems were more likely to be stable given variation in component response rate, they were not more likely to be feasible, meaning that stability was not increased when component values were also restricted to being positive at equilibrium. Feasibility is important to consider, particularly for the study of ecological networks of species</w:t>
-      </w:r>
-      <w:r>
-        <w:t xml:space="preserve"> </w:t>
-      </w:r>
-      <w:r>
-        <w:t xml:space="preserve">(</w:t>
-      </w:r>
-      <w:hyperlink w:anchor="ref-Grilli2017">
-        <w:r>
-          <w:rPr>
-            <w:i/>
-            <w:rStyle w:val="Hyperlink"/>
-          </w:rPr>
-          <w:t xml:space="preserve">5</w:t>
-        </w:r>
-      </w:hyperlink>
-      <w:r>
-        <w:t xml:space="preserve">,</w:t>
-      </w:r>
-      <w:r>
-        <w:t xml:space="preserve"> </w:t>
-      </w:r>
-      <w:hyperlink w:anchor="ref-Stone2017">
-        <w:r>
-          <w:rPr>
-            <w:i/>
-            <w:rStyle w:val="Hyperlink"/>
-          </w:rPr>
-          <w:t xml:space="preserve">18</w:t>
-        </w:r>
-      </w:hyperlink>
-      <w:r>
-        <w:t xml:space="preserve">,</w:t>
-      </w:r>
-      <w:r>
-        <w:t xml:space="preserve"> </w:t>
-      </w:r>
-      <w:hyperlink w:anchor="ref-Dougoud2018">
-        <w:r>
-          <w:rPr>
-            <w:i/>
-            <w:rStyle w:val="Hyperlink"/>
-          </w:rPr>
-          <w:t xml:space="preserve">20</w:t>
-        </w:r>
-      </w:hyperlink>
-      <w:r>
-        <w:t xml:space="preserve">,</w:t>
-      </w:r>
-      <w:r>
-        <w:t xml:space="preserve"> </w:t>
-      </w:r>
-      <w:hyperlink w:anchor="ref-Servan2018">
-        <w:r>
-          <w:rPr>
-            <w:i/>
-            <w:rStyle w:val="Hyperlink"/>
-          </w:rPr>
-          <w:t xml:space="preserve">22</w:t>
-        </w:r>
-      </w:hyperlink>
-      <w:r>
-        <w:t xml:space="preserve">)</w:t>
-      </w:r>
-      <w:r>
-        <w:t xml:space="preserve"> </w:t>
-      </w:r>
-      <w:r>
-        <w:t xml:space="preserve">because population densities cannot realistically be negative. My results therefore suggest that variation in the rate of population responses to perturbation (e.g., due to differences in generation time among species) is unlikely to be critical to the feasibility of purely multi-species interaction networks (see also Supplementary Information). Nevertheless, ecological interactions do not exist in isolation in empirical systems</w:t>
-      </w:r>
-      <w:r>
-        <w:t xml:space="preserve"> </w:t>
-      </w:r>
-      <w:r>
-        <w:t xml:space="preserve">(</w:t>
-      </w:r>
-      <w:hyperlink w:anchor="ref-Patel2018">
-        <w:r>
-          <w:rPr>
-            <w:i/>
-            <w:rStyle w:val="Hyperlink"/>
-          </w:rPr>
-          <w:t xml:space="preserve">15</w:t>
-        </w:r>
-      </w:hyperlink>
-      <w:r>
-        <w:t xml:space="preserve">)</w:t>
-      </w:r>
-      <w:r>
-        <w:t xml:space="preserve">, but instead interact with evolutionary, abiotic, or social-economic systems. The relevance of component response rate for complex system stability should therefore not be ignored in the broader context of ecological communities.</w:t>
+        <w:t xml:space="preserve">The potential importance of component response rate variation was most evident from the results of simulations in which the genetic algorithm was used in attempt to maximise the probability of system stability. The probability that some combination of component response rates could be found to stabilise the system was shown to be up to four orders of magnitude higher than the background probabilities of stability in the absence of any component response rate variation. Instead of manipulating the</w:t>
+      </w:r>
+      <w:r>
+        <w:t xml:space="preserve"> </w:t>
+      </w:r>
+      <m:oMath>
+        <m:r>
+          <m:t>S</m:t>
+        </m:r>
+        <m:r>
+          <m:t>×</m:t>
+        </m:r>
+        <m:r>
+          <m:t>S</m:t>
+        </m:r>
+      </m:oMath>
+      <w:r>
+        <w:t xml:space="preserve"> </w:t>
+      </w:r>
+      <w:r>
+        <w:t xml:space="preserve">interactions between system components, it might therefore be possible to manipulate only the</w:t>
+      </w:r>
+      <w:r>
+        <w:t xml:space="preserve"> </w:t>
+      </w:r>
+      <m:oMath>
+        <m:r>
+          <m:t>S</m:t>
+        </m:r>
+      </m:oMath>
+      <w:r>
+        <w:t xml:space="preserve"> </w:t>
+      </w:r>
+      <w:r>
+        <w:t xml:space="preserve">response rates of individual system components to achieve stability. Hence, managing the response rates of system components in a targeted way could potentially facilitate the stabilisation of complex systems through a reduction in dimensionality.</w:t>
       </w:r>
     </w:p>
     <w:p>
@@ -3906,15 +3765,191 @@
         <w:pStyle w:val="BodyText"/>
       </w:pPr>
       <w:r>
-        <w:t xml:space="preserve">My results show that complex systems are more likely to be stable when the response rates of system components vary. These results are broadly applicable to understanding stability of complex networks in the physical, life, and social sciences.</w:t>
+        <w:t xml:space="preserve">Interestingly, while complex systems were more likely to be stable given variation in component response rate, they were not more likely to be feasible, meaning that stability was not increased when component values were also restricted to being positive at equilibrium. Feasibility is important to consider, particularly for the study of ecological networks of species</w:t>
+      </w:r>
+      <w:hyperlink w:anchor="ref-Grilli2017">
+        <w:r>
+          <w:rPr>
+            <w:rStyle w:val="Hyperlink"/>
+            <w:vertAlign w:val="superscript"/>
+          </w:rPr>
+          <w:t xml:space="preserve">5</w:t>
+        </w:r>
+      </w:hyperlink>
+      <w:r>
+        <w:rPr>
+          <w:vertAlign w:val="superscript"/>
+        </w:rPr>
+        <w:t xml:space="preserve">,</w:t>
+      </w:r>
+      <w:hyperlink w:anchor="ref-Stone2017">
+        <w:r>
+          <w:rPr>
+            <w:rStyle w:val="Hyperlink"/>
+            <w:vertAlign w:val="superscript"/>
+          </w:rPr>
+          <w:t xml:space="preserve">18</w:t>
+        </w:r>
+      </w:hyperlink>
+      <w:r>
+        <w:rPr>
+          <w:vertAlign w:val="superscript"/>
+        </w:rPr>
+        <w:t xml:space="preserve">,</w:t>
+      </w:r>
+      <w:hyperlink w:anchor="ref-Dougoud2018">
+        <w:r>
+          <w:rPr>
+            <w:rStyle w:val="Hyperlink"/>
+            <w:vertAlign w:val="superscript"/>
+          </w:rPr>
+          <w:t xml:space="preserve">20</w:t>
+        </w:r>
+      </w:hyperlink>
+      <w:r>
+        <w:rPr>
+          <w:vertAlign w:val="superscript"/>
+        </w:rPr>
+        <w:t xml:space="preserve">,</w:t>
+      </w:r>
+      <w:hyperlink w:anchor="ref-Servan2018">
+        <w:r>
+          <w:rPr>
+            <w:rStyle w:val="Hyperlink"/>
+            <w:vertAlign w:val="superscript"/>
+          </w:rPr>
+          <w:t xml:space="preserve">22</w:t>
+        </w:r>
+      </w:hyperlink>
+      <w:r>
+        <w:t xml:space="preserve"> </w:t>
+      </w:r>
+      <w:r>
+        <w:t xml:space="preserve">because population densities cannot realistically be negative. My results therefore suggest that variation in the rate of population responses to perturbation (e.g., due to differences in generation time among species) is unlikely to be critical to the stability of purely multi-species interaction networks (see also Supplementary Information). Nevertheless, ecological interactions do not exist in isolation in empirical systems</w:t>
+      </w:r>
+      <w:hyperlink w:anchor="ref-Patel2018">
+        <w:r>
+          <w:rPr>
+            <w:rStyle w:val="Hyperlink"/>
+            <w:vertAlign w:val="superscript"/>
+          </w:rPr>
+          <w:t xml:space="preserve">15</w:t>
+        </w:r>
+      </w:hyperlink>
+      <w:r>
+        <w:t xml:space="preserve">, but instead interact with evolutionary, abiotic, or social-economic systems. The relevance of component response rate for complex system stability should therefore not be ignored in the broader context of ecological communities.</w:t>
+      </w:r>
+    </w:p>
+    <w:p>
+      <w:pPr>
+        <w:pStyle w:val="BodyText"/>
+      </w:pPr>
+      <w:r>
+        <w:t xml:space="preserve">A general mathematical framework encompassing shifts in eigenvalue distributions caused by a vector</w:t>
+      </w:r>
+      <w:r>
+        <w:t xml:space="preserve"> </w:t>
+      </w:r>
+      <m:oMath>
+        <m:r>
+          <m:t>γ</m:t>
+        </m:r>
+      </m:oMath>
+      <w:r>
+        <w:t xml:space="preserve"> </w:t>
+      </w:r>
+      <w:r>
+        <w:t xml:space="preserve">has been investigated</w:t>
+      </w:r>
+      <w:hyperlink w:anchor="ref-Ahmadian2015">
+        <w:r>
+          <w:rPr>
+            <w:rStyle w:val="Hyperlink"/>
+            <w:vertAlign w:val="superscript"/>
+          </w:rPr>
+          <w:t xml:space="preserve">16</w:t>
+        </w:r>
+      </w:hyperlink>
+      <w:r>
+        <w:t xml:space="preserve"> </w:t>
+      </w:r>
+      <w:r>
+        <w:t xml:space="preserve">and recently applied to questions concerning species density and feasibility</w:t>
+      </w:r>
+      <w:hyperlink w:anchor="ref-Gibbs2017">
+        <w:r>
+          <w:rPr>
+            <w:rStyle w:val="Hyperlink"/>
+            <w:vertAlign w:val="superscript"/>
+          </w:rPr>
+          <w:t xml:space="preserve">17</w:t>
+        </w:r>
+      </w:hyperlink>
+      <w:r>
+        <w:rPr>
+          <w:vertAlign w:val="superscript"/>
+        </w:rPr>
+        <w:t xml:space="preserve">,</w:t>
+      </w:r>
+      <w:hyperlink w:anchor="ref-Stone2017">
+        <w:r>
+          <w:rPr>
+            <w:rStyle w:val="Hyperlink"/>
+            <w:vertAlign w:val="superscript"/>
+          </w:rPr>
+          <w:t xml:space="preserve">18</w:t>
+        </w:r>
+      </w:hyperlink>
+      <w:r>
+        <w:t xml:space="preserve">, but</w:t>
+      </w:r>
+      <w:r>
+        <w:t xml:space="preserve"> </w:t>
+      </w:r>
+      <m:oMath>
+        <m:r>
+          <m:t>γ</m:t>
+        </m:r>
+      </m:oMath>
+      <w:r>
+        <w:t xml:space="preserve"> </w:t>
+      </w:r>
+      <w:r>
+        <w:t xml:space="preserve">has not been interpreted as rates of response of individual system components to perturbation. My model focuses on component response rates for systems of a finite size, in which complexity is high but not yet high enough to make the probability of stability unrealistically low for actual empirical systems. For this upper range of system size, randomly assembled complex systems are more likely to be stable if their component response rates vary (e.g.,</w:t>
+      </w:r>
+      <w:r>
+        <w:t xml:space="preserve"> </w:t>
+      </w:r>
+      <m:oMath>
+        <m:r>
+          <m:t>10</m:t>
+        </m:r>
+        <m:r>
+          <m:t>&lt;</m:t>
+        </m:r>
+        <m:r>
+          <m:t>S</m:t>
+        </m:r>
+        <m:r>
+          <m:t>&lt;</m:t>
+        </m:r>
+        <m:r>
+          <m:t>30</m:t>
+        </m:r>
+      </m:oMath>
+      <w:r>
+        <w:t xml:space="preserve"> </w:t>
+      </w:r>
+      <w:r>
+        <w:t xml:space="preserve">for parameter values in Fig. 3). Overall, I suggest that variation in component response rate might therefore be critical for maintaining stability in many highly complex empirical systems. These results are broadly applicable for understanding the stability of complex networks across the physical, life, and social sciences.</w:t>
       </w:r>
     </w:p>
     <w:p>
       <w:pPr>
         <w:pStyle w:val="Heading2"/>
       </w:pPr>
-      <w:bookmarkStart w:id="27" w:name="methods"/>
-      <w:bookmarkEnd w:id="27"/>
+      <w:bookmarkStart w:id="26" w:name="methods"/>
+      <w:bookmarkEnd w:id="26"/>
       <w:r>
         <w:t xml:space="preserve">Methods</w:t>
       </w:r>
@@ -3968,24 +4003,15 @@
       <w:r>
         <w:t xml:space="preserve">)</w:t>
       </w:r>
-      <w:r>
-        <w:t xml:space="preserve"> </w:t>
-      </w:r>
-      <w:r>
-        <w:t xml:space="preserve">(</w:t>
-      </w:r>
       <w:hyperlink w:anchor="ref-Patel2018">
         <w:r>
           <w:rPr>
-            <w:i/>
             <w:rStyle w:val="Hyperlink"/>
+            <w:vertAlign w:val="superscript"/>
           </w:rPr>
           <w:t xml:space="preserve">15</w:t>
         </w:r>
       </w:hyperlink>
-      <w:r>
-        <w:t xml:space="preserve">)</w:t>
-      </w:r>
       <w:r>
         <w:t xml:space="preserve">. For any species</w:t>
       </w:r>
@@ -4343,25 +4369,16 @@
       <w:r>
         <w:t xml:space="preserve">, respectively. Patel et al. were interested in stability when the evolution of traits was relatively slow or fast in comparison with the change in species densities</w:t>
       </w:r>
-      <w:r>
-        <w:t xml:space="preserve"> </w:t>
-      </w:r>
-      <w:r>
-        <w:t xml:space="preserve">(</w:t>
-      </w:r>
       <w:hyperlink w:anchor="ref-Patel2018">
         <w:r>
           <w:rPr>
-            <w:i/>
             <w:rStyle w:val="Hyperlink"/>
+            <w:vertAlign w:val="superscript"/>
           </w:rPr>
           <w:t xml:space="preserve">15</w:t>
         </w:r>
       </w:hyperlink>
       <w:r>
-        <w:t xml:space="preserve">)</w:t>
-      </w:r>
-      <w:r>
         <w:t xml:space="preserve">, and this is modulated in the above by the scalar</w:t>
       </w:r>
       <w:r>
@@ -4416,25 +4433,16 @@
       </w:r>
       <w:r>
         <w:t xml:space="preserve">modelling relative slow evolution</w:t>
-      </w:r>
-      <w:r>
-        <w:t xml:space="preserve"> </w:t>
-      </w:r>
-      <w:r>
-        <w:t xml:space="preserve">(</w:t>
       </w:r>
       <w:hyperlink w:anchor="ref-Patel2018">
         <w:r>
           <w:rPr>
-            <w:i/>
             <w:rStyle w:val="Hyperlink"/>
+            <w:vertAlign w:val="superscript"/>
           </w:rPr>
           <w:t xml:space="preserve">15</w:t>
         </w:r>
       </w:hyperlink>
-      <w:r>
-        <w:t xml:space="preserve">)</w:t>
-      </w:r>
       <w:r>
         <w:t xml:space="preserve">.</w:t>
       </w:r>
@@ -4460,39 +4468,30 @@
       <w:r>
         <w:t xml:space="preserve">components. Following May</w:t>
       </w:r>
-      <w:r>
-        <w:t xml:space="preserve"> </w:t>
-      </w:r>
-      <w:r>
-        <w:t xml:space="preserve">(</w:t>
-      </w:r>
       <w:hyperlink w:anchor="ref-May1972">
         <w:r>
           <w:rPr>
-            <w:i/>
             <w:rStyle w:val="Hyperlink"/>
+            <w:vertAlign w:val="superscript"/>
           </w:rPr>
           <w:t xml:space="preserve">1</w:t>
         </w:r>
       </w:hyperlink>
       <w:r>
+        <w:rPr>
+          <w:vertAlign w:val="superscript"/>
+        </w:rPr>
         <w:t xml:space="preserve">,</w:t>
-      </w:r>
-      <w:r>
-        <w:t xml:space="preserve"> </w:t>
       </w:r>
       <w:hyperlink w:anchor="ref-May1973">
         <w:r>
           <w:rPr>
-            <w:i/>
             <w:rStyle w:val="Hyperlink"/>
+            <w:vertAlign w:val="superscript"/>
           </w:rPr>
           <w:t xml:space="preserve">23</w:t>
         </w:r>
       </w:hyperlink>
-      <w:r>
-        <w:t xml:space="preserve">)</w:t>
-      </w:r>
       <w:r>
         <w:t xml:space="preserve">, the value of a component</w:t>
       </w:r>
@@ -4802,24 +4801,15 @@
       <w:r>
         <w:t xml:space="preserve">In matrix notation</w:t>
       </w:r>
-      <w:r>
-        <w:t xml:space="preserve"> </w:t>
-      </w:r>
-      <w:r>
-        <w:t xml:space="preserve">(</w:t>
-      </w:r>
       <w:hyperlink w:anchor="ref-May1973">
         <w:r>
           <w:rPr>
-            <w:i/>
             <w:rStyle w:val="Hyperlink"/>
+            <w:vertAlign w:val="superscript"/>
           </w:rPr>
           <w:t xml:space="preserve">23</w:t>
         </w:r>
       </w:hyperlink>
-      <w:r>
-        <w:t xml:space="preserve">)</w:t>
-      </w:r>
       <w:r>
         <w:t xml:space="preserve">,</w:t>
       </w:r>
@@ -4956,58 +4946,187 @@
         <w:t xml:space="preserve"> </w:t>
       </w:r>
       <w:r>
-        <w:t xml:space="preserve">modulates the values of components and can be analysed using the techniques of May</w:t>
-      </w:r>
-      <w:r>
-        <w:t xml:space="preserve"> </w:t>
-      </w:r>
-      <w:r>
-        <w:t xml:space="preserve">(</w:t>
+        <w:t xml:space="preserve">defines the values of system components and can be analysed using the techniques of May</w:t>
       </w:r>
       <w:hyperlink w:anchor="ref-May1972">
         <w:r>
           <w:rPr>
-            <w:i/>
             <w:rStyle w:val="Hyperlink"/>
+            <w:vertAlign w:val="superscript"/>
           </w:rPr>
           <w:t xml:space="preserve">1</w:t>
         </w:r>
       </w:hyperlink>
       <w:r>
+        <w:rPr>
+          <w:vertAlign w:val="superscript"/>
+        </w:rPr>
         <w:t xml:space="preserve">,</w:t>
-      </w:r>
-      <w:r>
-        <w:t xml:space="preserve"> </w:t>
       </w:r>
       <w:hyperlink w:anchor="ref-Ahmadian2015">
         <w:r>
           <w:rPr>
-            <w:i/>
             <w:rStyle w:val="Hyperlink"/>
+            <w:vertAlign w:val="superscript"/>
           </w:rPr>
           <w:t xml:space="preserve">16</w:t>
         </w:r>
       </w:hyperlink>
       <w:r>
+        <w:rPr>
+          <w:vertAlign w:val="superscript"/>
+        </w:rPr>
         <w:t xml:space="preserve">,</w:t>
-      </w:r>
-      <w:r>
-        <w:t xml:space="preserve"> </w:t>
       </w:r>
       <w:hyperlink w:anchor="ref-May1973">
         <w:r>
           <w:rPr>
-            <w:i/>
             <w:rStyle w:val="Hyperlink"/>
+            <w:vertAlign w:val="superscript"/>
           </w:rPr>
           <w:t xml:space="preserve">23</w:t>
         </w:r>
       </w:hyperlink>
       <w:r>
-        <w:t xml:space="preserve">)</w:t>
-      </w:r>
-      <w:r>
-        <w:t xml:space="preserve">.</w:t>
+        <w:t xml:space="preserve">. In these analyses, row means of</w:t>
+      </w:r>
+      <w:r>
+        <w:t xml:space="preserve"> </w:t>
+      </w:r>
+      <m:oMath>
+        <m:r>
+          <m:rPr>
+            <m:sty m:val="b"/>
+          </m:rPr>
+          <m:t>A</m:t>
+        </m:r>
+      </m:oMath>
+      <w:r>
+        <w:t xml:space="preserve"> </w:t>
+      </w:r>
+      <w:r>
+        <w:t xml:space="preserve">are expected to be identical, but variation around this expectation will naturally arise due to random sampling of</w:t>
+      </w:r>
+      <w:r>
+        <w:t xml:space="preserve"> </w:t>
+      </w:r>
+      <m:oMath>
+        <m:r>
+          <m:rPr>
+            <m:sty m:val="b"/>
+          </m:rPr>
+          <m:t>A</m:t>
+        </m:r>
+      </m:oMath>
+      <w:r>
+        <w:t xml:space="preserve"> </w:t>
+      </w:r>
+      <w:r>
+        <w:t xml:space="preserve">off-diagonal elements and finite</w:t>
+      </w:r>
+      <w:r>
+        <w:t xml:space="preserve"> </w:t>
+      </w:r>
+      <m:oMath>
+        <m:r>
+          <m:t>S</m:t>
+        </m:r>
+      </m:oMath>
+      <w:r>
+        <w:t xml:space="preserve">. In simulations, the total variation in</w:t>
+      </w:r>
+      <w:r>
+        <w:t xml:space="preserve"> </w:t>
+      </w:r>
+      <m:oMath>
+        <m:r>
+          <m:rPr>
+            <m:sty m:val="b"/>
+          </m:rPr>
+          <m:t>M</m:t>
+        </m:r>
+      </m:oMath>
+      <w:r>
+        <w:t xml:space="preserve"> </w:t>
+      </w:r>
+      <w:r>
+        <w:t xml:space="preserve">row means that is attributable to</w:t>
+      </w:r>
+      <w:r>
+        <w:t xml:space="preserve"> </w:t>
+      </w:r>
+      <m:oMath>
+        <m:r>
+          <m:rPr>
+            <m:sty m:val="b"/>
+          </m:rPr>
+          <m:t>A</m:t>
+        </m:r>
+      </m:oMath>
+      <w:r>
+        <w:t xml:space="preserve"> </w:t>
+      </w:r>
+      <w:r>
+        <w:t xml:space="preserve">is small relative to that attributable to</w:t>
+      </w:r>
+      <w:r>
+        <w:t xml:space="preserve"> </w:t>
+      </w:r>
+      <m:oMath>
+        <m:r>
+          <m:rPr>
+            <m:sty m:val="b"/>
+          </m:rPr>
+          <m:t>γ</m:t>
+        </m:r>
+      </m:oMath>
+      <w:r>
+        <w:t xml:space="preserve">, especially at high</w:t>
+      </w:r>
+      <w:r>
+        <w:t xml:space="preserve"> </w:t>
+      </w:r>
+      <m:oMath>
+        <m:r>
+          <m:t>S</m:t>
+        </m:r>
+      </m:oMath>
+      <w:r>
+        <w:t xml:space="preserve">. Variation in</w:t>
+      </w:r>
+      <w:r>
+        <w:t xml:space="preserve"> </w:t>
+      </w:r>
+      <m:oMath>
+        <m:r>
+          <m:rPr>
+            <m:sty m:val="b"/>
+          </m:rPr>
+          <m:t>γ</m:t>
+        </m:r>
+      </m:oMath>
+      <w:r>
+        <w:t xml:space="preserve"> </w:t>
+      </w:r>
+      <w:r>
+        <w:t xml:space="preserve">specifically isolates the effects of differing component response rates, hence causing differences in expected</w:t>
+      </w:r>
+      <w:r>
+        <w:t xml:space="preserve"> </w:t>
+      </w:r>
+      <m:oMath>
+        <m:r>
+          <m:rPr>
+            <m:sty m:val="b"/>
+          </m:rPr>
+          <m:t>M</m:t>
+        </m:r>
+      </m:oMath>
+      <w:r>
+        <w:t xml:space="preserve"> </w:t>
+      </w:r>
+      <w:r>
+        <w:t xml:space="preserve">row means.</w:t>
       </w:r>
     </w:p>
     <w:p>
@@ -5144,24 +5263,15 @@
       <w:r>
         <w:t xml:space="preserve">to reasonable values would result in a search space too large to practically explore. Under these conditions, genetic algorithms are highly useful tools for finding practical solutions by mimicking the process of biological evolution</w:t>
       </w:r>
-      <w:r>
-        <w:t xml:space="preserve"> </w:t>
-      </w:r>
-      <w:r>
-        <w:t xml:space="preserve">(</w:t>
-      </w:r>
       <w:hyperlink w:anchor="ref-Hamblin2013">
         <w:r>
           <w:rPr>
-            <w:i/>
             <w:rStyle w:val="Hyperlink"/>
+            <w:vertAlign w:val="superscript"/>
           </w:rPr>
           <w:t xml:space="preserve">19</w:t>
         </w:r>
       </w:hyperlink>
-      <w:r>
-        <w:t xml:space="preserve">)</w:t>
-      </w:r>
       <w:r>
         <w:t xml:space="preserve">. In this case, the practical solution is finding vectors of</w:t>
       </w:r>
@@ -5407,39 +5517,7 @@
         </m:r>
       </m:oMath>
       <w:r>
-        <w:t xml:space="preserve">), where</w:t>
-      </w:r>
-      <w:r>
-        <w:t xml:space="preserve"> </w:t>
-      </w:r>
-      <m:oMath>
-        <m:r>
-          <m:rPr>
-            <m:sty m:val="b"/>
-          </m:rPr>
-          <m:t>M</m:t>
-        </m:r>
-        <m:r>
-          <m:rPr>
-            <m:sty m:val="b"/>
-          </m:rPr>
-          <m:t>=</m:t>
-        </m:r>
-        <m:r>
-          <m:rPr>
-            <m:sty m:val="b"/>
-          </m:rPr>
-          <m:t>γ</m:t>
-        </m:r>
-        <m:r>
-          <m:rPr>
-            <m:sty m:val="b"/>
-          </m:rPr>
-          <m:t>A</m:t>
-        </m:r>
-      </m:oMath>
-      <w:r>
-        <w:t xml:space="preserve">. The genetic algorithm was initialised with a population of 1000 different</w:t>
+        <w:t xml:space="preserve">). The genetic algorithm was initialised with a population of 1000 different</w:t>
       </w:r>
       <w:r>
         <w:t xml:space="preserve"> </w:t>
@@ -6057,25 +6135,16 @@
       <w:r>
         <w:t xml:space="preserve">. Dougoud et al.</w:t>
       </w:r>
-      <w:r>
-        <w:t xml:space="preserve"> </w:t>
-      </w:r>
-      <w:r>
-        <w:t xml:space="preserve">(</w:t>
-      </w:r>
       <w:hyperlink w:anchor="ref-Dougoud2018">
         <w:r>
           <w:rPr>
-            <w:i/>
             <w:rStyle w:val="Hyperlink"/>
+            <w:vertAlign w:val="superscript"/>
           </w:rPr>
           <w:t xml:space="preserve">20</w:t>
         </w:r>
       </w:hyperlink>
       <w:r>
-        <w:t xml:space="preserve">)</w:t>
-      </w:r>
-      <w:r>
         <w:t xml:space="preserve"> </w:t>
       </w:r>
       <w:r>
@@ -6093,7 +6162,7 @@
         <w:t xml:space="preserve"> </w:t>
       </w:r>
       <w:r>
-        <w:t xml:space="preserve">interacting species with varying densities in a classical Lotka-Volterra model,</w:t>
+        <w:t xml:space="preserve">interacting species with varying densities in a generalised Lotka-Volterra model,</w:t>
       </w:r>
     </w:p>
     <w:p>
@@ -6111,7 +6180,7 @@
                 <m:rPr>
                   <m:sty m:val="b"/>
                 </m:rPr>
-                <m:t>x</m:t>
+                <m:t>n</m:t>
               </m:r>
             </m:e>
             <m:sup>
@@ -6221,7 +6290,7 @@
               <m:rPr>
                 <m:sty m:val="b"/>
               </m:rPr>
-              <m:t>x</m:t>
+              <m:t>n</m:t>
             </m:r>
           </m:e>
           <m:sup>
@@ -6250,7 +6319,7 @@
               <m:rPr>
                 <m:sty m:val="b"/>
               </m:rPr>
-              <m:t>x</m:t>
+              <m:t>n</m:t>
             </m:r>
           </m:e>
           <m:sup>
@@ -6491,48 +6560,30 @@
       <w:r>
         <w:t xml:space="preserve">relates to May’s</w:t>
       </w:r>
-      <w:r>
-        <w:t xml:space="preserve"> </w:t>
-      </w:r>
-      <w:r>
-        <w:t xml:space="preserve">(</w:t>
-      </w:r>
       <w:hyperlink w:anchor="ref-May1972">
         <w:r>
           <w:rPr>
-            <w:i/>
             <w:rStyle w:val="Hyperlink"/>
+            <w:vertAlign w:val="superscript"/>
           </w:rPr>
           <w:t xml:space="preserve">1</w:t>
         </w:r>
       </w:hyperlink>
       <w:r>
-        <w:t xml:space="preserve">)</w:t>
-      </w:r>
-      <w:r>
         <w:t xml:space="preserve"> </w:t>
       </w:r>
       <w:r>
         <w:t xml:space="preserve">stability criterion</w:t>
-      </w:r>
-      <w:r>
-        <w:t xml:space="preserve"> </w:t>
-      </w:r>
-      <w:r>
-        <w:t xml:space="preserve">(</w:t>
       </w:r>
       <w:hyperlink w:anchor="ref-Dougoud2018">
         <w:r>
           <w:rPr>
-            <w:i/>
             <w:rStyle w:val="Hyperlink"/>
+            <w:vertAlign w:val="superscript"/>
           </w:rPr>
           <w:t xml:space="preserve">20</w:t>
         </w:r>
       </w:hyperlink>
-      <w:r>
-        <w:t xml:space="preserve">)</w:t>
-      </w:r>
       <w:r>
         <w:t xml:space="preserve"> </w:t>
       </w:r>
@@ -6679,24 +6730,15 @@
       <w:r>
         <w:t xml:space="preserve">, the above criteria is therefore reduced to the below (see also</w:t>
       </w:r>
-      <w:r>
-        <w:t xml:space="preserve"> </w:t>
-      </w:r>
-      <w:r>
-        <w:t xml:space="preserve">(</w:t>
-      </w:r>
       <w:hyperlink w:anchor="ref-Servan2018">
         <w:r>
           <w:rPr>
-            <w:i/>
             <w:rStyle w:val="Hyperlink"/>
+            <w:vertAlign w:val="superscript"/>
           </w:rPr>
           <w:t xml:space="preserve">22</w:t>
         </w:r>
       </w:hyperlink>
-      <w:r>
-        <w:t xml:space="preserve">)</w:t>
-      </w:r>
       <w:r>
         <w:t xml:space="preserve">),</w:t>
       </w:r>
@@ -6716,7 +6758,7 @@
                 <m:rPr>
                   <m:sty m:val="b"/>
                 </m:rPr>
-                <m:t>x</m:t>
+                <m:t>n</m:t>
               </m:r>
             </m:e>
             <m:sup>
@@ -7013,7 +7055,7 @@
       <w:r>
         <w:t xml:space="preserve">. All code and simulation outputs are publicly available as part of the RandomMatrixStability package on GitHub (</w:t>
       </w:r>
-      <w:hyperlink r:id="rId28">
+      <w:hyperlink r:id="rId27">
         <w:r>
           <w:rPr>
             <w:rStyle w:val="Hyperlink"/>
@@ -7041,7 +7083,7 @@
         <w:pStyle w:val="BodyText"/>
       </w:pPr>
       <w:r>
-        <w:t xml:space="preserve">1. R. M. May, Will a large complex system be stable?</w:t>
+        <w:t xml:space="preserve">1. May, R. M. Will a large complex system be stable?</w:t>
       </w:r>
       <w:r>
         <w:t xml:space="preserve"> </w:t>
@@ -7053,19 +7095,19 @@
         <w:t xml:space="preserve">Nature</w:t>
       </w:r>
       <w:r>
-        <w:t xml:space="preserve">.</w:t>
-      </w:r>
-      <w:r>
         <w:t xml:space="preserve"> </w:t>
       </w:r>
       <w:r>
         <w:rPr>
           <w:b/>
         </w:rPr>
-        <w:t xml:space="preserve">238</w:t>
-      </w:r>
-      <w:r>
-        <w:t xml:space="preserve">, 413–414 (1972).</w:t>
+        <w:t xml:space="preserve">238,</w:t>
+      </w:r>
+      <w:r>
+        <w:t xml:space="preserve"> </w:t>
+      </w:r>
+      <w:r>
+        <w:t xml:space="preserve">413–414 (1972).</w:t>
       </w:r>
     </w:p>
     <w:p>
@@ -7073,7 +7115,7 @@
         <w:pStyle w:val="BodyText"/>
       </w:pPr>
       <w:r>
-        <w:t xml:space="preserve">2. S. Allesina, S. Tang, Stability criteria for complex ecosystems.</w:t>
+        <w:t xml:space="preserve">2. Allesina, S. &amp; Tang, S. Stability criteria for complex ecosystems.</w:t>
       </w:r>
       <w:r>
         <w:t xml:space="preserve"> </w:t>
@@ -7085,19 +7127,19 @@
         <w:t xml:space="preserve">Nature</w:t>
       </w:r>
       <w:r>
-        <w:t xml:space="preserve">.</w:t>
-      </w:r>
-      <w:r>
         <w:t xml:space="preserve"> </w:t>
       </w:r>
       <w:r>
         <w:rPr>
           <w:b/>
         </w:rPr>
-        <w:t xml:space="preserve">483</w:t>
-      </w:r>
-      <w:r>
-        <w:t xml:space="preserve">, 205–208 (2012).</w:t>
+        <w:t xml:space="preserve">483,</w:t>
+      </w:r>
+      <w:r>
+        <w:t xml:space="preserve"> </w:t>
+      </w:r>
+      <w:r>
+        <w:t xml:space="preserve">205–208 (2012).</w:t>
       </w:r>
     </w:p>
     <w:p>
@@ -7105,7 +7147,7 @@
         <w:pStyle w:val="BodyText"/>
       </w:pPr>
       <w:r>
-        <w:t xml:space="preserve">3. A. Mougi, M. Kondoh, Diversity of interaction types and ecological community stability.</w:t>
+        <w:t xml:space="preserve">3. Mougi, A. &amp; Kondoh, M. Diversity of interaction types and ecological community stability.</w:t>
       </w:r>
       <w:r>
         <w:t xml:space="preserve"> </w:t>
@@ -7117,19 +7159,19 @@
         <w:t xml:space="preserve">Science</w:t>
       </w:r>
       <w:r>
-        <w:t xml:space="preserve">.</w:t>
-      </w:r>
-      <w:r>
         <w:t xml:space="preserve"> </w:t>
       </w:r>
       <w:r>
         <w:rPr>
           <w:b/>
         </w:rPr>
-        <w:t xml:space="preserve">337</w:t>
-      </w:r>
-      <w:r>
-        <w:t xml:space="preserve">, 349–351 (2012).</w:t>
+        <w:t xml:space="preserve">337,</w:t>
+      </w:r>
+      <w:r>
+        <w:t xml:space="preserve"> </w:t>
+      </w:r>
+      <w:r>
+        <w:t xml:space="preserve">349–351 (2012).</w:t>
       </w:r>
     </w:p>
     <w:p>
@@ -7137,7 +7179,7 @@
         <w:pStyle w:val="BodyText"/>
       </w:pPr>
       <w:r>
-        <w:t xml:space="preserve">4. S. Allesina</w:t>
+        <w:t xml:space="preserve">4. Allesina, S.</w:t>
       </w:r>
       <w:r>
         <w:t xml:space="preserve"> </w:t>
@@ -7149,7 +7191,10 @@
         <w:t xml:space="preserve">et al.</w:t>
       </w:r>
       <w:r>
-        <w:t xml:space="preserve">, Predicting the stability of large structured food webs.</w:t>
+        <w:t xml:space="preserve"> </w:t>
+      </w:r>
+      <w:r>
+        <w:t xml:space="preserve">Predicting the stability of large structured food webs.</w:t>
       </w:r>
       <w:r>
         <w:t xml:space="preserve"> </w:t>
@@ -7161,19 +7206,19 @@
         <w:t xml:space="preserve">Nature Communications</w:t>
       </w:r>
       <w:r>
-        <w:t xml:space="preserve">.</w:t>
-      </w:r>
-      <w:r>
         <w:t xml:space="preserve"> </w:t>
       </w:r>
       <w:r>
         <w:rPr>
           <w:b/>
         </w:rPr>
-        <w:t xml:space="preserve">6</w:t>
-      </w:r>
-      <w:r>
-        <w:t xml:space="preserve">, 7842 (2015).</w:t>
+        <w:t xml:space="preserve">6,</w:t>
+      </w:r>
+      <w:r>
+        <w:t xml:space="preserve"> </w:t>
+      </w:r>
+      <w:r>
+        <w:t xml:space="preserve">7842 (2015).</w:t>
       </w:r>
     </w:p>
     <w:p>
@@ -7181,7 +7226,7 @@
         <w:pStyle w:val="BodyText"/>
       </w:pPr>
       <w:r>
-        <w:t xml:space="preserve">5. J. Grilli</w:t>
+        <w:t xml:space="preserve">5. Grilli, J.</w:t>
       </w:r>
       <w:r>
         <w:t xml:space="preserve"> </w:t>
@@ -7193,7 +7238,10 @@
         <w:t xml:space="preserve">et al.</w:t>
       </w:r>
       <w:r>
-        <w:t xml:space="preserve">, Feasibility and coexistence of large ecological communities.</w:t>
+        <w:t xml:space="preserve"> </w:t>
+      </w:r>
+      <w:r>
+        <w:t xml:space="preserve">Feasibility and coexistence of large ecological communities.</w:t>
       </w:r>
       <w:r>
         <w:t xml:space="preserve"> </w:t>
@@ -7205,33 +7253,19 @@
         <w:t xml:space="preserve">Nature Communications</w:t>
       </w:r>
       <w:r>
-        <w:t xml:space="preserve">.</w:t>
-      </w:r>
-      <w:r>
         <w:t xml:space="preserve"> </w:t>
       </w:r>
       <w:r>
         <w:rPr>
           <w:b/>
         </w:rPr>
-        <w:t xml:space="preserve">8</w:t>
-      </w:r>
-      <w:r>
-        <w:t xml:space="preserve"> </w:t>
-      </w:r>
-      <w:r>
-        <w:t xml:space="preserve">(2017), doi:</w:t>
-      </w:r>
-      <w:hyperlink r:id="rId29">
-        <w:r>
-          <w:rPr>
-            <w:rStyle w:val="Hyperlink"/>
-          </w:rPr>
-          <w:t xml:space="preserve">10.1038/ncomms14389</w:t>
-        </w:r>
-      </w:hyperlink>
-      <w:r>
-        <w:t xml:space="preserve">.</w:t>
+        <w:t xml:space="preserve">8,</w:t>
+      </w:r>
+      <w:r>
+        <w:t xml:space="preserve"> </w:t>
+      </w:r>
+      <w:r>
+        <w:t xml:space="preserve">(2017).</w:t>
       </w:r>
     </w:p>
     <w:p>
@@ -7239,7 +7273,7 @@
         <w:pStyle w:val="BodyText"/>
       </w:pPr>
       <w:r>
-        <w:t xml:space="preserve">6. R. T. Gray, P. A. Robinson, Stability and synchronization of random brain networks with a distribution of connection strengths.</w:t>
+        <w:t xml:space="preserve">6. Gray, R. T. &amp; Robinson, P. A. Stability and synchronization of random brain networks with a distribution of connection strengths.</w:t>
       </w:r>
       <w:r>
         <w:t xml:space="preserve"> </w:t>
@@ -7251,19 +7285,19 @@
         <w:t xml:space="preserve">Neurocomputing</w:t>
       </w:r>
       <w:r>
-        <w:t xml:space="preserve">.</w:t>
-      </w:r>
-      <w:r>
         <w:t xml:space="preserve"> </w:t>
       </w:r>
       <w:r>
         <w:rPr>
           <w:b/>
         </w:rPr>
-        <w:t xml:space="preserve">71</w:t>
-      </w:r>
-      <w:r>
-        <w:t xml:space="preserve">, 1373–1387 (2008).</w:t>
+        <w:t xml:space="preserve">71,</w:t>
+      </w:r>
+      <w:r>
+        <w:t xml:space="preserve"> </w:t>
+      </w:r>
+      <w:r>
+        <w:t xml:space="preserve">1373–1387 (2008).</w:t>
       </w:r>
     </w:p>
     <w:p>
@@ -7271,7 +7305,7 @@
         <w:pStyle w:val="BodyText"/>
       </w:pPr>
       <w:r>
-        <w:t xml:space="preserve">7. R. T. Gray, P. A. Robinson, Stability of random brain networks with excitatory and inhibitory connections.</w:t>
+        <w:t xml:space="preserve">7. Gray, R. T. &amp; Robinson, P. A. Stability of random brain networks with excitatory and inhibitory connections.</w:t>
       </w:r>
       <w:r>
         <w:t xml:space="preserve"> </w:t>
@@ -7283,19 +7317,19 @@
         <w:t xml:space="preserve">Neurocomputing</w:t>
       </w:r>
       <w:r>
-        <w:t xml:space="preserve">.</w:t>
-      </w:r>
-      <w:r>
         <w:t xml:space="preserve"> </w:t>
       </w:r>
       <w:r>
         <w:rPr>
           <w:b/>
         </w:rPr>
-        <w:t xml:space="preserve">72</w:t>
-      </w:r>
-      <w:r>
-        <w:t xml:space="preserve">, 1849–1858 (2009).</w:t>
+        <w:t xml:space="preserve">72,</w:t>
+      </w:r>
+      <w:r>
+        <w:t xml:space="preserve"> </w:t>
+      </w:r>
+      <w:r>
+        <w:t xml:space="preserve">1849–1858 (2009).</w:t>
       </w:r>
     </w:p>
     <w:p>
@@ -7303,7 +7337,7 @@
         <w:pStyle w:val="BodyText"/>
       </w:pPr>
       <w:r>
-        <w:t xml:space="preserve">8. S. Rosenfeld, Patterns of stochastic behavior in dynamically unstable high-dimensional biochemical networks.</w:t>
+        <w:t xml:space="preserve">8. Rosenfeld, S. Patterns of stochastic behavior in dynamically unstable high-dimensional biochemical networks.</w:t>
       </w:r>
       <w:r>
         <w:t xml:space="preserve"> </w:t>
@@ -7315,19 +7349,19 @@
         <w:t xml:space="preserve">Gene Regulation and Systems Biology</w:t>
       </w:r>
       <w:r>
-        <w:t xml:space="preserve">.</w:t>
-      </w:r>
-      <w:r>
         <w:t xml:space="preserve"> </w:t>
       </w:r>
       <w:r>
         <w:rPr>
           <w:b/>
         </w:rPr>
-        <w:t xml:space="preserve">3</w:t>
-      </w:r>
-      <w:r>
-        <w:t xml:space="preserve">, 1–10 (2009).</w:t>
+        <w:t xml:space="preserve">3,</w:t>
+      </w:r>
+      <w:r>
+        <w:t xml:space="preserve"> </w:t>
+      </w:r>
+      <w:r>
+        <w:t xml:space="preserve">1–10 (2009).</w:t>
       </w:r>
     </w:p>
     <w:p>
@@ -7335,7 +7369,7 @@
         <w:pStyle w:val="BodyText"/>
       </w:pPr>
       <w:r>
-        <w:t xml:space="preserve">9. B. D. MacArthur, R. J. Sanchez-Garcia, A. Ma’ayan, Microdynamics and criticality of adaptive regulatory networks.</w:t>
+        <w:t xml:space="preserve">9. MacArthur, B. D., Sanchez-Garcia, R. J. &amp; Ma’ayan, A. Microdynamics and criticality of adaptive regulatory networks.</w:t>
       </w:r>
       <w:r>
         <w:t xml:space="preserve"> </w:t>
@@ -7347,19 +7381,19 @@
         <w:t xml:space="preserve">Physics Review Letters</w:t>
       </w:r>
       <w:r>
-        <w:t xml:space="preserve">.</w:t>
-      </w:r>
-      <w:r>
         <w:t xml:space="preserve"> </w:t>
       </w:r>
       <w:r>
         <w:rPr>
           <w:b/>
         </w:rPr>
-        <w:t xml:space="preserve">104</w:t>
-      </w:r>
-      <w:r>
-        <w:t xml:space="preserve">, 168701 (2010).</w:t>
+        <w:t xml:space="preserve">104,</w:t>
+      </w:r>
+      <w:r>
+        <w:t xml:space="preserve"> </w:t>
+      </w:r>
+      <w:r>
+        <w:t xml:space="preserve">168701 (2010).</w:t>
       </w:r>
     </w:p>
     <w:p>
@@ -7367,7 +7401,7 @@
         <w:pStyle w:val="BodyText"/>
       </w:pPr>
       <w:r>
-        <w:t xml:space="preserve">10. R. M. May, S. A. Levin, G. Sugihara, Complex systems: Ecology for bankers.</w:t>
+        <w:t xml:space="preserve">10. May, R. M., Levin, S. A. &amp; Sugihara, G. Complex systems: Ecology for bankers.</w:t>
       </w:r>
       <w:r>
         <w:t xml:space="preserve"> </w:t>
@@ -7379,19 +7413,19 @@
         <w:t xml:space="preserve">Nature</w:t>
       </w:r>
       <w:r>
-        <w:t xml:space="preserve">.</w:t>
-      </w:r>
-      <w:r>
         <w:t xml:space="preserve"> </w:t>
       </w:r>
       <w:r>
         <w:rPr>
           <w:b/>
         </w:rPr>
-        <w:t xml:space="preserve">451</w:t>
-      </w:r>
-      <w:r>
-        <w:t xml:space="preserve">, 893–895 (2008).</w:t>
+        <w:t xml:space="preserve">451,</w:t>
+      </w:r>
+      <w:r>
+        <w:t xml:space="preserve"> </w:t>
+      </w:r>
+      <w:r>
+        <w:t xml:space="preserve">893–895 (2008).</w:t>
       </w:r>
     </w:p>
     <w:p>
@@ -7399,7 +7433,7 @@
         <w:pStyle w:val="BodyText"/>
       </w:pPr>
       <w:r>
-        <w:t xml:space="preserve">11. A. G. Haldane, R. M. May, Systemic risk in banking ecosystems.</w:t>
+        <w:t xml:space="preserve">11. Haldane, A. G. &amp; May, R. M. Systemic risk in banking ecosystems.</w:t>
       </w:r>
       <w:r>
         <w:t xml:space="preserve"> </w:t>
@@ -7411,19 +7445,19 @@
         <w:t xml:space="preserve">Nature</w:t>
       </w:r>
       <w:r>
-        <w:t xml:space="preserve">.</w:t>
-      </w:r>
-      <w:r>
         <w:t xml:space="preserve"> </w:t>
       </w:r>
       <w:r>
         <w:rPr>
           <w:b/>
         </w:rPr>
-        <w:t xml:space="preserve">469</w:t>
-      </w:r>
-      <w:r>
-        <w:t xml:space="preserve">, 351–355 (2011).</w:t>
+        <w:t xml:space="preserve">469,</w:t>
+      </w:r>
+      <w:r>
+        <w:t xml:space="preserve"> </w:t>
+      </w:r>
+      <w:r>
+        <w:t xml:space="preserve">351–355 (2011).</w:t>
       </w:r>
     </w:p>
     <w:p>
@@ -7431,7 +7465,7 @@
         <w:pStyle w:val="BodyText"/>
       </w:pPr>
       <w:r>
-        <w:t xml:space="preserve">12. S. Suweis, P. D’Odorico, Early warning signs in social-ecological networks.</w:t>
+        <w:t xml:space="preserve">12. Suweis, S. &amp; D’Odorico, P. Early warning signs in social-ecological networks.</w:t>
       </w:r>
       <w:r>
         <w:t xml:space="preserve"> </w:t>
@@ -7443,33 +7477,19 @@
         <w:t xml:space="preserve">PLoS ONE</w:t>
       </w:r>
       <w:r>
-        <w:t xml:space="preserve">.</w:t>
-      </w:r>
-      <w:r>
         <w:t xml:space="preserve"> </w:t>
       </w:r>
       <w:r>
         <w:rPr>
           <w:b/>
         </w:rPr>
-        <w:t xml:space="preserve">9</w:t>
-      </w:r>
-      <w:r>
-        <w:t xml:space="preserve"> </w:t>
-      </w:r>
-      <w:r>
-        <w:t xml:space="preserve">(2014), doi:</w:t>
-      </w:r>
-      <w:hyperlink r:id="rId30">
-        <w:r>
-          <w:rPr>
-            <w:rStyle w:val="Hyperlink"/>
-          </w:rPr>
-          <w:t xml:space="preserve">10.1371/journal.pone.0101851</w:t>
-        </w:r>
-      </w:hyperlink>
-      <w:r>
-        <w:t xml:space="preserve">.</w:t>
+        <w:t xml:space="preserve">9,</w:t>
+      </w:r>
+      <w:r>
+        <w:t xml:space="preserve"> </w:t>
+      </w:r>
+      <w:r>
+        <w:t xml:space="preserve">(2014).</w:t>
       </w:r>
     </w:p>
     <w:p>
@@ -7477,7 +7497,7 @@
         <w:pStyle w:val="BodyText"/>
       </w:pPr>
       <w:r>
-        <w:t xml:space="preserve">13. M. Bardoscia, S. Battiston, F. Caccioli, G. Caldarelli, Pathways towards instability in financial networks.</w:t>
+        <w:t xml:space="preserve">13. Bardoscia, M., Battiston, S., Caccioli, F. &amp; Caldarelli, G. Pathways towards instability in financial networks.</w:t>
       </w:r>
       <w:r>
         <w:t xml:space="preserve"> </w:t>
@@ -7489,19 +7509,19 @@
         <w:t xml:space="preserve">Nature Communications</w:t>
       </w:r>
       <w:r>
-        <w:t xml:space="preserve">.</w:t>
-      </w:r>
-      <w:r>
         <w:t xml:space="preserve"> </w:t>
       </w:r>
       <w:r>
         <w:rPr>
           <w:b/>
         </w:rPr>
-        <w:t xml:space="preserve">8</w:t>
-      </w:r>
-      <w:r>
-        <w:t xml:space="preserve">, 1–7 (2017).</w:t>
+        <w:t xml:space="preserve">8,</w:t>
+      </w:r>
+      <w:r>
+        <w:t xml:space="preserve"> </w:t>
+      </w:r>
+      <w:r>
+        <w:t xml:space="preserve">1–7 (2017).</w:t>
       </w:r>
     </w:p>
     <w:p>
@@ -7509,7 +7529,7 @@
         <w:pStyle w:val="BodyText"/>
       </w:pPr>
       <w:r>
-        <w:t xml:space="preserve">14. T. Tao, V. Vu, Random matrices: Universality of ESDs and the circular law.</w:t>
+        <w:t xml:space="preserve">14. Tao, T. &amp; Vu, V. Random matrices: Universality of ESDs and the circular law.</w:t>
       </w:r>
       <w:r>
         <w:t xml:space="preserve"> </w:t>
@@ -7521,19 +7541,19 @@
         <w:t xml:space="preserve">Annals of Probability</w:t>
       </w:r>
       <w:r>
-        <w:t xml:space="preserve">.</w:t>
-      </w:r>
-      <w:r>
         <w:t xml:space="preserve"> </w:t>
       </w:r>
       <w:r>
         <w:rPr>
           <w:b/>
         </w:rPr>
-        <w:t xml:space="preserve">38</w:t>
-      </w:r>
-      <w:r>
-        <w:t xml:space="preserve">, 2023–2065 (2010).</w:t>
+        <w:t xml:space="preserve">38,</w:t>
+      </w:r>
+      <w:r>
+        <w:t xml:space="preserve"> </w:t>
+      </w:r>
+      <w:r>
+        <w:t xml:space="preserve">2023–2065 (2010).</w:t>
       </w:r>
     </w:p>
     <w:p>
@@ -7541,7 +7561,7 @@
         <w:pStyle w:val="BodyText"/>
       </w:pPr>
       <w:r>
-        <w:t xml:space="preserve">15. S. Patel, M. H. Cortez, S. J. Schreiber, Partitioning the effects of eco-evolutionary feedbacks on community stability.</w:t>
+        <w:t xml:space="preserve">15. Patel, S., Cortez, M. H. &amp; Schreiber, S. J. Partitioning the effects of eco-evolutionary feedbacks on community stability.</w:t>
       </w:r>
       <w:r>
         <w:t xml:space="preserve"> </w:t>
@@ -7553,19 +7573,19 @@
         <w:t xml:space="preserve">American Naturalist</w:t>
       </w:r>
       <w:r>
-        <w:t xml:space="preserve">.</w:t>
-      </w:r>
-      <w:r>
         <w:t xml:space="preserve"> </w:t>
       </w:r>
       <w:r>
         <w:rPr>
           <w:b/>
         </w:rPr>
-        <w:t xml:space="preserve">191</w:t>
-      </w:r>
-      <w:r>
-        <w:t xml:space="preserve">, 1–29 (2018).</w:t>
+        <w:t xml:space="preserve">191,</w:t>
+      </w:r>
+      <w:r>
+        <w:t xml:space="preserve"> </w:t>
+      </w:r>
+      <w:r>
+        <w:t xml:space="preserve">1–29 (2018).</w:t>
       </w:r>
     </w:p>
     <w:p>
@@ -7573,7 +7593,7 @@
         <w:pStyle w:val="BodyText"/>
       </w:pPr>
       <w:r>
-        <w:t xml:space="preserve">16. Y. Ahmadian, F. Fumarola, K. D. Miller, Properties of networks with partially structured and partially random connectivity.</w:t>
+        <w:t xml:space="preserve">16. Ahmadian, Y., Fumarola, F. &amp; Miller, K. D. Properties of networks with partially structured and partially random connectivity.</w:t>
       </w:r>
       <w:r>
         <w:t xml:space="preserve"> </w:t>
@@ -7585,19 +7605,19 @@
         <w:t xml:space="preserve">Physical Review E - Statistical, Nonlinear, and Soft Matter Physics</w:t>
       </w:r>
       <w:r>
-        <w:t xml:space="preserve">.</w:t>
-      </w:r>
-      <w:r>
         <w:t xml:space="preserve"> </w:t>
       </w:r>
       <w:r>
         <w:rPr>
           <w:b/>
         </w:rPr>
-        <w:t xml:space="preserve">91</w:t>
-      </w:r>
-      <w:r>
-        <w:t xml:space="preserve">, 012820 (2015).</w:t>
+        <w:t xml:space="preserve">91,</w:t>
+      </w:r>
+      <w:r>
+        <w:t xml:space="preserve"> </w:t>
+      </w:r>
+      <w:r>
+        <w:t xml:space="preserve">012820 (2015).</w:t>
       </w:r>
     </w:p>
     <w:p>
@@ -7605,7 +7625,7 @@
         <w:pStyle w:val="BodyText"/>
       </w:pPr>
       <w:r>
-        <w:t xml:space="preserve">17. T. Gibbs, J. Grilli, T. Rogers, S. Allesina, The effect of population abundances on the stability of large random ecosystems.</w:t>
+        <w:t xml:space="preserve">17. Gibbs, T., Grilli, J., Rogers, T. &amp; Allesina, S. The effect of population abundances on the stability of large random ecosystems.</w:t>
       </w:r>
       <w:r>
         <w:t xml:space="preserve"> </w:t>
@@ -7614,27 +7634,22 @@
         <w:rPr>
           <w:i/>
         </w:rPr>
-        <w:t xml:space="preserve">arXiv</w:t>
-      </w:r>
-      <w:r>
-        <w:t xml:space="preserve"> </w:t>
-      </w:r>
-      <w:r>
-        <w:t xml:space="preserve">(2017) (available at</w:t>
-      </w:r>
-      <w:r>
-        <w:t xml:space="preserve"> </w:t>
-      </w:r>
-      <w:hyperlink r:id="rId31">
-        <w:r>
-          <w:rPr>
-            <w:rStyle w:val="Hyperlink"/>
-          </w:rPr>
-          <w:t xml:space="preserve">http://arxiv.org/abs/1708.08837</w:t>
-        </w:r>
-      </w:hyperlink>
-      <w:r>
-        <w:t xml:space="preserve">).</w:t>
+        <w:t xml:space="preserve">Physical Review E - Statistical, Nonlinear, and Soft Matter Physics</w:t>
+      </w:r>
+      <w:r>
+        <w:t xml:space="preserve"> </w:t>
+      </w:r>
+      <w:r>
+        <w:rPr>
+          <w:b/>
+        </w:rPr>
+        <w:t xml:space="preserve">98,</w:t>
+      </w:r>
+      <w:r>
+        <w:t xml:space="preserve"> </w:t>
+      </w:r>
+      <w:r>
+        <w:t xml:space="preserve">022410 (2018).</w:t>
       </w:r>
     </w:p>
     <w:p>
@@ -7642,7 +7657,7 @@
         <w:pStyle w:val="BodyText"/>
       </w:pPr>
       <w:r>
-        <w:t xml:space="preserve">18. L. Stone, The feasibility and stability of large complex biological networks: a random matrix approach.</w:t>
+        <w:t xml:space="preserve">18. Stone, L. The feasibility and stability of large complex biological networks: a random matrix approach.</w:t>
       </w:r>
       <w:r>
         <w:t xml:space="preserve"> </w:t>
@@ -7654,19 +7669,19 @@
         <w:t xml:space="preserve">Scientific Reports</w:t>
       </w:r>
       <w:r>
-        <w:t xml:space="preserve">.</w:t>
-      </w:r>
-      <w:r>
         <w:t xml:space="preserve"> </w:t>
       </w:r>
       <w:r>
         <w:rPr>
           <w:b/>
         </w:rPr>
-        <w:t xml:space="preserve">8</w:t>
-      </w:r>
-      <w:r>
-        <w:t xml:space="preserve">, 8246 (2018).</w:t>
+        <w:t xml:space="preserve">8,</w:t>
+      </w:r>
+      <w:r>
+        <w:t xml:space="preserve"> </w:t>
+      </w:r>
+      <w:r>
+        <w:t xml:space="preserve">8246 (2018).</w:t>
       </w:r>
     </w:p>
     <w:p>
@@ -7674,7 +7689,7 @@
         <w:pStyle w:val="BodyText"/>
       </w:pPr>
       <w:r>
-        <w:t xml:space="preserve">19. S. Hamblin, On the practical usage of genetic algorithms in ecology and evolution.</w:t>
+        <w:t xml:space="preserve">19. Hamblin, S. On the practical usage of genetic algorithms in ecology and evolution.</w:t>
       </w:r>
       <w:r>
         <w:t xml:space="preserve"> </w:t>
@@ -7686,19 +7701,19 @@
         <w:t xml:space="preserve">Methods in Ecology and Evolution</w:t>
       </w:r>
       <w:r>
-        <w:t xml:space="preserve">.</w:t>
-      </w:r>
-      <w:r>
         <w:t xml:space="preserve"> </w:t>
       </w:r>
       <w:r>
         <w:rPr>
           <w:b/>
         </w:rPr>
-        <w:t xml:space="preserve">4</w:t>
-      </w:r>
-      <w:r>
-        <w:t xml:space="preserve">, 184–194 (2013).</w:t>
+        <w:t xml:space="preserve">4,</w:t>
+      </w:r>
+      <w:r>
+        <w:t xml:space="preserve"> </w:t>
+      </w:r>
+      <w:r>
+        <w:t xml:space="preserve">184–194 (2013).</w:t>
       </w:r>
     </w:p>
     <w:p>
@@ -7706,7 +7721,7 @@
         <w:pStyle w:val="BodyText"/>
       </w:pPr>
       <w:r>
-        <w:t xml:space="preserve">20. M. Dougoud, L. Vinckenbosch, R. Rohr, L.-F. Bersier, C. Mazza, The feasibility of equilibria in large ecosystems: a primary but neglected concept in the complexity-stability debate.</w:t>
+        <w:t xml:space="preserve">20. Dougoud, M., Vinckenbosch, L., Rohr, R., Bersier, L.-F. &amp; Mazza, C. The feasibility of equilibria in large ecosystems: a primary but neglected concept in the complexity-stability debate.</w:t>
       </w:r>
       <w:r>
         <w:t xml:space="preserve"> </w:t>
@@ -7718,19 +7733,19 @@
         <w:t xml:space="preserve">PLOS Computational Biology</w:t>
       </w:r>
       <w:r>
-        <w:t xml:space="preserve">.</w:t>
-      </w:r>
-      <w:r>
         <w:t xml:space="preserve"> </w:t>
       </w:r>
       <w:r>
         <w:rPr>
           <w:b/>
         </w:rPr>
-        <w:t xml:space="preserve">14</w:t>
-      </w:r>
-      <w:r>
-        <w:t xml:space="preserve">, e1005988 (2018).</w:t>
+        <w:t xml:space="preserve">14,</w:t>
+      </w:r>
+      <w:r>
+        <w:t xml:space="preserve"> </w:t>
+      </w:r>
+      <w:r>
+        <w:t xml:space="preserve">e1005988 (2018).</w:t>
       </w:r>
     </w:p>
     <w:p>
@@ -7738,7 +7753,7 @@
         <w:pStyle w:val="BodyText"/>
       </w:pPr>
       <w:r>
-        <w:t xml:space="preserve">21. C. Song, S. Saavedra, Will a small randomly assembled community be feasible and stable?</w:t>
+        <w:t xml:space="preserve">21. Song, C. &amp; Saavedra, S. Will a small randomly assembled community be feasible and stable?</w:t>
       </w:r>
       <w:r>
         <w:t xml:space="preserve"> </w:t>
@@ -7750,19 +7765,19 @@
         <w:t xml:space="preserve">Ecology</w:t>
       </w:r>
       <w:r>
-        <w:t xml:space="preserve">.</w:t>
-      </w:r>
-      <w:r>
         <w:t xml:space="preserve"> </w:t>
       </w:r>
       <w:r>
         <w:rPr>
           <w:b/>
         </w:rPr>
-        <w:t xml:space="preserve">99</w:t>
-      </w:r>
-      <w:r>
-        <w:t xml:space="preserve">, 743–751 (2018).</w:t>
+        <w:t xml:space="preserve">99,</w:t>
+      </w:r>
+      <w:r>
+        <w:t xml:space="preserve"> </w:t>
+      </w:r>
+      <w:r>
+        <w:t xml:space="preserve">743–751 (2018).</w:t>
       </w:r>
     </w:p>
     <w:p>
@@ -7770,7 +7785,7 @@
         <w:pStyle w:val="BodyText"/>
       </w:pPr>
       <w:r>
-        <w:t xml:space="preserve">22. C. A. Serván, J. A. Capitán, J. Grilli, K. E. Morrison, S. Allesina, Coexistence of many species in random ecosystems.</w:t>
+        <w:t xml:space="preserve">22. Serván, C. A., Capitán, J. A., Grilli, J., Morrison, K. E. &amp; Allesina, S. Coexistence of many species in random ecosystems.</w:t>
       </w:r>
       <w:r>
         <w:t xml:space="preserve"> </w:t>
@@ -7782,19 +7797,19 @@
         <w:t xml:space="preserve">Nature Ecology and Evolution</w:t>
       </w:r>
       <w:r>
-        <w:t xml:space="preserve">.</w:t>
-      </w:r>
-      <w:r>
         <w:t xml:space="preserve"> </w:t>
       </w:r>
       <w:r>
         <w:rPr>
           <w:b/>
         </w:rPr>
-        <w:t xml:space="preserve">2</w:t>
-      </w:r>
-      <w:r>
-        <w:t xml:space="preserve">, 1237–1242 (2018).</w:t>
+        <w:t xml:space="preserve">2,</w:t>
+      </w:r>
+      <w:r>
+        <w:t xml:space="preserve"> </w:t>
+      </w:r>
+      <w:r>
+        <w:t xml:space="preserve">1237–1242 (2018).</w:t>
       </w:r>
     </w:p>
     <w:p>
@@ -7802,7 +7817,7 @@
         <w:pStyle w:val="BodyText"/>
       </w:pPr>
       <w:r>
-        <w:t xml:space="preserve">23. R. M. May, Qualitative stability in model ecosystems.</w:t>
+        <w:t xml:space="preserve">23. May, R. M. Qualitative stability in model ecosystems.</w:t>
       </w:r>
       <w:r>
         <w:t xml:space="preserve"> </w:t>
@@ -7814,19 +7829,19 @@
         <w:t xml:space="preserve">Ecology</w:t>
       </w:r>
       <w:r>
-        <w:t xml:space="preserve">.</w:t>
-      </w:r>
-      <w:r>
         <w:t xml:space="preserve"> </w:t>
       </w:r>
       <w:r>
         <w:rPr>
           <w:b/>
         </w:rPr>
-        <w:t xml:space="preserve">54</w:t>
-      </w:r>
-      <w:r>
-        <w:t xml:space="preserve">, 638–641 (1973).</w:t>
+        <w:t xml:space="preserve">54,</w:t>
+      </w:r>
+      <w:r>
+        <w:t xml:space="preserve"> </w:t>
+      </w:r>
+      <w:r>
+        <w:t xml:space="preserve">638–641 (1973).</w:t>
       </w:r>
     </w:p>
     <w:p>
@@ -8335,7 +8350,7 @@
                     </pic:cNvPicPr>
                   </pic:nvPicPr>
                   <pic:blipFill>
-                    <a:blip r:embed="rId32"/>
+                    <a:blip r:embed="rId28"/>
                     <a:stretch>
                       <a:fillRect/>
                     </a:stretch>
@@ -8613,7 +8628,7 @@
         <w:t xml:space="preserve"> </w:t>
       </w:r>
       <w:r>
-        <w:t xml:space="preserve">are 0.727 and 0.737 for a and b, respectively.</w:t>
+        <w:t xml:space="preserve">are 0.73 and 0.74 for a and b, respectively.</w:t>
       </w:r>
     </w:p>
     <w:p>
@@ -8636,7 +8651,7 @@
                     </pic:cNvPicPr>
                   </pic:nvPicPr>
                   <pic:blipFill>
-                    <a:blip r:embed="rId33"/>
+                    <a:blip r:embed="rId29"/>
                     <a:stretch>
                       <a:fillRect/>
                     </a:stretch>
@@ -9020,7 +9035,7 @@
                     </pic:cNvPicPr>
                   </pic:nvPicPr>
                   <pic:blipFill>
-                    <a:blip r:embed="rId34"/>
+                    <a:blip r:embed="rId30"/>
                     <a:stretch>
                       <a:fillRect/>
                     </a:stretch>
@@ -9335,7 +9350,7 @@
                     </pic:cNvPicPr>
                   </pic:nvPicPr>
                   <pic:blipFill>
-                    <a:blip r:embed="rId35"/>
+                    <a:blip r:embed="rId31"/>
                     <a:stretch>
                       <a:fillRect/>
                     </a:stretch>
@@ -9523,7 +9538,7 @@
     </w:lvl>
   </w:abstractNum>
   <w:abstractNum w:abstractNumId="990">
-    <w:nsid w:val="d2c797cc"/>
+    <w:nsid w:val="93545500"/>
     <w:multiLevelType w:val="multilevel"/>
     <w:lvl w:ilvl="0">
       <w:numFmt w:val="bullet"/>

</xml_diff>